<commit_message>
User stories: documented core functional user stories
</commit_message>
<xml_diff>
--- a/Documents/userstories.docx
+++ b/Documents/userstories.docx
@@ -47,7 +47,7 @@
     </w:p>
     <w:p>
       <w:r>
-        <w:pict w14:anchorId="730AFFAF">
+        <w:pict w14:anchorId="1DD0ECEA">
           <v:rect id="_x0000_i1025" style="width:0;height:.75pt" o:hralign="center" o:hrstd="t" o:hr="t" fillcolor="#a0a0a0" stroked="f"/>
         </w:pict>
       </w:r>
@@ -333,7 +333,7 @@
     </w:tbl>
     <w:p>
       <w:r>
-        <w:pict w14:anchorId="07FFC2C8">
+        <w:pict w14:anchorId="731D9CA7">
           <v:rect id="_x0000_i1026" style="width:0;height:.75pt" o:hralign="center" o:hrstd="t" o:hr="t" fillcolor="#a0a0a0" stroked="f"/>
         </w:pict>
       </w:r>
@@ -578,8 +578,906 @@
     </w:p>
     <w:p>
       <w:r>
-        <w:pict w14:anchorId="79E01CD6">
+        <w:pict w14:anchorId="520FB617">
           <v:rect id="_x0000_i1027" style="width:0;height:.75pt" o:hralign="center" o:hrstd="t" o:hr="t" fillcolor="#a0a0a0" stroked="f"/>
+        </w:pict>
+      </w:r>
+    </w:p>
+    <w:p>
+      <w:pPr>
+        <w:rPr>
+          <w:b/>
+          <w:bCs/>
+        </w:rPr>
+      </w:pPr>
+      <w:r>
+        <w:rPr>
+          <w:b/>
+          <w:bCs/>
+        </w:rPr>
+        <w:t>1. Introduction</w:t>
+      </w:r>
+    </w:p>
+    <w:p>
+      <w:pPr>
+        <w:rPr>
+          <w:b/>
+          <w:bCs/>
+        </w:rPr>
+      </w:pPr>
+      <w:r>
+        <w:rPr>
+          <w:b/>
+          <w:bCs/>
+        </w:rPr>
+        <w:t>1.1 Purpose</w:t>
+      </w:r>
+    </w:p>
+    <w:p>
+      <w:r>
+        <w:t xml:space="preserve">This document outlines user stories and acceptance criteria for the </w:t>
+      </w:r>
+      <w:proofErr w:type="spellStart"/>
+      <w:r>
+        <w:t>AutoPrice</w:t>
+      </w:r>
+      <w:proofErr w:type="spellEnd"/>
+      <w:r>
+        <w:t xml:space="preserve"> AI system, a specialized used vehicle price prediction platform for European markets. It ensures development aligns with business objectives and user needs for transparent, data-driven vehicle valuation.</w:t>
+      </w:r>
+    </w:p>
+    <w:p>
+      <w:pPr>
+        <w:rPr>
+          <w:b/>
+          <w:bCs/>
+        </w:rPr>
+      </w:pPr>
+      <w:r>
+        <w:rPr>
+          <w:b/>
+          <w:bCs/>
+        </w:rPr>
+        <w:t>1.2 Scope</w:t>
+      </w:r>
+    </w:p>
+    <w:p>
+      <w:r>
+        <w:t>Covers price prediction features, emission compliance integration, batch processing, API capabilities, and market analysis. Excludes vehicle history reports, dealer inventory management, and financing calculations.</w:t>
+      </w:r>
+    </w:p>
+    <w:p>
+      <w:pPr>
+        <w:rPr>
+          <w:b/>
+          <w:bCs/>
+        </w:rPr>
+      </w:pPr>
+      <w:r>
+        <w:rPr>
+          <w:b/>
+          <w:bCs/>
+        </w:rPr>
+        <w:t>1.3 Definitions</w:t>
+      </w:r>
+    </w:p>
+    <w:p>
+      <w:pPr>
+        <w:numPr>
+          <w:ilvl w:val="0"/>
+          <w:numId w:val="2"/>
+        </w:numPr>
+      </w:pPr>
+      <w:r>
+        <w:rPr>
+          <w:b/>
+          <w:bCs/>
+        </w:rPr>
+        <w:t>CO₂ Class</w:t>
+      </w:r>
+      <w:r>
+        <w:t>: Vehicle emission category per EU standards</w:t>
+      </w:r>
+    </w:p>
+    <w:p>
+      <w:pPr>
+        <w:numPr>
+          <w:ilvl w:val="0"/>
+          <w:numId w:val="2"/>
+        </w:numPr>
+      </w:pPr>
+      <w:r>
+        <w:rPr>
+          <w:b/>
+          <w:bCs/>
+        </w:rPr>
+        <w:t>LLM-Based Reasoning</w:t>
+      </w:r>
+      <w:r>
+        <w:t>: Price prediction using large language models for contextual analysis</w:t>
+      </w:r>
+    </w:p>
+    <w:p>
+      <w:pPr>
+        <w:numPr>
+          <w:ilvl w:val="0"/>
+          <w:numId w:val="2"/>
+        </w:numPr>
+      </w:pPr>
+      <w:r>
+        <w:rPr>
+          <w:b/>
+          <w:bCs/>
+        </w:rPr>
+        <w:t>Statistical Modeling</w:t>
+      </w:r>
+      <w:r>
+        <w:t>: Traditional regression/ML models for price prediction</w:t>
+      </w:r>
+    </w:p>
+    <w:p>
+      <w:pPr>
+        <w:numPr>
+          <w:ilvl w:val="0"/>
+          <w:numId w:val="2"/>
+        </w:numPr>
+      </w:pPr>
+      <w:r>
+        <w:rPr>
+          <w:b/>
+          <w:bCs/>
+        </w:rPr>
+        <w:t>Fair Market Price</w:t>
+      </w:r>
+      <w:r>
+        <w:t>: Estimated price based on current market data and vehicle attributes</w:t>
+      </w:r>
+    </w:p>
+    <w:p>
+      <w:pPr>
+        <w:numPr>
+          <w:ilvl w:val="0"/>
+          <w:numId w:val="2"/>
+        </w:numPr>
+      </w:pPr>
+      <w:r>
+        <w:rPr>
+          <w:b/>
+          <w:bCs/>
+        </w:rPr>
+        <w:t>Supported Brands</w:t>
+      </w:r>
+      <w:r>
+        <w:t>: Mercedes-Benz, BMW, Audi, Kia, Volkswagen, Peugeot, Volvo, Ford</w:t>
+      </w:r>
+    </w:p>
+    <w:p>
+      <w:r>
+        <w:pict w14:anchorId="3FC98146">
+          <v:rect id="_x0000_i1028" style="width:0;height:.75pt" o:hralign="center" o:hrstd="t" o:hr="t" fillcolor="#a0a0a0" stroked="f"/>
+        </w:pict>
+      </w:r>
+    </w:p>
+    <w:p>
+      <w:pPr>
+        <w:rPr>
+          <w:b/>
+          <w:bCs/>
+        </w:rPr>
+      </w:pPr>
+      <w:r>
+        <w:rPr>
+          <w:b/>
+          <w:bCs/>
+        </w:rPr>
+        <w:t>2. User Personas</w:t>
+      </w:r>
+    </w:p>
+    <w:p>
+      <w:pPr>
+        <w:numPr>
+          <w:ilvl w:val="0"/>
+          <w:numId w:val="3"/>
+        </w:numPr>
+      </w:pPr>
+      <w:r>
+        <w:rPr>
+          <w:b/>
+          <w:bCs/>
+        </w:rPr>
+        <w:t>Individual Seller (Luca)</w:t>
+      </w:r>
+    </w:p>
+    <w:p>
+      <w:pPr>
+        <w:numPr>
+          <w:ilvl w:val="1"/>
+          <w:numId w:val="3"/>
+        </w:numPr>
+      </w:pPr>
+      <w:r>
+        <w:t>Needs accurate price estimate for personal vehicle sale in Belgium market.</w:t>
+      </w:r>
+    </w:p>
+    <w:p>
+      <w:pPr>
+        <w:numPr>
+          <w:ilvl w:val="0"/>
+          <w:numId w:val="3"/>
+        </w:numPr>
+      </w:pPr>
+      <w:r>
+        <w:rPr>
+          <w:b/>
+          <w:bCs/>
+        </w:rPr>
+        <w:lastRenderedPageBreak/>
+        <w:t>Used Car Dealer (Sophie)</w:t>
+      </w:r>
+    </w:p>
+    <w:p>
+      <w:pPr>
+        <w:numPr>
+          <w:ilvl w:val="1"/>
+          <w:numId w:val="3"/>
+        </w:numPr>
+      </w:pPr>
+      <w:r>
+        <w:t>Requires batch pricing for inventory and integration with dealership management system.</w:t>
+      </w:r>
+    </w:p>
+    <w:p>
+      <w:pPr>
+        <w:numPr>
+          <w:ilvl w:val="0"/>
+          <w:numId w:val="3"/>
+        </w:numPr>
+      </w:pPr>
+      <w:r>
+        <w:rPr>
+          <w:b/>
+          <w:bCs/>
+        </w:rPr>
+        <w:t>Fleet Manager (Marco)</w:t>
+      </w:r>
+    </w:p>
+    <w:p>
+      <w:pPr>
+        <w:numPr>
+          <w:ilvl w:val="1"/>
+          <w:numId w:val="3"/>
+        </w:numPr>
+      </w:pPr>
+      <w:r>
+        <w:t>Manages company vehicle disposal with emphasis on emission compliance and residual value.</w:t>
+      </w:r>
+    </w:p>
+    <w:p>
+      <w:pPr>
+        <w:numPr>
+          <w:ilvl w:val="0"/>
+          <w:numId w:val="3"/>
+        </w:numPr>
+      </w:pPr>
+      <w:r>
+        <w:rPr>
+          <w:b/>
+          <w:bCs/>
+        </w:rPr>
+        <w:t>Marketplace Analyst (Elena)</w:t>
+      </w:r>
+    </w:p>
+    <w:p>
+      <w:pPr>
+        <w:numPr>
+          <w:ilvl w:val="1"/>
+          <w:numId w:val="3"/>
+        </w:numPr>
+      </w:pPr>
+      <w:r>
+        <w:t>Uses price trends and market insights to optimize platform pricing strategies.</w:t>
+      </w:r>
+    </w:p>
+    <w:p>
+      <w:pPr>
+        <w:numPr>
+          <w:ilvl w:val="0"/>
+          <w:numId w:val="3"/>
+        </w:numPr>
+      </w:pPr>
+      <w:r>
+        <w:rPr>
+          <w:b/>
+          <w:bCs/>
+        </w:rPr>
+        <w:t>Buyer (Thomas)</w:t>
+      </w:r>
+    </w:p>
+    <w:p>
+      <w:pPr>
+        <w:numPr>
+          <w:ilvl w:val="1"/>
+          <w:numId w:val="3"/>
+        </w:numPr>
+      </w:pPr>
+      <w:r>
+        <w:t>Seeks fair price validation when purchasing used vehicles.</w:t>
+      </w:r>
+    </w:p>
+    <w:p>
+      <w:r>
+        <w:pict w14:anchorId="30712A01">
+          <v:rect id="_x0000_i1029" style="width:0;height:.75pt" o:hralign="center" o:hrstd="t" o:hr="t" fillcolor="#a0a0a0" stroked="f"/>
+        </w:pict>
+      </w:r>
+    </w:p>
+    <w:p>
+      <w:pPr>
+        <w:rPr>
+          <w:b/>
+          <w:bCs/>
+        </w:rPr>
+      </w:pPr>
+      <w:r>
+        <w:rPr>
+          <w:b/>
+          <w:bCs/>
+        </w:rPr>
+        <w:t>3. User Stories &amp; Acceptance Criteria</w:t>
+      </w:r>
+    </w:p>
+    <w:p>
+      <w:pPr>
+        <w:rPr>
+          <w:b/>
+          <w:bCs/>
+        </w:rPr>
+      </w:pPr>
+      <w:r>
+        <w:rPr>
+          <w:b/>
+          <w:bCs/>
+        </w:rPr>
+        <w:t>3.1 Price Prediction for Individual Sellers</w:t>
+      </w:r>
+    </w:p>
+    <w:p>
+      <w:r>
+        <w:rPr>
+          <w:b/>
+          <w:bCs/>
+        </w:rPr>
+        <w:t>User Story:</w:t>
+      </w:r>
+      <w:r>
+        <w:t> As an individual seller, I want to input my vehicle details and receive a fair market price estimate so that I can price my vehicle competitively.</w:t>
+      </w:r>
+    </w:p>
+    <w:p>
+      <w:r>
+        <w:rPr>
+          <w:b/>
+          <w:bCs/>
+        </w:rPr>
+        <w:t>Acceptance Criteria:</w:t>
+      </w:r>
+    </w:p>
+    <w:p>
+      <w:pPr>
+        <w:numPr>
+          <w:ilvl w:val="0"/>
+          <w:numId w:val="4"/>
+        </w:numPr>
+      </w:pPr>
+      <w:r>
+        <w:t>System accepts required inputs: brand, model, year, mileage, fuel type, emission class, warranty status.</w:t>
+      </w:r>
+    </w:p>
+    <w:p>
+      <w:pPr>
+        <w:numPr>
+          <w:ilvl w:val="0"/>
+          <w:numId w:val="4"/>
+        </w:numPr>
+      </w:pPr>
+      <w:r>
+        <w:t>Optional inputs: optional extras, condition rating, service history.</w:t>
+      </w:r>
+    </w:p>
+    <w:p>
+      <w:pPr>
+        <w:numPr>
+          <w:ilvl w:val="0"/>
+          <w:numId w:val="4"/>
+        </w:numPr>
+      </w:pPr>
+      <w:r>
+        <w:t>Returns price prediction with confidence interval (±€ range).</w:t>
+      </w:r>
+    </w:p>
+    <w:p>
+      <w:pPr>
+        <w:numPr>
+          <w:ilvl w:val="0"/>
+          <w:numId w:val="4"/>
+        </w:numPr>
+      </w:pPr>
+      <w:r>
+        <w:t>Provides explanation of key factors affecting price (mileage, age, emissions).</w:t>
+      </w:r>
+    </w:p>
+    <w:p>
+      <w:pPr>
+        <w:numPr>
+          <w:ilvl w:val="0"/>
+          <w:numId w:val="4"/>
+        </w:numPr>
+      </w:pPr>
+      <w:r>
+        <w:t>Response time under 3 seconds for single prediction.</w:t>
+      </w:r>
+    </w:p>
+    <w:p>
+      <w:pPr>
+        <w:rPr>
+          <w:b/>
+          <w:bCs/>
+        </w:rPr>
+      </w:pPr>
+      <w:r>
+        <w:rPr>
+          <w:b/>
+          <w:bCs/>
+        </w:rPr>
+        <w:t>3.2 Batch Processing for Dealerships</w:t>
+      </w:r>
+    </w:p>
+    <w:p>
+      <w:r>
+        <w:rPr>
+          <w:b/>
+          <w:bCs/>
+        </w:rPr>
+        <w:t>User Story:</w:t>
+      </w:r>
+      <w:r>
+        <w:t> As a dealership manager, I want to upload a CSV of multiple vehicles and receive price predictions in bulk so that I can quickly price my entire inventory.</w:t>
+      </w:r>
+    </w:p>
+    <w:p>
+      <w:r>
+        <w:rPr>
+          <w:b/>
+          <w:bCs/>
+        </w:rPr>
+        <w:t>Acceptance Criteria:</w:t>
+      </w:r>
+    </w:p>
+    <w:p>
+      <w:pPr>
+        <w:numPr>
+          <w:ilvl w:val="0"/>
+          <w:numId w:val="5"/>
+        </w:numPr>
+      </w:pPr>
+      <w:r>
+        <w:t>Accepts CSV with columns matching single prediction inputs.</w:t>
+      </w:r>
+    </w:p>
+    <w:p>
+      <w:pPr>
+        <w:numPr>
+          <w:ilvl w:val="0"/>
+          <w:numId w:val="5"/>
+        </w:numPr>
+      </w:pPr>
+      <w:r>
+        <w:lastRenderedPageBreak/>
+        <w:t>Processes up to 1,000 vehicles in batch.</w:t>
+      </w:r>
+    </w:p>
+    <w:p>
+      <w:pPr>
+        <w:numPr>
+          <w:ilvl w:val="0"/>
+          <w:numId w:val="5"/>
+        </w:numPr>
+      </w:pPr>
+      <w:r>
+        <w:t>Provides downloadable results CSV with predictions and confidence scores.</w:t>
+      </w:r>
+    </w:p>
+    <w:p>
+      <w:pPr>
+        <w:numPr>
+          <w:ilvl w:val="0"/>
+          <w:numId w:val="5"/>
+        </w:numPr>
+      </w:pPr>
+      <w:r>
+        <w:t>Includes batch summary statistics (average price, value distribution).</w:t>
+      </w:r>
+    </w:p>
+    <w:p>
+      <w:pPr>
+        <w:numPr>
+          <w:ilvl w:val="0"/>
+          <w:numId w:val="5"/>
+        </w:numPr>
+      </w:pPr>
+      <w:r>
+        <w:t>Processing time under 2 minutes for 100 vehicles.</w:t>
+      </w:r>
+    </w:p>
+    <w:p>
+      <w:pPr>
+        <w:rPr>
+          <w:b/>
+          <w:bCs/>
+        </w:rPr>
+      </w:pPr>
+      <w:r>
+        <w:rPr>
+          <w:b/>
+          <w:bCs/>
+        </w:rPr>
+        <w:t>3.3 Emission &amp; Regulatory Compliance Integration</w:t>
+      </w:r>
+    </w:p>
+    <w:p>
+      <w:r>
+        <w:rPr>
+          <w:b/>
+          <w:bCs/>
+        </w:rPr>
+        <w:t>User Story:</w:t>
+      </w:r>
+      <w:r>
+        <w:t> As a fleet manager, I want emission class and CO₂ data to be considered in pricing so that I can account for regulatory impacts on vehicle value.</w:t>
+      </w:r>
+    </w:p>
+    <w:p>
+      <w:r>
+        <w:rPr>
+          <w:b/>
+          <w:bCs/>
+        </w:rPr>
+        <w:t>Acceptance Criteria:</w:t>
+      </w:r>
+    </w:p>
+    <w:p>
+      <w:pPr>
+        <w:numPr>
+          <w:ilvl w:val="0"/>
+          <w:numId w:val="6"/>
+        </w:numPr>
+      </w:pPr>
+      <w:r>
+        <w:t>System recognizes EU emission standards (Euro 1-6).</w:t>
+      </w:r>
+    </w:p>
+    <w:p>
+      <w:pPr>
+        <w:numPr>
+          <w:ilvl w:val="0"/>
+          <w:numId w:val="6"/>
+        </w:numPr>
+      </w:pPr>
+      <w:r>
+        <w:t>CO₂ tax implications reflected in price predictions for relevant markets.</w:t>
+      </w:r>
+    </w:p>
+    <w:p>
+      <w:pPr>
+        <w:numPr>
+          <w:ilvl w:val="0"/>
+          <w:numId w:val="6"/>
+        </w:numPr>
+      </w:pPr>
+      <w:r>
+        <w:t>Flags vehicles likely to face future regulatory restrictions.</w:t>
+      </w:r>
+    </w:p>
+    <w:p>
+      <w:pPr>
+        <w:numPr>
+          <w:ilvl w:val="0"/>
+          <w:numId w:val="6"/>
+        </w:numPr>
+      </w:pPr>
+      <w:r>
+        <w:t>Provides emission-based price adjustment explanation.</w:t>
+      </w:r>
+    </w:p>
+    <w:p>
+      <w:pPr>
+        <w:numPr>
+          <w:ilvl w:val="0"/>
+          <w:numId w:val="6"/>
+        </w:numPr>
+      </w:pPr>
+      <w:r>
+        <w:t>Updates automatically when emission regulations change.</w:t>
+      </w:r>
+    </w:p>
+    <w:p>
+      <w:pPr>
+        <w:rPr>
+          <w:b/>
+          <w:bCs/>
+        </w:rPr>
+      </w:pPr>
+      <w:r>
+        <w:rPr>
+          <w:b/>
+          <w:bCs/>
+        </w:rPr>
+        <w:t>3.4 Multi-Model Prediction Support</w:t>
+      </w:r>
+    </w:p>
+    <w:p>
+      <w:r>
+        <w:rPr>
+          <w:b/>
+          <w:bCs/>
+        </w:rPr>
+        <w:t>User Story:</w:t>
+      </w:r>
+      <w:r>
+        <w:t> As a data analyst, I want to choose between LLM-based and statistical modeling approaches so that I can balance explainability with contextual reasoning.</w:t>
+      </w:r>
+    </w:p>
+    <w:p>
+      <w:r>
+        <w:rPr>
+          <w:b/>
+          <w:bCs/>
+        </w:rPr>
+        <w:t>Acceptance Criteria:</w:t>
+      </w:r>
+    </w:p>
+    <w:p>
+      <w:pPr>
+        <w:numPr>
+          <w:ilvl w:val="0"/>
+          <w:numId w:val="7"/>
+        </w:numPr>
+      </w:pPr>
+      <w:r>
+        <w:t>Toggle between "LLM Reasoning" and "Statistical Model" modes.</w:t>
+      </w:r>
+    </w:p>
+    <w:p>
+      <w:pPr>
+        <w:numPr>
+          <w:ilvl w:val="0"/>
+          <w:numId w:val="7"/>
+        </w:numPr>
+      </w:pPr>
+      <w:r>
+        <w:t>LLM mode provides natural language explanations of price factors.</w:t>
+      </w:r>
+    </w:p>
+    <w:p>
+      <w:pPr>
+        <w:numPr>
+          <w:ilvl w:val="0"/>
+          <w:numId w:val="7"/>
+        </w:numPr>
+      </w:pPr>
+      <w:r>
+        <w:t>Statistical mode shows feature importance scores and confidence intervals.</w:t>
+      </w:r>
+    </w:p>
+    <w:p>
+      <w:pPr>
+        <w:numPr>
+          <w:ilvl w:val="0"/>
+          <w:numId w:val="7"/>
+        </w:numPr>
+      </w:pPr>
+      <w:r>
+        <w:t>Both models maintain prediction accuracy within 5% of each other.</w:t>
+      </w:r>
+    </w:p>
+    <w:p>
+      <w:pPr>
+        <w:numPr>
+          <w:ilvl w:val="0"/>
+          <w:numId w:val="7"/>
+        </w:numPr>
+      </w:pPr>
+      <w:r>
+        <w:t>Model performance metrics accessible to admin users.</w:t>
+      </w:r>
+    </w:p>
+    <w:p>
+      <w:pPr>
+        <w:rPr>
+          <w:b/>
+          <w:bCs/>
+        </w:rPr>
+      </w:pPr>
+      <w:r>
+        <w:rPr>
+          <w:b/>
+          <w:bCs/>
+        </w:rPr>
+        <w:t>3.5 Market Analysis &amp; Insights</w:t>
+      </w:r>
+    </w:p>
+    <w:p>
+      <w:r>
+        <w:rPr>
+          <w:b/>
+          <w:bCs/>
+        </w:rPr>
+        <w:t>User Story:</w:t>
+      </w:r>
+      <w:r>
+        <w:t> As a marketplace analyst, I want to see price trends and market insights for specific vehicle segments so that I can make data-driven platform decisions.</w:t>
+      </w:r>
+    </w:p>
+    <w:p>
+      <w:r>
+        <w:rPr>
+          <w:b/>
+          <w:bCs/>
+        </w:rPr>
+        <w:t>Acceptance Criteria:</w:t>
+      </w:r>
+    </w:p>
+    <w:p>
+      <w:pPr>
+        <w:numPr>
+          <w:ilvl w:val="0"/>
+          <w:numId w:val="8"/>
+        </w:numPr>
+      </w:pPr>
+      <w:r>
+        <w:t>Dashboard shows price trends by brand, model, and region.</w:t>
+      </w:r>
+    </w:p>
+    <w:p>
+      <w:pPr>
+        <w:numPr>
+          <w:ilvl w:val="0"/>
+          <w:numId w:val="8"/>
+        </w:numPr>
+      </w:pPr>
+      <w:r>
+        <w:lastRenderedPageBreak/>
+        <w:t>Identifies undervalued/overvalued market segments.</w:t>
+      </w:r>
+    </w:p>
+    <w:p>
+      <w:pPr>
+        <w:numPr>
+          <w:ilvl w:val="0"/>
+          <w:numId w:val="8"/>
+        </w:numPr>
+      </w:pPr>
+      <w:r>
+        <w:t>Provides supply-demand analysis for vehicle types.</w:t>
+      </w:r>
+    </w:p>
+    <w:p>
+      <w:pPr>
+        <w:numPr>
+          <w:ilvl w:val="0"/>
+          <w:numId w:val="8"/>
+        </w:numPr>
+      </w:pPr>
+      <w:r>
+        <w:t>Exportable reports with charts and key findings.</w:t>
+      </w:r>
+    </w:p>
+    <w:p>
+      <w:pPr>
+        <w:numPr>
+          <w:ilvl w:val="0"/>
+          <w:numId w:val="8"/>
+        </w:numPr>
+      </w:pPr>
+      <w:r>
+        <w:t>Updates weekly with latest market data.</w:t>
+      </w:r>
+    </w:p>
+    <w:p>
+      <w:pPr>
+        <w:rPr>
+          <w:b/>
+          <w:bCs/>
+        </w:rPr>
+      </w:pPr>
+      <w:r>
+        <w:rPr>
+          <w:b/>
+          <w:bCs/>
+        </w:rPr>
+        <w:t>3.6 API Integration</w:t>
+      </w:r>
+    </w:p>
+    <w:p>
+      <w:r>
+        <w:rPr>
+          <w:b/>
+          <w:bCs/>
+        </w:rPr>
+        <w:t>User Story:</w:t>
+      </w:r>
+      <w:r>
+        <w:t> As a platform developer, I want to integrate price predictions via API so that I can embed valuation services in our marketplace.</w:t>
+      </w:r>
+    </w:p>
+    <w:p>
+      <w:r>
+        <w:rPr>
+          <w:b/>
+          <w:bCs/>
+        </w:rPr>
+        <w:t>Acceptance Criteria:</w:t>
+      </w:r>
+    </w:p>
+    <w:p>
+      <w:pPr>
+        <w:numPr>
+          <w:ilvl w:val="0"/>
+          <w:numId w:val="9"/>
+        </w:numPr>
+      </w:pPr>
+      <w:r>
+        <w:t>REST API endpoints for single and batch predictions.</w:t>
+      </w:r>
+    </w:p>
+    <w:p>
+      <w:pPr>
+        <w:numPr>
+          <w:ilvl w:val="0"/>
+          <w:numId w:val="9"/>
+        </w:numPr>
+      </w:pPr>
+      <w:r>
+        <w:t>API authentication via API keys with rate limiting.</w:t>
+      </w:r>
+    </w:p>
+    <w:p>
+      <w:pPr>
+        <w:numPr>
+          <w:ilvl w:val="0"/>
+          <w:numId w:val="9"/>
+        </w:numPr>
+      </w:pPr>
+      <w:r>
+        <w:t>Response formats: JSON with structured prediction data.</w:t>
+      </w:r>
+    </w:p>
+    <w:p>
+      <w:pPr>
+        <w:numPr>
+          <w:ilvl w:val="0"/>
+          <w:numId w:val="9"/>
+        </w:numPr>
+      </w:pPr>
+      <w:r>
+        <w:t>API documentation with code examples in 3 languages.</w:t>
+      </w:r>
+    </w:p>
+    <w:p>
+      <w:pPr>
+        <w:numPr>
+          <w:ilvl w:val="0"/>
+          <w:numId w:val="9"/>
+        </w:numPr>
+      </w:pPr>
+      <w:r>
+        <w:t>99.5% API uptime during business hours.</w:t>
+      </w:r>
+    </w:p>
+    <w:p>
+      <w:r>
+        <w:pict w14:anchorId="00653E76">
+          <v:rect id="_x0000_i1030" style="width:0;height:.75pt" o:hralign="center" o:hrstd="t" o:hr="t" fillcolor="#a0a0a0" stroked="f"/>
         </w:pict>
       </w:r>
     </w:p>
@@ -597,6 +1495,570 @@
 <file path=word/numbering.xml><?xml version="1.0" encoding="utf-8"?>
 <w:numbering xmlns:wpc="http://schemas.microsoft.com/office/word/2010/wordprocessingCanvas" xmlns:cx="http://schemas.microsoft.com/office/drawing/2014/chartex" xmlns:cx1="http://schemas.microsoft.com/office/drawing/2015/9/8/chartex" xmlns:cx2="http://schemas.microsoft.com/office/drawing/2015/10/21/chartex" xmlns:cx3="http://schemas.microsoft.com/office/drawing/2016/5/9/chartex" xmlns:cx4="http://schemas.microsoft.com/office/drawing/2016/5/10/chartex" xmlns:cx5="http://schemas.microsoft.com/office/drawing/2016/5/11/chartex" xmlns:cx6="http://schemas.microsoft.com/office/drawing/2016/5/12/chartex" xmlns:cx7="http://schemas.microsoft.com/office/drawing/2016/5/13/chartex" xmlns:cx8="http://schemas.microsoft.com/office/drawing/2016/5/14/chartex" xmlns:mc="http://schemas.openxmlformats.org/markup-compatibility/2006" xmlns:aink="http://schemas.microsoft.com/office/drawing/2016/ink" xmlns:am3d="http://schemas.microsoft.com/office/drawing/2017/model3d" xmlns:o="urn:schemas-microsoft-com:office:office" xmlns:oel="http://schemas.microsoft.com/office/2019/extlst" xmlns:r="http://schemas.openxmlformats.org/officeDocument/2006/relationships" xmlns:m="http://schemas.openxmlformats.org/officeDocument/2006/math" xmlns:v="urn:schemas-microsoft-com:vml" xmlns:wp14="http://schemas.microsoft.com/office/word/2010/wordprocessingDrawing" xmlns:wp="http://schemas.openxmlformats.org/drawingml/2006/wordprocessingDrawing" xmlns:w10="urn:schemas-microsoft-com:office:word" xmlns:w="http://schemas.openxmlformats.org/wordprocessingml/2006/main" xmlns:w14="http://schemas.microsoft.com/office/word/2010/wordml" xmlns:w15="http://schemas.microsoft.com/office/word/2012/wordml" xmlns:w16cex="http://schemas.microsoft.com/office/word/2018/wordml/cex" xmlns:w16cid="http://schemas.microsoft.com/office/word/2016/wordml/cid" xmlns:w16="http://schemas.microsoft.com/office/word/2018/wordml" xmlns:w16du="http://schemas.microsoft.com/office/word/2023/wordml/word16du" xmlns:w16sdtdh="http://schemas.microsoft.com/office/word/2020/wordml/sdtdatahash" xmlns:w16sdtfl="http://schemas.microsoft.com/office/word/2024/wordml/sdtformatlock" xmlns:w16se="http://schemas.microsoft.com/office/word/2015/wordml/symex" xmlns:wpg="http://schemas.microsoft.com/office/word/2010/wordprocessingGroup" xmlns:wpi="http://schemas.microsoft.com/office/word/2010/wordprocessingInk" xmlns:wne="http://schemas.microsoft.com/office/word/2006/wordml" xmlns:wps="http://schemas.microsoft.com/office/word/2010/wordprocessingShape" mc:Ignorable="w14 w15 w16se w16cid w16 w16cex w16sdtdh w16sdtfl w16du wp14">
   <w:abstractNum w:abstractNumId="0" w15:restartNumberingAfterBreak="0">
+    <w:nsid w:val="055A0313"/>
+    <w:multiLevelType w:val="multilevel"/>
+    <w:tmpl w:val="432EB5C6"/>
+    <w:lvl w:ilvl="0">
+      <w:start w:val="1"/>
+      <w:numFmt w:val="bullet"/>
+      <w:lvlText w:val=""/>
+      <w:lvlJc w:val="left"/>
+      <w:pPr>
+        <w:tabs>
+          <w:tab w:val="num" w:pos="720"/>
+        </w:tabs>
+        <w:ind w:left="720" w:hanging="360"/>
+      </w:pPr>
+      <w:rPr>
+        <w:rFonts w:ascii="Symbol" w:hAnsi="Symbol" w:hint="default"/>
+        <w:sz w:val="20"/>
+      </w:rPr>
+    </w:lvl>
+    <w:lvl w:ilvl="1" w:tentative="1">
+      <w:start w:val="1"/>
+      <w:numFmt w:val="bullet"/>
+      <w:lvlText w:val="o"/>
+      <w:lvlJc w:val="left"/>
+      <w:pPr>
+        <w:tabs>
+          <w:tab w:val="num" w:pos="1440"/>
+        </w:tabs>
+        <w:ind w:left="1440" w:hanging="360"/>
+      </w:pPr>
+      <w:rPr>
+        <w:rFonts w:ascii="Courier New" w:hAnsi="Courier New" w:hint="default"/>
+        <w:sz w:val="20"/>
+      </w:rPr>
+    </w:lvl>
+    <w:lvl w:ilvl="2" w:tentative="1">
+      <w:start w:val="1"/>
+      <w:numFmt w:val="bullet"/>
+      <w:lvlText w:val=""/>
+      <w:lvlJc w:val="left"/>
+      <w:pPr>
+        <w:tabs>
+          <w:tab w:val="num" w:pos="2160"/>
+        </w:tabs>
+        <w:ind w:left="2160" w:hanging="360"/>
+      </w:pPr>
+      <w:rPr>
+        <w:rFonts w:ascii="Wingdings" w:hAnsi="Wingdings" w:hint="default"/>
+        <w:sz w:val="20"/>
+      </w:rPr>
+    </w:lvl>
+    <w:lvl w:ilvl="3" w:tentative="1">
+      <w:start w:val="1"/>
+      <w:numFmt w:val="bullet"/>
+      <w:lvlText w:val=""/>
+      <w:lvlJc w:val="left"/>
+      <w:pPr>
+        <w:tabs>
+          <w:tab w:val="num" w:pos="2880"/>
+        </w:tabs>
+        <w:ind w:left="2880" w:hanging="360"/>
+      </w:pPr>
+      <w:rPr>
+        <w:rFonts w:ascii="Wingdings" w:hAnsi="Wingdings" w:hint="default"/>
+        <w:sz w:val="20"/>
+      </w:rPr>
+    </w:lvl>
+    <w:lvl w:ilvl="4" w:tentative="1">
+      <w:start w:val="1"/>
+      <w:numFmt w:val="bullet"/>
+      <w:lvlText w:val=""/>
+      <w:lvlJc w:val="left"/>
+      <w:pPr>
+        <w:tabs>
+          <w:tab w:val="num" w:pos="3600"/>
+        </w:tabs>
+        <w:ind w:left="3600" w:hanging="360"/>
+      </w:pPr>
+      <w:rPr>
+        <w:rFonts w:ascii="Wingdings" w:hAnsi="Wingdings" w:hint="default"/>
+        <w:sz w:val="20"/>
+      </w:rPr>
+    </w:lvl>
+    <w:lvl w:ilvl="5" w:tentative="1">
+      <w:start w:val="1"/>
+      <w:numFmt w:val="bullet"/>
+      <w:lvlText w:val=""/>
+      <w:lvlJc w:val="left"/>
+      <w:pPr>
+        <w:tabs>
+          <w:tab w:val="num" w:pos="4320"/>
+        </w:tabs>
+        <w:ind w:left="4320" w:hanging="360"/>
+      </w:pPr>
+      <w:rPr>
+        <w:rFonts w:ascii="Wingdings" w:hAnsi="Wingdings" w:hint="default"/>
+        <w:sz w:val="20"/>
+      </w:rPr>
+    </w:lvl>
+    <w:lvl w:ilvl="6" w:tentative="1">
+      <w:start w:val="1"/>
+      <w:numFmt w:val="bullet"/>
+      <w:lvlText w:val=""/>
+      <w:lvlJc w:val="left"/>
+      <w:pPr>
+        <w:tabs>
+          <w:tab w:val="num" w:pos="5040"/>
+        </w:tabs>
+        <w:ind w:left="5040" w:hanging="360"/>
+      </w:pPr>
+      <w:rPr>
+        <w:rFonts w:ascii="Wingdings" w:hAnsi="Wingdings" w:hint="default"/>
+        <w:sz w:val="20"/>
+      </w:rPr>
+    </w:lvl>
+    <w:lvl w:ilvl="7" w:tentative="1">
+      <w:start w:val="1"/>
+      <w:numFmt w:val="bullet"/>
+      <w:lvlText w:val=""/>
+      <w:lvlJc w:val="left"/>
+      <w:pPr>
+        <w:tabs>
+          <w:tab w:val="num" w:pos="5760"/>
+        </w:tabs>
+        <w:ind w:left="5760" w:hanging="360"/>
+      </w:pPr>
+      <w:rPr>
+        <w:rFonts w:ascii="Wingdings" w:hAnsi="Wingdings" w:hint="default"/>
+        <w:sz w:val="20"/>
+      </w:rPr>
+    </w:lvl>
+    <w:lvl w:ilvl="8" w:tentative="1">
+      <w:start w:val="1"/>
+      <w:numFmt w:val="bullet"/>
+      <w:lvlText w:val=""/>
+      <w:lvlJc w:val="left"/>
+      <w:pPr>
+        <w:tabs>
+          <w:tab w:val="num" w:pos="6480"/>
+        </w:tabs>
+        <w:ind w:left="6480" w:hanging="360"/>
+      </w:pPr>
+      <w:rPr>
+        <w:rFonts w:ascii="Wingdings" w:hAnsi="Wingdings" w:hint="default"/>
+        <w:sz w:val="20"/>
+      </w:rPr>
+    </w:lvl>
+  </w:abstractNum>
+  <w:abstractNum w:abstractNumId="1" w15:restartNumberingAfterBreak="0">
+    <w:nsid w:val="0F6249D1"/>
+    <w:multiLevelType w:val="multilevel"/>
+    <w:tmpl w:val="45DEA1AC"/>
+    <w:lvl w:ilvl="0">
+      <w:start w:val="1"/>
+      <w:numFmt w:val="decimal"/>
+      <w:lvlText w:val="%1."/>
+      <w:lvlJc w:val="left"/>
+      <w:pPr>
+        <w:tabs>
+          <w:tab w:val="num" w:pos="720"/>
+        </w:tabs>
+        <w:ind w:left="720" w:hanging="360"/>
+      </w:pPr>
+    </w:lvl>
+    <w:lvl w:ilvl="1">
+      <w:start w:val="1"/>
+      <w:numFmt w:val="bullet"/>
+      <w:lvlText w:val="o"/>
+      <w:lvlJc w:val="left"/>
+      <w:pPr>
+        <w:tabs>
+          <w:tab w:val="num" w:pos="1440"/>
+        </w:tabs>
+        <w:ind w:left="1440" w:hanging="360"/>
+      </w:pPr>
+      <w:rPr>
+        <w:rFonts w:ascii="Courier New" w:hAnsi="Courier New" w:hint="default"/>
+        <w:sz w:val="20"/>
+      </w:rPr>
+    </w:lvl>
+    <w:lvl w:ilvl="2" w:tentative="1">
+      <w:start w:val="1"/>
+      <w:numFmt w:val="decimal"/>
+      <w:lvlText w:val="%3."/>
+      <w:lvlJc w:val="left"/>
+      <w:pPr>
+        <w:tabs>
+          <w:tab w:val="num" w:pos="2160"/>
+        </w:tabs>
+        <w:ind w:left="2160" w:hanging="360"/>
+      </w:pPr>
+    </w:lvl>
+    <w:lvl w:ilvl="3" w:tentative="1">
+      <w:start w:val="1"/>
+      <w:numFmt w:val="decimal"/>
+      <w:lvlText w:val="%4."/>
+      <w:lvlJc w:val="left"/>
+      <w:pPr>
+        <w:tabs>
+          <w:tab w:val="num" w:pos="2880"/>
+        </w:tabs>
+        <w:ind w:left="2880" w:hanging="360"/>
+      </w:pPr>
+    </w:lvl>
+    <w:lvl w:ilvl="4" w:tentative="1">
+      <w:start w:val="1"/>
+      <w:numFmt w:val="decimal"/>
+      <w:lvlText w:val="%5."/>
+      <w:lvlJc w:val="left"/>
+      <w:pPr>
+        <w:tabs>
+          <w:tab w:val="num" w:pos="3600"/>
+        </w:tabs>
+        <w:ind w:left="3600" w:hanging="360"/>
+      </w:pPr>
+    </w:lvl>
+    <w:lvl w:ilvl="5" w:tentative="1">
+      <w:start w:val="1"/>
+      <w:numFmt w:val="decimal"/>
+      <w:lvlText w:val="%6."/>
+      <w:lvlJc w:val="left"/>
+      <w:pPr>
+        <w:tabs>
+          <w:tab w:val="num" w:pos="4320"/>
+        </w:tabs>
+        <w:ind w:left="4320" w:hanging="360"/>
+      </w:pPr>
+    </w:lvl>
+    <w:lvl w:ilvl="6" w:tentative="1">
+      <w:start w:val="1"/>
+      <w:numFmt w:val="decimal"/>
+      <w:lvlText w:val="%7."/>
+      <w:lvlJc w:val="left"/>
+      <w:pPr>
+        <w:tabs>
+          <w:tab w:val="num" w:pos="5040"/>
+        </w:tabs>
+        <w:ind w:left="5040" w:hanging="360"/>
+      </w:pPr>
+    </w:lvl>
+    <w:lvl w:ilvl="7" w:tentative="1">
+      <w:start w:val="1"/>
+      <w:numFmt w:val="decimal"/>
+      <w:lvlText w:val="%8."/>
+      <w:lvlJc w:val="left"/>
+      <w:pPr>
+        <w:tabs>
+          <w:tab w:val="num" w:pos="5760"/>
+        </w:tabs>
+        <w:ind w:left="5760" w:hanging="360"/>
+      </w:pPr>
+    </w:lvl>
+    <w:lvl w:ilvl="8" w:tentative="1">
+      <w:start w:val="1"/>
+      <w:numFmt w:val="decimal"/>
+      <w:lvlText w:val="%9."/>
+      <w:lvlJc w:val="left"/>
+      <w:pPr>
+        <w:tabs>
+          <w:tab w:val="num" w:pos="6480"/>
+        </w:tabs>
+        <w:ind w:left="6480" w:hanging="360"/>
+      </w:pPr>
+    </w:lvl>
+  </w:abstractNum>
+  <w:abstractNum w:abstractNumId="2" w15:restartNumberingAfterBreak="0">
+    <w:nsid w:val="133E6A69"/>
+    <w:multiLevelType w:val="multilevel"/>
+    <w:tmpl w:val="20D0263A"/>
+    <w:lvl w:ilvl="0">
+      <w:start w:val="1"/>
+      <w:numFmt w:val="bullet"/>
+      <w:lvlText w:val=""/>
+      <w:lvlJc w:val="left"/>
+      <w:pPr>
+        <w:tabs>
+          <w:tab w:val="num" w:pos="720"/>
+        </w:tabs>
+        <w:ind w:left="720" w:hanging="360"/>
+      </w:pPr>
+      <w:rPr>
+        <w:rFonts w:ascii="Symbol" w:hAnsi="Symbol" w:hint="default"/>
+        <w:sz w:val="20"/>
+      </w:rPr>
+    </w:lvl>
+    <w:lvl w:ilvl="1" w:tentative="1">
+      <w:start w:val="1"/>
+      <w:numFmt w:val="bullet"/>
+      <w:lvlText w:val="o"/>
+      <w:lvlJc w:val="left"/>
+      <w:pPr>
+        <w:tabs>
+          <w:tab w:val="num" w:pos="1440"/>
+        </w:tabs>
+        <w:ind w:left="1440" w:hanging="360"/>
+      </w:pPr>
+      <w:rPr>
+        <w:rFonts w:ascii="Courier New" w:hAnsi="Courier New" w:hint="default"/>
+        <w:sz w:val="20"/>
+      </w:rPr>
+    </w:lvl>
+    <w:lvl w:ilvl="2" w:tentative="1">
+      <w:start w:val="1"/>
+      <w:numFmt w:val="bullet"/>
+      <w:lvlText w:val=""/>
+      <w:lvlJc w:val="left"/>
+      <w:pPr>
+        <w:tabs>
+          <w:tab w:val="num" w:pos="2160"/>
+        </w:tabs>
+        <w:ind w:left="2160" w:hanging="360"/>
+      </w:pPr>
+      <w:rPr>
+        <w:rFonts w:ascii="Wingdings" w:hAnsi="Wingdings" w:hint="default"/>
+        <w:sz w:val="20"/>
+      </w:rPr>
+    </w:lvl>
+    <w:lvl w:ilvl="3" w:tentative="1">
+      <w:start w:val="1"/>
+      <w:numFmt w:val="bullet"/>
+      <w:lvlText w:val=""/>
+      <w:lvlJc w:val="left"/>
+      <w:pPr>
+        <w:tabs>
+          <w:tab w:val="num" w:pos="2880"/>
+        </w:tabs>
+        <w:ind w:left="2880" w:hanging="360"/>
+      </w:pPr>
+      <w:rPr>
+        <w:rFonts w:ascii="Wingdings" w:hAnsi="Wingdings" w:hint="default"/>
+        <w:sz w:val="20"/>
+      </w:rPr>
+    </w:lvl>
+    <w:lvl w:ilvl="4" w:tentative="1">
+      <w:start w:val="1"/>
+      <w:numFmt w:val="bullet"/>
+      <w:lvlText w:val=""/>
+      <w:lvlJc w:val="left"/>
+      <w:pPr>
+        <w:tabs>
+          <w:tab w:val="num" w:pos="3600"/>
+        </w:tabs>
+        <w:ind w:left="3600" w:hanging="360"/>
+      </w:pPr>
+      <w:rPr>
+        <w:rFonts w:ascii="Wingdings" w:hAnsi="Wingdings" w:hint="default"/>
+        <w:sz w:val="20"/>
+      </w:rPr>
+    </w:lvl>
+    <w:lvl w:ilvl="5" w:tentative="1">
+      <w:start w:val="1"/>
+      <w:numFmt w:val="bullet"/>
+      <w:lvlText w:val=""/>
+      <w:lvlJc w:val="left"/>
+      <w:pPr>
+        <w:tabs>
+          <w:tab w:val="num" w:pos="4320"/>
+        </w:tabs>
+        <w:ind w:left="4320" w:hanging="360"/>
+      </w:pPr>
+      <w:rPr>
+        <w:rFonts w:ascii="Wingdings" w:hAnsi="Wingdings" w:hint="default"/>
+        <w:sz w:val="20"/>
+      </w:rPr>
+    </w:lvl>
+    <w:lvl w:ilvl="6" w:tentative="1">
+      <w:start w:val="1"/>
+      <w:numFmt w:val="bullet"/>
+      <w:lvlText w:val=""/>
+      <w:lvlJc w:val="left"/>
+      <w:pPr>
+        <w:tabs>
+          <w:tab w:val="num" w:pos="5040"/>
+        </w:tabs>
+        <w:ind w:left="5040" w:hanging="360"/>
+      </w:pPr>
+      <w:rPr>
+        <w:rFonts w:ascii="Wingdings" w:hAnsi="Wingdings" w:hint="default"/>
+        <w:sz w:val="20"/>
+      </w:rPr>
+    </w:lvl>
+    <w:lvl w:ilvl="7" w:tentative="1">
+      <w:start w:val="1"/>
+      <w:numFmt w:val="bullet"/>
+      <w:lvlText w:val=""/>
+      <w:lvlJc w:val="left"/>
+      <w:pPr>
+        <w:tabs>
+          <w:tab w:val="num" w:pos="5760"/>
+        </w:tabs>
+        <w:ind w:left="5760" w:hanging="360"/>
+      </w:pPr>
+      <w:rPr>
+        <w:rFonts w:ascii="Wingdings" w:hAnsi="Wingdings" w:hint="default"/>
+        <w:sz w:val="20"/>
+      </w:rPr>
+    </w:lvl>
+    <w:lvl w:ilvl="8" w:tentative="1">
+      <w:start w:val="1"/>
+      <w:numFmt w:val="bullet"/>
+      <w:lvlText w:val=""/>
+      <w:lvlJc w:val="left"/>
+      <w:pPr>
+        <w:tabs>
+          <w:tab w:val="num" w:pos="6480"/>
+        </w:tabs>
+        <w:ind w:left="6480" w:hanging="360"/>
+      </w:pPr>
+      <w:rPr>
+        <w:rFonts w:ascii="Wingdings" w:hAnsi="Wingdings" w:hint="default"/>
+        <w:sz w:val="20"/>
+      </w:rPr>
+    </w:lvl>
+  </w:abstractNum>
+  <w:abstractNum w:abstractNumId="3" w15:restartNumberingAfterBreak="0">
+    <w:nsid w:val="303C1B48"/>
+    <w:multiLevelType w:val="multilevel"/>
+    <w:tmpl w:val="AF002D10"/>
+    <w:lvl w:ilvl="0">
+      <w:start w:val="1"/>
+      <w:numFmt w:val="bullet"/>
+      <w:lvlText w:val=""/>
+      <w:lvlJc w:val="left"/>
+      <w:pPr>
+        <w:tabs>
+          <w:tab w:val="num" w:pos="720"/>
+        </w:tabs>
+        <w:ind w:left="720" w:hanging="360"/>
+      </w:pPr>
+      <w:rPr>
+        <w:rFonts w:ascii="Symbol" w:hAnsi="Symbol" w:hint="default"/>
+        <w:sz w:val="20"/>
+      </w:rPr>
+    </w:lvl>
+    <w:lvl w:ilvl="1" w:tentative="1">
+      <w:start w:val="1"/>
+      <w:numFmt w:val="bullet"/>
+      <w:lvlText w:val="o"/>
+      <w:lvlJc w:val="left"/>
+      <w:pPr>
+        <w:tabs>
+          <w:tab w:val="num" w:pos="1440"/>
+        </w:tabs>
+        <w:ind w:left="1440" w:hanging="360"/>
+      </w:pPr>
+      <w:rPr>
+        <w:rFonts w:ascii="Courier New" w:hAnsi="Courier New" w:hint="default"/>
+        <w:sz w:val="20"/>
+      </w:rPr>
+    </w:lvl>
+    <w:lvl w:ilvl="2" w:tentative="1">
+      <w:start w:val="1"/>
+      <w:numFmt w:val="bullet"/>
+      <w:lvlText w:val=""/>
+      <w:lvlJc w:val="left"/>
+      <w:pPr>
+        <w:tabs>
+          <w:tab w:val="num" w:pos="2160"/>
+        </w:tabs>
+        <w:ind w:left="2160" w:hanging="360"/>
+      </w:pPr>
+      <w:rPr>
+        <w:rFonts w:ascii="Wingdings" w:hAnsi="Wingdings" w:hint="default"/>
+        <w:sz w:val="20"/>
+      </w:rPr>
+    </w:lvl>
+    <w:lvl w:ilvl="3" w:tentative="1">
+      <w:start w:val="1"/>
+      <w:numFmt w:val="bullet"/>
+      <w:lvlText w:val=""/>
+      <w:lvlJc w:val="left"/>
+      <w:pPr>
+        <w:tabs>
+          <w:tab w:val="num" w:pos="2880"/>
+        </w:tabs>
+        <w:ind w:left="2880" w:hanging="360"/>
+      </w:pPr>
+      <w:rPr>
+        <w:rFonts w:ascii="Wingdings" w:hAnsi="Wingdings" w:hint="default"/>
+        <w:sz w:val="20"/>
+      </w:rPr>
+    </w:lvl>
+    <w:lvl w:ilvl="4" w:tentative="1">
+      <w:start w:val="1"/>
+      <w:numFmt w:val="bullet"/>
+      <w:lvlText w:val=""/>
+      <w:lvlJc w:val="left"/>
+      <w:pPr>
+        <w:tabs>
+          <w:tab w:val="num" w:pos="3600"/>
+        </w:tabs>
+        <w:ind w:left="3600" w:hanging="360"/>
+      </w:pPr>
+      <w:rPr>
+        <w:rFonts w:ascii="Wingdings" w:hAnsi="Wingdings" w:hint="default"/>
+        <w:sz w:val="20"/>
+      </w:rPr>
+    </w:lvl>
+    <w:lvl w:ilvl="5" w:tentative="1">
+      <w:start w:val="1"/>
+      <w:numFmt w:val="bullet"/>
+      <w:lvlText w:val=""/>
+      <w:lvlJc w:val="left"/>
+      <w:pPr>
+        <w:tabs>
+          <w:tab w:val="num" w:pos="4320"/>
+        </w:tabs>
+        <w:ind w:left="4320" w:hanging="360"/>
+      </w:pPr>
+      <w:rPr>
+        <w:rFonts w:ascii="Wingdings" w:hAnsi="Wingdings" w:hint="default"/>
+        <w:sz w:val="20"/>
+      </w:rPr>
+    </w:lvl>
+    <w:lvl w:ilvl="6" w:tentative="1">
+      <w:start w:val="1"/>
+      <w:numFmt w:val="bullet"/>
+      <w:lvlText w:val=""/>
+      <w:lvlJc w:val="left"/>
+      <w:pPr>
+        <w:tabs>
+          <w:tab w:val="num" w:pos="5040"/>
+        </w:tabs>
+        <w:ind w:left="5040" w:hanging="360"/>
+      </w:pPr>
+      <w:rPr>
+        <w:rFonts w:ascii="Wingdings" w:hAnsi="Wingdings" w:hint="default"/>
+        <w:sz w:val="20"/>
+      </w:rPr>
+    </w:lvl>
+    <w:lvl w:ilvl="7" w:tentative="1">
+      <w:start w:val="1"/>
+      <w:numFmt w:val="bullet"/>
+      <w:lvlText w:val=""/>
+      <w:lvlJc w:val="left"/>
+      <w:pPr>
+        <w:tabs>
+          <w:tab w:val="num" w:pos="5760"/>
+        </w:tabs>
+        <w:ind w:left="5760" w:hanging="360"/>
+      </w:pPr>
+      <w:rPr>
+        <w:rFonts w:ascii="Wingdings" w:hAnsi="Wingdings" w:hint="default"/>
+        <w:sz w:val="20"/>
+      </w:rPr>
+    </w:lvl>
+    <w:lvl w:ilvl="8" w:tentative="1">
+      <w:start w:val="1"/>
+      <w:numFmt w:val="bullet"/>
+      <w:lvlText w:val=""/>
+      <w:lvlJc w:val="left"/>
+      <w:pPr>
+        <w:tabs>
+          <w:tab w:val="num" w:pos="6480"/>
+        </w:tabs>
+        <w:ind w:left="6480" w:hanging="360"/>
+      </w:pPr>
+      <w:rPr>
+        <w:rFonts w:ascii="Wingdings" w:hAnsi="Wingdings" w:hint="default"/>
+        <w:sz w:val="20"/>
+      </w:rPr>
+    </w:lvl>
+  </w:abstractNum>
+  <w:abstractNum w:abstractNumId="4" w15:restartNumberingAfterBreak="0">
     <w:nsid w:val="522E771F"/>
     <w:multiLevelType w:val="multilevel"/>
     <w:tmpl w:val="7E28387E"/>
@@ -713,8 +2175,628 @@
       </w:pPr>
     </w:lvl>
   </w:abstractNum>
+  <w:abstractNum w:abstractNumId="5" w15:restartNumberingAfterBreak="0">
+    <w:nsid w:val="602E13D3"/>
+    <w:multiLevelType w:val="multilevel"/>
+    <w:tmpl w:val="96629E0E"/>
+    <w:lvl w:ilvl="0">
+      <w:start w:val="1"/>
+      <w:numFmt w:val="bullet"/>
+      <w:lvlText w:val=""/>
+      <w:lvlJc w:val="left"/>
+      <w:pPr>
+        <w:tabs>
+          <w:tab w:val="num" w:pos="720"/>
+        </w:tabs>
+        <w:ind w:left="720" w:hanging="360"/>
+      </w:pPr>
+      <w:rPr>
+        <w:rFonts w:ascii="Symbol" w:hAnsi="Symbol" w:hint="default"/>
+        <w:sz w:val="20"/>
+      </w:rPr>
+    </w:lvl>
+    <w:lvl w:ilvl="1" w:tentative="1">
+      <w:start w:val="1"/>
+      <w:numFmt w:val="bullet"/>
+      <w:lvlText w:val="o"/>
+      <w:lvlJc w:val="left"/>
+      <w:pPr>
+        <w:tabs>
+          <w:tab w:val="num" w:pos="1440"/>
+        </w:tabs>
+        <w:ind w:left="1440" w:hanging="360"/>
+      </w:pPr>
+      <w:rPr>
+        <w:rFonts w:ascii="Courier New" w:hAnsi="Courier New" w:hint="default"/>
+        <w:sz w:val="20"/>
+      </w:rPr>
+    </w:lvl>
+    <w:lvl w:ilvl="2" w:tentative="1">
+      <w:start w:val="1"/>
+      <w:numFmt w:val="bullet"/>
+      <w:lvlText w:val=""/>
+      <w:lvlJc w:val="left"/>
+      <w:pPr>
+        <w:tabs>
+          <w:tab w:val="num" w:pos="2160"/>
+        </w:tabs>
+        <w:ind w:left="2160" w:hanging="360"/>
+      </w:pPr>
+      <w:rPr>
+        <w:rFonts w:ascii="Wingdings" w:hAnsi="Wingdings" w:hint="default"/>
+        <w:sz w:val="20"/>
+      </w:rPr>
+    </w:lvl>
+    <w:lvl w:ilvl="3" w:tentative="1">
+      <w:start w:val="1"/>
+      <w:numFmt w:val="bullet"/>
+      <w:lvlText w:val=""/>
+      <w:lvlJc w:val="left"/>
+      <w:pPr>
+        <w:tabs>
+          <w:tab w:val="num" w:pos="2880"/>
+        </w:tabs>
+        <w:ind w:left="2880" w:hanging="360"/>
+      </w:pPr>
+      <w:rPr>
+        <w:rFonts w:ascii="Wingdings" w:hAnsi="Wingdings" w:hint="default"/>
+        <w:sz w:val="20"/>
+      </w:rPr>
+    </w:lvl>
+    <w:lvl w:ilvl="4" w:tentative="1">
+      <w:start w:val="1"/>
+      <w:numFmt w:val="bullet"/>
+      <w:lvlText w:val=""/>
+      <w:lvlJc w:val="left"/>
+      <w:pPr>
+        <w:tabs>
+          <w:tab w:val="num" w:pos="3600"/>
+        </w:tabs>
+        <w:ind w:left="3600" w:hanging="360"/>
+      </w:pPr>
+      <w:rPr>
+        <w:rFonts w:ascii="Wingdings" w:hAnsi="Wingdings" w:hint="default"/>
+        <w:sz w:val="20"/>
+      </w:rPr>
+    </w:lvl>
+    <w:lvl w:ilvl="5" w:tentative="1">
+      <w:start w:val="1"/>
+      <w:numFmt w:val="bullet"/>
+      <w:lvlText w:val=""/>
+      <w:lvlJc w:val="left"/>
+      <w:pPr>
+        <w:tabs>
+          <w:tab w:val="num" w:pos="4320"/>
+        </w:tabs>
+        <w:ind w:left="4320" w:hanging="360"/>
+      </w:pPr>
+      <w:rPr>
+        <w:rFonts w:ascii="Wingdings" w:hAnsi="Wingdings" w:hint="default"/>
+        <w:sz w:val="20"/>
+      </w:rPr>
+    </w:lvl>
+    <w:lvl w:ilvl="6" w:tentative="1">
+      <w:start w:val="1"/>
+      <w:numFmt w:val="bullet"/>
+      <w:lvlText w:val=""/>
+      <w:lvlJc w:val="left"/>
+      <w:pPr>
+        <w:tabs>
+          <w:tab w:val="num" w:pos="5040"/>
+        </w:tabs>
+        <w:ind w:left="5040" w:hanging="360"/>
+      </w:pPr>
+      <w:rPr>
+        <w:rFonts w:ascii="Wingdings" w:hAnsi="Wingdings" w:hint="default"/>
+        <w:sz w:val="20"/>
+      </w:rPr>
+    </w:lvl>
+    <w:lvl w:ilvl="7" w:tentative="1">
+      <w:start w:val="1"/>
+      <w:numFmt w:val="bullet"/>
+      <w:lvlText w:val=""/>
+      <w:lvlJc w:val="left"/>
+      <w:pPr>
+        <w:tabs>
+          <w:tab w:val="num" w:pos="5760"/>
+        </w:tabs>
+        <w:ind w:left="5760" w:hanging="360"/>
+      </w:pPr>
+      <w:rPr>
+        <w:rFonts w:ascii="Wingdings" w:hAnsi="Wingdings" w:hint="default"/>
+        <w:sz w:val="20"/>
+      </w:rPr>
+    </w:lvl>
+    <w:lvl w:ilvl="8" w:tentative="1">
+      <w:start w:val="1"/>
+      <w:numFmt w:val="bullet"/>
+      <w:lvlText w:val=""/>
+      <w:lvlJc w:val="left"/>
+      <w:pPr>
+        <w:tabs>
+          <w:tab w:val="num" w:pos="6480"/>
+        </w:tabs>
+        <w:ind w:left="6480" w:hanging="360"/>
+      </w:pPr>
+      <w:rPr>
+        <w:rFonts w:ascii="Wingdings" w:hAnsi="Wingdings" w:hint="default"/>
+        <w:sz w:val="20"/>
+      </w:rPr>
+    </w:lvl>
+  </w:abstractNum>
+  <w:abstractNum w:abstractNumId="6" w15:restartNumberingAfterBreak="0">
+    <w:nsid w:val="62017AF4"/>
+    <w:multiLevelType w:val="multilevel"/>
+    <w:tmpl w:val="77080572"/>
+    <w:lvl w:ilvl="0">
+      <w:start w:val="1"/>
+      <w:numFmt w:val="bullet"/>
+      <w:lvlText w:val=""/>
+      <w:lvlJc w:val="left"/>
+      <w:pPr>
+        <w:tabs>
+          <w:tab w:val="num" w:pos="720"/>
+        </w:tabs>
+        <w:ind w:left="720" w:hanging="360"/>
+      </w:pPr>
+      <w:rPr>
+        <w:rFonts w:ascii="Symbol" w:hAnsi="Symbol" w:hint="default"/>
+        <w:sz w:val="20"/>
+      </w:rPr>
+    </w:lvl>
+    <w:lvl w:ilvl="1" w:tentative="1">
+      <w:start w:val="1"/>
+      <w:numFmt w:val="bullet"/>
+      <w:lvlText w:val="o"/>
+      <w:lvlJc w:val="left"/>
+      <w:pPr>
+        <w:tabs>
+          <w:tab w:val="num" w:pos="1440"/>
+        </w:tabs>
+        <w:ind w:left="1440" w:hanging="360"/>
+      </w:pPr>
+      <w:rPr>
+        <w:rFonts w:ascii="Courier New" w:hAnsi="Courier New" w:hint="default"/>
+        <w:sz w:val="20"/>
+      </w:rPr>
+    </w:lvl>
+    <w:lvl w:ilvl="2" w:tentative="1">
+      <w:start w:val="1"/>
+      <w:numFmt w:val="bullet"/>
+      <w:lvlText w:val=""/>
+      <w:lvlJc w:val="left"/>
+      <w:pPr>
+        <w:tabs>
+          <w:tab w:val="num" w:pos="2160"/>
+        </w:tabs>
+        <w:ind w:left="2160" w:hanging="360"/>
+      </w:pPr>
+      <w:rPr>
+        <w:rFonts w:ascii="Wingdings" w:hAnsi="Wingdings" w:hint="default"/>
+        <w:sz w:val="20"/>
+      </w:rPr>
+    </w:lvl>
+    <w:lvl w:ilvl="3" w:tentative="1">
+      <w:start w:val="1"/>
+      <w:numFmt w:val="bullet"/>
+      <w:lvlText w:val=""/>
+      <w:lvlJc w:val="left"/>
+      <w:pPr>
+        <w:tabs>
+          <w:tab w:val="num" w:pos="2880"/>
+        </w:tabs>
+        <w:ind w:left="2880" w:hanging="360"/>
+      </w:pPr>
+      <w:rPr>
+        <w:rFonts w:ascii="Wingdings" w:hAnsi="Wingdings" w:hint="default"/>
+        <w:sz w:val="20"/>
+      </w:rPr>
+    </w:lvl>
+    <w:lvl w:ilvl="4" w:tentative="1">
+      <w:start w:val="1"/>
+      <w:numFmt w:val="bullet"/>
+      <w:lvlText w:val=""/>
+      <w:lvlJc w:val="left"/>
+      <w:pPr>
+        <w:tabs>
+          <w:tab w:val="num" w:pos="3600"/>
+        </w:tabs>
+        <w:ind w:left="3600" w:hanging="360"/>
+      </w:pPr>
+      <w:rPr>
+        <w:rFonts w:ascii="Wingdings" w:hAnsi="Wingdings" w:hint="default"/>
+        <w:sz w:val="20"/>
+      </w:rPr>
+    </w:lvl>
+    <w:lvl w:ilvl="5" w:tentative="1">
+      <w:start w:val="1"/>
+      <w:numFmt w:val="bullet"/>
+      <w:lvlText w:val=""/>
+      <w:lvlJc w:val="left"/>
+      <w:pPr>
+        <w:tabs>
+          <w:tab w:val="num" w:pos="4320"/>
+        </w:tabs>
+        <w:ind w:left="4320" w:hanging="360"/>
+      </w:pPr>
+      <w:rPr>
+        <w:rFonts w:ascii="Wingdings" w:hAnsi="Wingdings" w:hint="default"/>
+        <w:sz w:val="20"/>
+      </w:rPr>
+    </w:lvl>
+    <w:lvl w:ilvl="6" w:tentative="1">
+      <w:start w:val="1"/>
+      <w:numFmt w:val="bullet"/>
+      <w:lvlText w:val=""/>
+      <w:lvlJc w:val="left"/>
+      <w:pPr>
+        <w:tabs>
+          <w:tab w:val="num" w:pos="5040"/>
+        </w:tabs>
+        <w:ind w:left="5040" w:hanging="360"/>
+      </w:pPr>
+      <w:rPr>
+        <w:rFonts w:ascii="Wingdings" w:hAnsi="Wingdings" w:hint="default"/>
+        <w:sz w:val="20"/>
+      </w:rPr>
+    </w:lvl>
+    <w:lvl w:ilvl="7" w:tentative="1">
+      <w:start w:val="1"/>
+      <w:numFmt w:val="bullet"/>
+      <w:lvlText w:val=""/>
+      <w:lvlJc w:val="left"/>
+      <w:pPr>
+        <w:tabs>
+          <w:tab w:val="num" w:pos="5760"/>
+        </w:tabs>
+        <w:ind w:left="5760" w:hanging="360"/>
+      </w:pPr>
+      <w:rPr>
+        <w:rFonts w:ascii="Wingdings" w:hAnsi="Wingdings" w:hint="default"/>
+        <w:sz w:val="20"/>
+      </w:rPr>
+    </w:lvl>
+    <w:lvl w:ilvl="8" w:tentative="1">
+      <w:start w:val="1"/>
+      <w:numFmt w:val="bullet"/>
+      <w:lvlText w:val=""/>
+      <w:lvlJc w:val="left"/>
+      <w:pPr>
+        <w:tabs>
+          <w:tab w:val="num" w:pos="6480"/>
+        </w:tabs>
+        <w:ind w:left="6480" w:hanging="360"/>
+      </w:pPr>
+      <w:rPr>
+        <w:rFonts w:ascii="Wingdings" w:hAnsi="Wingdings" w:hint="default"/>
+        <w:sz w:val="20"/>
+      </w:rPr>
+    </w:lvl>
+  </w:abstractNum>
+  <w:abstractNum w:abstractNumId="7" w15:restartNumberingAfterBreak="0">
+    <w:nsid w:val="6EFA2A96"/>
+    <w:multiLevelType w:val="multilevel"/>
+    <w:tmpl w:val="04A6D258"/>
+    <w:lvl w:ilvl="0">
+      <w:start w:val="1"/>
+      <w:numFmt w:val="bullet"/>
+      <w:lvlText w:val=""/>
+      <w:lvlJc w:val="left"/>
+      <w:pPr>
+        <w:tabs>
+          <w:tab w:val="num" w:pos="720"/>
+        </w:tabs>
+        <w:ind w:left="720" w:hanging="360"/>
+      </w:pPr>
+      <w:rPr>
+        <w:rFonts w:ascii="Symbol" w:hAnsi="Symbol" w:hint="default"/>
+        <w:sz w:val="20"/>
+      </w:rPr>
+    </w:lvl>
+    <w:lvl w:ilvl="1" w:tentative="1">
+      <w:start w:val="1"/>
+      <w:numFmt w:val="bullet"/>
+      <w:lvlText w:val="o"/>
+      <w:lvlJc w:val="left"/>
+      <w:pPr>
+        <w:tabs>
+          <w:tab w:val="num" w:pos="1440"/>
+        </w:tabs>
+        <w:ind w:left="1440" w:hanging="360"/>
+      </w:pPr>
+      <w:rPr>
+        <w:rFonts w:ascii="Courier New" w:hAnsi="Courier New" w:hint="default"/>
+        <w:sz w:val="20"/>
+      </w:rPr>
+    </w:lvl>
+    <w:lvl w:ilvl="2" w:tentative="1">
+      <w:start w:val="1"/>
+      <w:numFmt w:val="bullet"/>
+      <w:lvlText w:val=""/>
+      <w:lvlJc w:val="left"/>
+      <w:pPr>
+        <w:tabs>
+          <w:tab w:val="num" w:pos="2160"/>
+        </w:tabs>
+        <w:ind w:left="2160" w:hanging="360"/>
+      </w:pPr>
+      <w:rPr>
+        <w:rFonts w:ascii="Wingdings" w:hAnsi="Wingdings" w:hint="default"/>
+        <w:sz w:val="20"/>
+      </w:rPr>
+    </w:lvl>
+    <w:lvl w:ilvl="3" w:tentative="1">
+      <w:start w:val="1"/>
+      <w:numFmt w:val="bullet"/>
+      <w:lvlText w:val=""/>
+      <w:lvlJc w:val="left"/>
+      <w:pPr>
+        <w:tabs>
+          <w:tab w:val="num" w:pos="2880"/>
+        </w:tabs>
+        <w:ind w:left="2880" w:hanging="360"/>
+      </w:pPr>
+      <w:rPr>
+        <w:rFonts w:ascii="Wingdings" w:hAnsi="Wingdings" w:hint="default"/>
+        <w:sz w:val="20"/>
+      </w:rPr>
+    </w:lvl>
+    <w:lvl w:ilvl="4" w:tentative="1">
+      <w:start w:val="1"/>
+      <w:numFmt w:val="bullet"/>
+      <w:lvlText w:val=""/>
+      <w:lvlJc w:val="left"/>
+      <w:pPr>
+        <w:tabs>
+          <w:tab w:val="num" w:pos="3600"/>
+        </w:tabs>
+        <w:ind w:left="3600" w:hanging="360"/>
+      </w:pPr>
+      <w:rPr>
+        <w:rFonts w:ascii="Wingdings" w:hAnsi="Wingdings" w:hint="default"/>
+        <w:sz w:val="20"/>
+      </w:rPr>
+    </w:lvl>
+    <w:lvl w:ilvl="5" w:tentative="1">
+      <w:start w:val="1"/>
+      <w:numFmt w:val="bullet"/>
+      <w:lvlText w:val=""/>
+      <w:lvlJc w:val="left"/>
+      <w:pPr>
+        <w:tabs>
+          <w:tab w:val="num" w:pos="4320"/>
+        </w:tabs>
+        <w:ind w:left="4320" w:hanging="360"/>
+      </w:pPr>
+      <w:rPr>
+        <w:rFonts w:ascii="Wingdings" w:hAnsi="Wingdings" w:hint="default"/>
+        <w:sz w:val="20"/>
+      </w:rPr>
+    </w:lvl>
+    <w:lvl w:ilvl="6" w:tentative="1">
+      <w:start w:val="1"/>
+      <w:numFmt w:val="bullet"/>
+      <w:lvlText w:val=""/>
+      <w:lvlJc w:val="left"/>
+      <w:pPr>
+        <w:tabs>
+          <w:tab w:val="num" w:pos="5040"/>
+        </w:tabs>
+        <w:ind w:left="5040" w:hanging="360"/>
+      </w:pPr>
+      <w:rPr>
+        <w:rFonts w:ascii="Wingdings" w:hAnsi="Wingdings" w:hint="default"/>
+        <w:sz w:val="20"/>
+      </w:rPr>
+    </w:lvl>
+    <w:lvl w:ilvl="7" w:tentative="1">
+      <w:start w:val="1"/>
+      <w:numFmt w:val="bullet"/>
+      <w:lvlText w:val=""/>
+      <w:lvlJc w:val="left"/>
+      <w:pPr>
+        <w:tabs>
+          <w:tab w:val="num" w:pos="5760"/>
+        </w:tabs>
+        <w:ind w:left="5760" w:hanging="360"/>
+      </w:pPr>
+      <w:rPr>
+        <w:rFonts w:ascii="Wingdings" w:hAnsi="Wingdings" w:hint="default"/>
+        <w:sz w:val="20"/>
+      </w:rPr>
+    </w:lvl>
+    <w:lvl w:ilvl="8" w:tentative="1">
+      <w:start w:val="1"/>
+      <w:numFmt w:val="bullet"/>
+      <w:lvlText w:val=""/>
+      <w:lvlJc w:val="left"/>
+      <w:pPr>
+        <w:tabs>
+          <w:tab w:val="num" w:pos="6480"/>
+        </w:tabs>
+        <w:ind w:left="6480" w:hanging="360"/>
+      </w:pPr>
+      <w:rPr>
+        <w:rFonts w:ascii="Wingdings" w:hAnsi="Wingdings" w:hint="default"/>
+        <w:sz w:val="20"/>
+      </w:rPr>
+    </w:lvl>
+  </w:abstractNum>
+  <w:abstractNum w:abstractNumId="8" w15:restartNumberingAfterBreak="0">
+    <w:nsid w:val="745F3433"/>
+    <w:multiLevelType w:val="multilevel"/>
+    <w:tmpl w:val="B0DC635C"/>
+    <w:lvl w:ilvl="0">
+      <w:start w:val="1"/>
+      <w:numFmt w:val="bullet"/>
+      <w:lvlText w:val=""/>
+      <w:lvlJc w:val="left"/>
+      <w:pPr>
+        <w:tabs>
+          <w:tab w:val="num" w:pos="720"/>
+        </w:tabs>
+        <w:ind w:left="720" w:hanging="360"/>
+      </w:pPr>
+      <w:rPr>
+        <w:rFonts w:ascii="Symbol" w:hAnsi="Symbol" w:hint="default"/>
+        <w:sz w:val="20"/>
+      </w:rPr>
+    </w:lvl>
+    <w:lvl w:ilvl="1" w:tentative="1">
+      <w:start w:val="1"/>
+      <w:numFmt w:val="bullet"/>
+      <w:lvlText w:val="o"/>
+      <w:lvlJc w:val="left"/>
+      <w:pPr>
+        <w:tabs>
+          <w:tab w:val="num" w:pos="1440"/>
+        </w:tabs>
+        <w:ind w:left="1440" w:hanging="360"/>
+      </w:pPr>
+      <w:rPr>
+        <w:rFonts w:ascii="Courier New" w:hAnsi="Courier New" w:hint="default"/>
+        <w:sz w:val="20"/>
+      </w:rPr>
+    </w:lvl>
+    <w:lvl w:ilvl="2" w:tentative="1">
+      <w:start w:val="1"/>
+      <w:numFmt w:val="bullet"/>
+      <w:lvlText w:val=""/>
+      <w:lvlJc w:val="left"/>
+      <w:pPr>
+        <w:tabs>
+          <w:tab w:val="num" w:pos="2160"/>
+        </w:tabs>
+        <w:ind w:left="2160" w:hanging="360"/>
+      </w:pPr>
+      <w:rPr>
+        <w:rFonts w:ascii="Wingdings" w:hAnsi="Wingdings" w:hint="default"/>
+        <w:sz w:val="20"/>
+      </w:rPr>
+    </w:lvl>
+    <w:lvl w:ilvl="3" w:tentative="1">
+      <w:start w:val="1"/>
+      <w:numFmt w:val="bullet"/>
+      <w:lvlText w:val=""/>
+      <w:lvlJc w:val="left"/>
+      <w:pPr>
+        <w:tabs>
+          <w:tab w:val="num" w:pos="2880"/>
+        </w:tabs>
+        <w:ind w:left="2880" w:hanging="360"/>
+      </w:pPr>
+      <w:rPr>
+        <w:rFonts w:ascii="Wingdings" w:hAnsi="Wingdings" w:hint="default"/>
+        <w:sz w:val="20"/>
+      </w:rPr>
+    </w:lvl>
+    <w:lvl w:ilvl="4" w:tentative="1">
+      <w:start w:val="1"/>
+      <w:numFmt w:val="bullet"/>
+      <w:lvlText w:val=""/>
+      <w:lvlJc w:val="left"/>
+      <w:pPr>
+        <w:tabs>
+          <w:tab w:val="num" w:pos="3600"/>
+        </w:tabs>
+        <w:ind w:left="3600" w:hanging="360"/>
+      </w:pPr>
+      <w:rPr>
+        <w:rFonts w:ascii="Wingdings" w:hAnsi="Wingdings" w:hint="default"/>
+        <w:sz w:val="20"/>
+      </w:rPr>
+    </w:lvl>
+    <w:lvl w:ilvl="5" w:tentative="1">
+      <w:start w:val="1"/>
+      <w:numFmt w:val="bullet"/>
+      <w:lvlText w:val=""/>
+      <w:lvlJc w:val="left"/>
+      <w:pPr>
+        <w:tabs>
+          <w:tab w:val="num" w:pos="4320"/>
+        </w:tabs>
+        <w:ind w:left="4320" w:hanging="360"/>
+      </w:pPr>
+      <w:rPr>
+        <w:rFonts w:ascii="Wingdings" w:hAnsi="Wingdings" w:hint="default"/>
+        <w:sz w:val="20"/>
+      </w:rPr>
+    </w:lvl>
+    <w:lvl w:ilvl="6" w:tentative="1">
+      <w:start w:val="1"/>
+      <w:numFmt w:val="bullet"/>
+      <w:lvlText w:val=""/>
+      <w:lvlJc w:val="left"/>
+      <w:pPr>
+        <w:tabs>
+          <w:tab w:val="num" w:pos="5040"/>
+        </w:tabs>
+        <w:ind w:left="5040" w:hanging="360"/>
+      </w:pPr>
+      <w:rPr>
+        <w:rFonts w:ascii="Wingdings" w:hAnsi="Wingdings" w:hint="default"/>
+        <w:sz w:val="20"/>
+      </w:rPr>
+    </w:lvl>
+    <w:lvl w:ilvl="7" w:tentative="1">
+      <w:start w:val="1"/>
+      <w:numFmt w:val="bullet"/>
+      <w:lvlText w:val=""/>
+      <w:lvlJc w:val="left"/>
+      <w:pPr>
+        <w:tabs>
+          <w:tab w:val="num" w:pos="5760"/>
+        </w:tabs>
+        <w:ind w:left="5760" w:hanging="360"/>
+      </w:pPr>
+      <w:rPr>
+        <w:rFonts w:ascii="Wingdings" w:hAnsi="Wingdings" w:hint="default"/>
+        <w:sz w:val="20"/>
+      </w:rPr>
+    </w:lvl>
+    <w:lvl w:ilvl="8" w:tentative="1">
+      <w:start w:val="1"/>
+      <w:numFmt w:val="bullet"/>
+      <w:lvlText w:val=""/>
+      <w:lvlJc w:val="left"/>
+      <w:pPr>
+        <w:tabs>
+          <w:tab w:val="num" w:pos="6480"/>
+        </w:tabs>
+        <w:ind w:left="6480" w:hanging="360"/>
+      </w:pPr>
+      <w:rPr>
+        <w:rFonts w:ascii="Wingdings" w:hAnsi="Wingdings" w:hint="default"/>
+        <w:sz w:val="20"/>
+      </w:rPr>
+    </w:lvl>
+  </w:abstractNum>
   <w:num w:numId="1" w16cid:durableId="1440486407">
+    <w:abstractNumId w:val="4"/>
+  </w:num>
+  <w:num w:numId="2" w16cid:durableId="2053653314">
     <w:abstractNumId w:val="0"/>
+  </w:num>
+  <w:num w:numId="3" w16cid:durableId="1644385545">
+    <w:abstractNumId w:val="1"/>
+  </w:num>
+  <w:num w:numId="4" w16cid:durableId="780534135">
+    <w:abstractNumId w:val="8"/>
+  </w:num>
+  <w:num w:numId="5" w16cid:durableId="2052149979">
+    <w:abstractNumId w:val="7"/>
+  </w:num>
+  <w:num w:numId="6" w16cid:durableId="460155908">
+    <w:abstractNumId w:val="6"/>
+  </w:num>
+  <w:num w:numId="7" w16cid:durableId="467824247">
+    <w:abstractNumId w:val="3"/>
+  </w:num>
+  <w:num w:numId="8" w16cid:durableId="1968655373">
+    <w:abstractNumId w:val="2"/>
+  </w:num>
+  <w:num w:numId="9" w16cid:durableId="2098478075">
+    <w:abstractNumId w:val="5"/>
   </w:num>
 </w:numbering>
 </file>
@@ -1119,7 +3201,7 @@
   <w:style w:type="paragraph" w:default="1" w:styleId="Normal">
     <w:name w:val="Normal"/>
     <w:qFormat/>
-    <w:rsid w:val="00B66FFC"/>
+    <w:rsid w:val="00EB0B6C"/>
   </w:style>
   <w:style w:type="paragraph" w:styleId="Heading1">
     <w:name w:val="heading 1"/>
@@ -1128,7 +3210,7 @@
     <w:link w:val="Heading1Char"/>
     <w:uiPriority w:val="9"/>
     <w:qFormat/>
-    <w:rsid w:val="00B66FFC"/>
+    <w:rsid w:val="00EB0B6C"/>
     <w:pPr>
       <w:keepNext/>
       <w:keepLines/>
@@ -1151,7 +3233,7 @@
     <w:semiHidden/>
     <w:unhideWhenUsed/>
     <w:qFormat/>
-    <w:rsid w:val="00B66FFC"/>
+    <w:rsid w:val="00EB0B6C"/>
     <w:pPr>
       <w:keepNext/>
       <w:keepLines/>
@@ -1174,7 +3256,7 @@
     <w:semiHidden/>
     <w:unhideWhenUsed/>
     <w:qFormat/>
-    <w:rsid w:val="00B66FFC"/>
+    <w:rsid w:val="00EB0B6C"/>
     <w:pPr>
       <w:keepNext/>
       <w:keepLines/>
@@ -1197,7 +3279,7 @@
     <w:semiHidden/>
     <w:unhideWhenUsed/>
     <w:qFormat/>
-    <w:rsid w:val="00B66FFC"/>
+    <w:rsid w:val="00EB0B6C"/>
     <w:pPr>
       <w:keepNext/>
       <w:keepLines/>
@@ -1220,7 +3302,7 @@
     <w:semiHidden/>
     <w:unhideWhenUsed/>
     <w:qFormat/>
-    <w:rsid w:val="00B66FFC"/>
+    <w:rsid w:val="00EB0B6C"/>
     <w:pPr>
       <w:keepNext/>
       <w:keepLines/>
@@ -1241,7 +3323,7 @@
     <w:semiHidden/>
     <w:unhideWhenUsed/>
     <w:qFormat/>
-    <w:rsid w:val="00B66FFC"/>
+    <w:rsid w:val="00EB0B6C"/>
     <w:pPr>
       <w:keepNext/>
       <w:keepLines/>
@@ -1264,7 +3346,7 @@
     <w:semiHidden/>
     <w:unhideWhenUsed/>
     <w:qFormat/>
-    <w:rsid w:val="00B66FFC"/>
+    <w:rsid w:val="00EB0B6C"/>
     <w:pPr>
       <w:keepNext/>
       <w:keepLines/>
@@ -1285,7 +3367,7 @@
     <w:semiHidden/>
     <w:unhideWhenUsed/>
     <w:qFormat/>
-    <w:rsid w:val="00B66FFC"/>
+    <w:rsid w:val="00EB0B6C"/>
     <w:pPr>
       <w:keepNext/>
       <w:keepLines/>
@@ -1308,7 +3390,7 @@
     <w:semiHidden/>
     <w:unhideWhenUsed/>
     <w:qFormat/>
-    <w:rsid w:val="00B66FFC"/>
+    <w:rsid w:val="00EB0B6C"/>
     <w:pPr>
       <w:keepNext/>
       <w:keepLines/>
@@ -1352,7 +3434,7 @@
     <w:basedOn w:val="DefaultParagraphFont"/>
     <w:link w:val="Heading1"/>
     <w:uiPriority w:val="9"/>
-    <w:rsid w:val="00B66FFC"/>
+    <w:rsid w:val="00EB0B6C"/>
     <w:rPr>
       <w:rFonts w:asciiTheme="majorHAnsi" w:eastAsiaTheme="majorEastAsia" w:hAnsiTheme="majorHAnsi" w:cstheme="majorBidi"/>
       <w:color w:val="2F5496" w:themeColor="accent1" w:themeShade="BF"/>
@@ -1366,7 +3448,7 @@
     <w:link w:val="Heading2"/>
     <w:uiPriority w:val="9"/>
     <w:semiHidden/>
-    <w:rsid w:val="00B66FFC"/>
+    <w:rsid w:val="00EB0B6C"/>
     <w:rPr>
       <w:rFonts w:asciiTheme="majorHAnsi" w:eastAsiaTheme="majorEastAsia" w:hAnsiTheme="majorHAnsi" w:cstheme="majorBidi"/>
       <w:color w:val="2F5496" w:themeColor="accent1" w:themeShade="BF"/>
@@ -1380,7 +3462,7 @@
     <w:link w:val="Heading3"/>
     <w:uiPriority w:val="9"/>
     <w:semiHidden/>
-    <w:rsid w:val="00B66FFC"/>
+    <w:rsid w:val="00EB0B6C"/>
     <w:rPr>
       <w:rFonts w:eastAsiaTheme="majorEastAsia" w:cstheme="majorBidi"/>
       <w:color w:val="2F5496" w:themeColor="accent1" w:themeShade="BF"/>
@@ -1394,7 +3476,7 @@
     <w:link w:val="Heading4"/>
     <w:uiPriority w:val="9"/>
     <w:semiHidden/>
-    <w:rsid w:val="00B66FFC"/>
+    <w:rsid w:val="00EB0B6C"/>
     <w:rPr>
       <w:rFonts w:eastAsiaTheme="majorEastAsia" w:cstheme="majorBidi"/>
       <w:i/>
@@ -1408,7 +3490,7 @@
     <w:link w:val="Heading5"/>
     <w:uiPriority w:val="9"/>
     <w:semiHidden/>
-    <w:rsid w:val="00B66FFC"/>
+    <w:rsid w:val="00EB0B6C"/>
     <w:rPr>
       <w:rFonts w:eastAsiaTheme="majorEastAsia" w:cstheme="majorBidi"/>
       <w:color w:val="2F5496" w:themeColor="accent1" w:themeShade="BF"/>
@@ -1420,7 +3502,7 @@
     <w:link w:val="Heading6"/>
     <w:uiPriority w:val="9"/>
     <w:semiHidden/>
-    <w:rsid w:val="00B66FFC"/>
+    <w:rsid w:val="00EB0B6C"/>
     <w:rPr>
       <w:rFonts w:eastAsiaTheme="majorEastAsia" w:cstheme="majorBidi"/>
       <w:i/>
@@ -1434,7 +3516,7 @@
     <w:link w:val="Heading7"/>
     <w:uiPriority w:val="9"/>
     <w:semiHidden/>
-    <w:rsid w:val="00B66FFC"/>
+    <w:rsid w:val="00EB0B6C"/>
     <w:rPr>
       <w:rFonts w:eastAsiaTheme="majorEastAsia" w:cstheme="majorBidi"/>
       <w:color w:val="595959" w:themeColor="text1" w:themeTint="A6"/>
@@ -1446,7 +3528,7 @@
     <w:link w:val="Heading8"/>
     <w:uiPriority w:val="9"/>
     <w:semiHidden/>
-    <w:rsid w:val="00B66FFC"/>
+    <w:rsid w:val="00EB0B6C"/>
     <w:rPr>
       <w:rFonts w:eastAsiaTheme="majorEastAsia" w:cstheme="majorBidi"/>
       <w:i/>
@@ -1460,7 +3542,7 @@
     <w:link w:val="Heading9"/>
     <w:uiPriority w:val="9"/>
     <w:semiHidden/>
-    <w:rsid w:val="00B66FFC"/>
+    <w:rsid w:val="00EB0B6C"/>
     <w:rPr>
       <w:rFonts w:eastAsiaTheme="majorEastAsia" w:cstheme="majorBidi"/>
       <w:color w:val="272727" w:themeColor="text1" w:themeTint="D8"/>
@@ -1473,7 +3555,7 @@
     <w:link w:val="TitleChar"/>
     <w:uiPriority w:val="10"/>
     <w:qFormat/>
-    <w:rsid w:val="00B66FFC"/>
+    <w:rsid w:val="00EB0B6C"/>
     <w:pPr>
       <w:spacing w:after="80" w:line="240" w:lineRule="auto"/>
       <w:contextualSpacing/>
@@ -1491,7 +3573,7 @@
     <w:basedOn w:val="DefaultParagraphFont"/>
     <w:link w:val="Title"/>
     <w:uiPriority w:val="10"/>
-    <w:rsid w:val="00B66FFC"/>
+    <w:rsid w:val="00EB0B6C"/>
     <w:rPr>
       <w:rFonts w:asciiTheme="majorHAnsi" w:eastAsiaTheme="majorEastAsia" w:hAnsiTheme="majorHAnsi" w:cstheme="majorBidi"/>
       <w:spacing w:val="-10"/>
@@ -1507,7 +3589,7 @@
     <w:link w:val="SubtitleChar"/>
     <w:uiPriority w:val="11"/>
     <w:qFormat/>
-    <w:rsid w:val="00B66FFC"/>
+    <w:rsid w:val="00EB0B6C"/>
     <w:pPr>
       <w:numPr>
         <w:ilvl w:val="1"/>
@@ -1526,7 +3608,7 @@
     <w:basedOn w:val="DefaultParagraphFont"/>
     <w:link w:val="Subtitle"/>
     <w:uiPriority w:val="11"/>
-    <w:rsid w:val="00B66FFC"/>
+    <w:rsid w:val="00EB0B6C"/>
     <w:rPr>
       <w:rFonts w:eastAsiaTheme="majorEastAsia" w:cstheme="majorBidi"/>
       <w:color w:val="595959" w:themeColor="text1" w:themeTint="A6"/>
@@ -1542,7 +3624,7 @@
     <w:link w:val="QuoteChar"/>
     <w:uiPriority w:val="29"/>
     <w:qFormat/>
-    <w:rsid w:val="00B66FFC"/>
+    <w:rsid w:val="00EB0B6C"/>
     <w:pPr>
       <w:spacing w:before="160"/>
       <w:jc w:val="center"/>
@@ -1558,7 +3640,7 @@
     <w:basedOn w:val="DefaultParagraphFont"/>
     <w:link w:val="Quote"/>
     <w:uiPriority w:val="29"/>
-    <w:rsid w:val="00B66FFC"/>
+    <w:rsid w:val="00EB0B6C"/>
     <w:rPr>
       <w:i/>
       <w:iCs/>
@@ -1570,7 +3652,7 @@
     <w:basedOn w:val="Normal"/>
     <w:uiPriority w:val="34"/>
     <w:qFormat/>
-    <w:rsid w:val="00B66FFC"/>
+    <w:rsid w:val="00EB0B6C"/>
     <w:pPr>
       <w:ind w:left="720"/>
       <w:contextualSpacing/>
@@ -1581,7 +3663,7 @@
     <w:basedOn w:val="DefaultParagraphFont"/>
     <w:uiPriority w:val="21"/>
     <w:qFormat/>
-    <w:rsid w:val="00B66FFC"/>
+    <w:rsid w:val="00EB0B6C"/>
     <w:rPr>
       <w:i/>
       <w:iCs/>
@@ -1595,7 +3677,7 @@
     <w:link w:val="IntenseQuoteChar"/>
     <w:uiPriority w:val="30"/>
     <w:qFormat/>
-    <w:rsid w:val="00B66FFC"/>
+    <w:rsid w:val="00EB0B6C"/>
     <w:pPr>
       <w:pBdr>
         <w:top w:val="single" w:sz="4" w:space="10" w:color="2F5496" w:themeColor="accent1" w:themeShade="BF"/>
@@ -1616,7 +3698,7 @@
     <w:basedOn w:val="DefaultParagraphFont"/>
     <w:link w:val="IntenseQuote"/>
     <w:uiPriority w:val="30"/>
-    <w:rsid w:val="00B66FFC"/>
+    <w:rsid w:val="00EB0B6C"/>
     <w:rPr>
       <w:i/>
       <w:iCs/>
@@ -1628,7 +3710,7 @@
     <w:basedOn w:val="DefaultParagraphFont"/>
     <w:uiPriority w:val="32"/>
     <w:qFormat/>
-    <w:rsid w:val="00B66FFC"/>
+    <w:rsid w:val="00EB0B6C"/>
     <w:rPr>
       <w:b/>
       <w:bCs/>
@@ -1641,7 +3723,7 @@
     <w:name w:val="Grid Table 5 Dark"/>
     <w:basedOn w:val="TableNormal"/>
     <w:uiPriority w:val="50"/>
-    <w:rsid w:val="00B66FFC"/>
+    <w:rsid w:val="00EB0B6C"/>
     <w:pPr>
       <w:spacing w:after="0" w:line="240" w:lineRule="auto"/>
     </w:pPr>

</xml_diff>

<commit_message>
User stories: added alternate flows, edge cases, and dependencies
</commit_message>
<xml_diff>
--- a/Documents/userstories.docx
+++ b/Documents/userstories.docx
@@ -47,7 +47,7 @@
     </w:p>
     <w:p>
       <w:r>
-        <w:pict w14:anchorId="1DD0ECEA">
+        <w:pict w14:anchorId="77C7E87F">
           <v:rect id="_x0000_i1025" style="width:0;height:.75pt" o:hralign="center" o:hrstd="t" o:hr="t" fillcolor="#a0a0a0" stroked="f"/>
         </w:pict>
       </w:r>
@@ -333,7 +333,7 @@
     </w:tbl>
     <w:p>
       <w:r>
-        <w:pict w14:anchorId="731D9CA7">
+        <w:pict w14:anchorId="4B2F5044">
           <v:rect id="_x0000_i1026" style="width:0;height:.75pt" o:hralign="center" o:hrstd="t" o:hr="t" fillcolor="#a0a0a0" stroked="f"/>
         </w:pict>
       </w:r>
@@ -578,7 +578,7 @@
     </w:p>
     <w:p>
       <w:r>
-        <w:pict w14:anchorId="520FB617">
+        <w:pict w14:anchorId="71270B8E">
           <v:rect id="_x0000_i1027" style="width:0;height:.75pt" o:hralign="center" o:hrstd="t" o:hr="t" fillcolor="#a0a0a0" stroked="f"/>
         </w:pict>
       </w:r>
@@ -753,7 +753,7 @@
     </w:p>
     <w:p>
       <w:r>
-        <w:pict w14:anchorId="3FC98146">
+        <w:pict w14:anchorId="01F3320A">
           <v:rect id="_x0000_i1028" style="width:0;height:.75pt" o:hralign="center" o:hrstd="t" o:hr="t" fillcolor="#a0a0a0" stroked="f"/>
         </w:pict>
       </w:r>
@@ -906,7 +906,7 @@
     </w:p>
     <w:p>
       <w:r>
-        <w:pict w14:anchorId="30712A01">
+        <w:pict w14:anchorId="69D34907">
           <v:rect id="_x0000_i1029" style="width:0;height:.75pt" o:hralign="center" o:hrstd="t" o:hr="t" fillcolor="#a0a0a0" stroked="f"/>
         </w:pict>
       </w:r>
@@ -1476,8 +1476,128 @@
     </w:p>
     <w:p>
       <w:r>
-        <w:pict w14:anchorId="00653E76">
+        <w:pict w14:anchorId="69A56F81">
           <v:rect id="_x0000_i1030" style="width:0;height:.75pt" o:hralign="center" o:hrstd="t" o:hr="t" fillcolor="#a0a0a0" stroked="f"/>
+        </w:pict>
+      </w:r>
+    </w:p>
+    <w:p>
+      <w:pPr>
+        <w:rPr>
+          <w:b/>
+          <w:bCs/>
+        </w:rPr>
+      </w:pPr>
+      <w:r>
+        <w:rPr>
+          <w:b/>
+          <w:bCs/>
+        </w:rPr>
+        <w:t>4. System Architecture Diagram</w:t>
+      </w:r>
+    </w:p>
+    <w:p>
+      <w:pPr>
+        <w:jc w:val="center"/>
+        <w:rPr>
+          <w:b/>
+          <w:bCs/>
+        </w:rPr>
+      </w:pPr>
+      <w:r>
+        <w:rPr>
+          <w:b/>
+          <w:bCs/>
+          <w:noProof/>
+        </w:rPr>
+        <w:lastRenderedPageBreak/>
+        <w:drawing>
+          <wp:inline distT="0" distB="0" distL="0" distR="0" wp14:anchorId="70E9E4CB" wp14:editId="57FB2B6B">
+            <wp:extent cx="5219700" cy="6840818"/>
+            <wp:effectExtent l="0" t="0" r="0" b="0"/>
+            <wp:docPr id="508513061" name="Picture 2"/>
+            <wp:cNvGraphicFramePr>
+              <a:graphicFrameLocks xmlns:a="http://schemas.openxmlformats.org/drawingml/2006/main" noChangeAspect="1"/>
+            </wp:cNvGraphicFramePr>
+            <a:graphic xmlns:a="http://schemas.openxmlformats.org/drawingml/2006/main">
+              <a:graphicData uri="http://schemas.openxmlformats.org/drawingml/2006/picture">
+                <pic:pic xmlns:pic="http://schemas.openxmlformats.org/drawingml/2006/picture">
+                  <pic:nvPicPr>
+                    <pic:cNvPr id="0" name="Picture 70"/>
+                    <pic:cNvPicPr>
+                      <a:picLocks noChangeAspect="1" noChangeArrowheads="1"/>
+                    </pic:cNvPicPr>
+                  </pic:nvPicPr>
+                  <pic:blipFill>
+                    <a:blip r:embed="rId5" cstate="print">
+                      <a:extLst>
+                        <a:ext uri="{28A0092B-C50C-407E-A947-70E740481C1C}">
+                          <a14:useLocalDpi xmlns:a14="http://schemas.microsoft.com/office/drawing/2010/main" val="0"/>
+                        </a:ext>
+                      </a:extLst>
+                    </a:blip>
+                    <a:srcRect/>
+                    <a:stretch>
+                      <a:fillRect/>
+                    </a:stretch>
+                  </pic:blipFill>
+                  <pic:spPr bwMode="auto">
+                    <a:xfrm>
+                      <a:off x="0" y="0"/>
+                      <a:ext cx="5221484" cy="6843156"/>
+                    </a:xfrm>
+                    <a:prstGeom prst="rect">
+                      <a:avLst/>
+                    </a:prstGeom>
+                    <a:noFill/>
+                    <a:ln>
+                      <a:noFill/>
+                    </a:ln>
+                  </pic:spPr>
+                </pic:pic>
+              </a:graphicData>
+            </a:graphic>
+          </wp:inline>
+        </w:drawing>
+      </w:r>
+    </w:p>
+    <w:p>
+      <w:pPr>
+        <w:rPr>
+          <w:b/>
+          <w:bCs/>
+        </w:rPr>
+      </w:pPr>
+    </w:p>
+    <w:p>
+      <w:r>
+        <w:rPr>
+          <w:i/>
+          <w:iCs/>
+        </w:rPr>
+        <w:t xml:space="preserve">Figure 1: </w:t>
+      </w:r>
+      <w:proofErr w:type="spellStart"/>
+      <w:r>
+        <w:rPr>
+          <w:i/>
+          <w:iCs/>
+        </w:rPr>
+        <w:t>AutoPrice</w:t>
+      </w:r>
+      <w:proofErr w:type="spellEnd"/>
+      <w:r>
+        <w:rPr>
+          <w:i/>
+          <w:iCs/>
+        </w:rPr>
+        <w:t xml:space="preserve"> AI – Prediction System Architecture</w:t>
+      </w:r>
+    </w:p>
+    <w:p>
+      <w:r>
+        <w:pict w14:anchorId="2FE91C1A">
+          <v:rect id="_x0000_i1031" style="width:0;height:.75pt" o:hralign="center" o:hrstd="t" o:hr="t" fillcolor="#a0a0a0" stroked="f"/>
         </w:pict>
       </w:r>
     </w:p>
@@ -3201,7 +3321,7 @@
   <w:style w:type="paragraph" w:default="1" w:styleId="Normal">
     <w:name w:val="Normal"/>
     <w:qFormat/>
-    <w:rsid w:val="00EB0B6C"/>
+    <w:rsid w:val="004720E0"/>
   </w:style>
   <w:style w:type="paragraph" w:styleId="Heading1">
     <w:name w:val="heading 1"/>
@@ -3210,7 +3330,7 @@
     <w:link w:val="Heading1Char"/>
     <w:uiPriority w:val="9"/>
     <w:qFormat/>
-    <w:rsid w:val="00EB0B6C"/>
+    <w:rsid w:val="004720E0"/>
     <w:pPr>
       <w:keepNext/>
       <w:keepLines/>
@@ -3233,7 +3353,7 @@
     <w:semiHidden/>
     <w:unhideWhenUsed/>
     <w:qFormat/>
-    <w:rsid w:val="00EB0B6C"/>
+    <w:rsid w:val="004720E0"/>
     <w:pPr>
       <w:keepNext/>
       <w:keepLines/>
@@ -3256,7 +3376,7 @@
     <w:semiHidden/>
     <w:unhideWhenUsed/>
     <w:qFormat/>
-    <w:rsid w:val="00EB0B6C"/>
+    <w:rsid w:val="004720E0"/>
     <w:pPr>
       <w:keepNext/>
       <w:keepLines/>
@@ -3279,7 +3399,7 @@
     <w:semiHidden/>
     <w:unhideWhenUsed/>
     <w:qFormat/>
-    <w:rsid w:val="00EB0B6C"/>
+    <w:rsid w:val="004720E0"/>
     <w:pPr>
       <w:keepNext/>
       <w:keepLines/>
@@ -3302,7 +3422,7 @@
     <w:semiHidden/>
     <w:unhideWhenUsed/>
     <w:qFormat/>
-    <w:rsid w:val="00EB0B6C"/>
+    <w:rsid w:val="004720E0"/>
     <w:pPr>
       <w:keepNext/>
       <w:keepLines/>
@@ -3323,7 +3443,7 @@
     <w:semiHidden/>
     <w:unhideWhenUsed/>
     <w:qFormat/>
-    <w:rsid w:val="00EB0B6C"/>
+    <w:rsid w:val="004720E0"/>
     <w:pPr>
       <w:keepNext/>
       <w:keepLines/>
@@ -3346,7 +3466,7 @@
     <w:semiHidden/>
     <w:unhideWhenUsed/>
     <w:qFormat/>
-    <w:rsid w:val="00EB0B6C"/>
+    <w:rsid w:val="004720E0"/>
     <w:pPr>
       <w:keepNext/>
       <w:keepLines/>
@@ -3367,7 +3487,7 @@
     <w:semiHidden/>
     <w:unhideWhenUsed/>
     <w:qFormat/>
-    <w:rsid w:val="00EB0B6C"/>
+    <w:rsid w:val="004720E0"/>
     <w:pPr>
       <w:keepNext/>
       <w:keepLines/>
@@ -3390,7 +3510,7 @@
     <w:semiHidden/>
     <w:unhideWhenUsed/>
     <w:qFormat/>
-    <w:rsid w:val="00EB0B6C"/>
+    <w:rsid w:val="004720E0"/>
     <w:pPr>
       <w:keepNext/>
       <w:keepLines/>
@@ -3434,7 +3554,7 @@
     <w:basedOn w:val="DefaultParagraphFont"/>
     <w:link w:val="Heading1"/>
     <w:uiPriority w:val="9"/>
-    <w:rsid w:val="00EB0B6C"/>
+    <w:rsid w:val="004720E0"/>
     <w:rPr>
       <w:rFonts w:asciiTheme="majorHAnsi" w:eastAsiaTheme="majorEastAsia" w:hAnsiTheme="majorHAnsi" w:cstheme="majorBidi"/>
       <w:color w:val="2F5496" w:themeColor="accent1" w:themeShade="BF"/>
@@ -3448,7 +3568,7 @@
     <w:link w:val="Heading2"/>
     <w:uiPriority w:val="9"/>
     <w:semiHidden/>
-    <w:rsid w:val="00EB0B6C"/>
+    <w:rsid w:val="004720E0"/>
     <w:rPr>
       <w:rFonts w:asciiTheme="majorHAnsi" w:eastAsiaTheme="majorEastAsia" w:hAnsiTheme="majorHAnsi" w:cstheme="majorBidi"/>
       <w:color w:val="2F5496" w:themeColor="accent1" w:themeShade="BF"/>
@@ -3462,7 +3582,7 @@
     <w:link w:val="Heading3"/>
     <w:uiPriority w:val="9"/>
     <w:semiHidden/>
-    <w:rsid w:val="00EB0B6C"/>
+    <w:rsid w:val="004720E0"/>
     <w:rPr>
       <w:rFonts w:eastAsiaTheme="majorEastAsia" w:cstheme="majorBidi"/>
       <w:color w:val="2F5496" w:themeColor="accent1" w:themeShade="BF"/>
@@ -3476,7 +3596,7 @@
     <w:link w:val="Heading4"/>
     <w:uiPriority w:val="9"/>
     <w:semiHidden/>
-    <w:rsid w:val="00EB0B6C"/>
+    <w:rsid w:val="004720E0"/>
     <w:rPr>
       <w:rFonts w:eastAsiaTheme="majorEastAsia" w:cstheme="majorBidi"/>
       <w:i/>
@@ -3490,7 +3610,7 @@
     <w:link w:val="Heading5"/>
     <w:uiPriority w:val="9"/>
     <w:semiHidden/>
-    <w:rsid w:val="00EB0B6C"/>
+    <w:rsid w:val="004720E0"/>
     <w:rPr>
       <w:rFonts w:eastAsiaTheme="majorEastAsia" w:cstheme="majorBidi"/>
       <w:color w:val="2F5496" w:themeColor="accent1" w:themeShade="BF"/>
@@ -3502,7 +3622,7 @@
     <w:link w:val="Heading6"/>
     <w:uiPriority w:val="9"/>
     <w:semiHidden/>
-    <w:rsid w:val="00EB0B6C"/>
+    <w:rsid w:val="004720E0"/>
     <w:rPr>
       <w:rFonts w:eastAsiaTheme="majorEastAsia" w:cstheme="majorBidi"/>
       <w:i/>
@@ -3516,7 +3636,7 @@
     <w:link w:val="Heading7"/>
     <w:uiPriority w:val="9"/>
     <w:semiHidden/>
-    <w:rsid w:val="00EB0B6C"/>
+    <w:rsid w:val="004720E0"/>
     <w:rPr>
       <w:rFonts w:eastAsiaTheme="majorEastAsia" w:cstheme="majorBidi"/>
       <w:color w:val="595959" w:themeColor="text1" w:themeTint="A6"/>
@@ -3528,7 +3648,7 @@
     <w:link w:val="Heading8"/>
     <w:uiPriority w:val="9"/>
     <w:semiHidden/>
-    <w:rsid w:val="00EB0B6C"/>
+    <w:rsid w:val="004720E0"/>
     <w:rPr>
       <w:rFonts w:eastAsiaTheme="majorEastAsia" w:cstheme="majorBidi"/>
       <w:i/>
@@ -3542,7 +3662,7 @@
     <w:link w:val="Heading9"/>
     <w:uiPriority w:val="9"/>
     <w:semiHidden/>
-    <w:rsid w:val="00EB0B6C"/>
+    <w:rsid w:val="004720E0"/>
     <w:rPr>
       <w:rFonts w:eastAsiaTheme="majorEastAsia" w:cstheme="majorBidi"/>
       <w:color w:val="272727" w:themeColor="text1" w:themeTint="D8"/>
@@ -3555,7 +3675,7 @@
     <w:link w:val="TitleChar"/>
     <w:uiPriority w:val="10"/>
     <w:qFormat/>
-    <w:rsid w:val="00EB0B6C"/>
+    <w:rsid w:val="004720E0"/>
     <w:pPr>
       <w:spacing w:after="80" w:line="240" w:lineRule="auto"/>
       <w:contextualSpacing/>
@@ -3573,7 +3693,7 @@
     <w:basedOn w:val="DefaultParagraphFont"/>
     <w:link w:val="Title"/>
     <w:uiPriority w:val="10"/>
-    <w:rsid w:val="00EB0B6C"/>
+    <w:rsid w:val="004720E0"/>
     <w:rPr>
       <w:rFonts w:asciiTheme="majorHAnsi" w:eastAsiaTheme="majorEastAsia" w:hAnsiTheme="majorHAnsi" w:cstheme="majorBidi"/>
       <w:spacing w:val="-10"/>
@@ -3589,7 +3709,7 @@
     <w:link w:val="SubtitleChar"/>
     <w:uiPriority w:val="11"/>
     <w:qFormat/>
-    <w:rsid w:val="00EB0B6C"/>
+    <w:rsid w:val="004720E0"/>
     <w:pPr>
       <w:numPr>
         <w:ilvl w:val="1"/>
@@ -3608,7 +3728,7 @@
     <w:basedOn w:val="DefaultParagraphFont"/>
     <w:link w:val="Subtitle"/>
     <w:uiPriority w:val="11"/>
-    <w:rsid w:val="00EB0B6C"/>
+    <w:rsid w:val="004720E0"/>
     <w:rPr>
       <w:rFonts w:eastAsiaTheme="majorEastAsia" w:cstheme="majorBidi"/>
       <w:color w:val="595959" w:themeColor="text1" w:themeTint="A6"/>
@@ -3624,7 +3744,7 @@
     <w:link w:val="QuoteChar"/>
     <w:uiPriority w:val="29"/>
     <w:qFormat/>
-    <w:rsid w:val="00EB0B6C"/>
+    <w:rsid w:val="004720E0"/>
     <w:pPr>
       <w:spacing w:before="160"/>
       <w:jc w:val="center"/>
@@ -3640,7 +3760,7 @@
     <w:basedOn w:val="DefaultParagraphFont"/>
     <w:link w:val="Quote"/>
     <w:uiPriority w:val="29"/>
-    <w:rsid w:val="00EB0B6C"/>
+    <w:rsid w:val="004720E0"/>
     <w:rPr>
       <w:i/>
       <w:iCs/>
@@ -3652,7 +3772,7 @@
     <w:basedOn w:val="Normal"/>
     <w:uiPriority w:val="34"/>
     <w:qFormat/>
-    <w:rsid w:val="00EB0B6C"/>
+    <w:rsid w:val="004720E0"/>
     <w:pPr>
       <w:ind w:left="720"/>
       <w:contextualSpacing/>
@@ -3663,7 +3783,7 @@
     <w:basedOn w:val="DefaultParagraphFont"/>
     <w:uiPriority w:val="21"/>
     <w:qFormat/>
-    <w:rsid w:val="00EB0B6C"/>
+    <w:rsid w:val="004720E0"/>
     <w:rPr>
       <w:i/>
       <w:iCs/>
@@ -3677,7 +3797,7 @@
     <w:link w:val="IntenseQuoteChar"/>
     <w:uiPriority w:val="30"/>
     <w:qFormat/>
-    <w:rsid w:val="00EB0B6C"/>
+    <w:rsid w:val="004720E0"/>
     <w:pPr>
       <w:pBdr>
         <w:top w:val="single" w:sz="4" w:space="10" w:color="2F5496" w:themeColor="accent1" w:themeShade="BF"/>
@@ -3698,7 +3818,7 @@
     <w:basedOn w:val="DefaultParagraphFont"/>
     <w:link w:val="IntenseQuote"/>
     <w:uiPriority w:val="30"/>
-    <w:rsid w:val="00EB0B6C"/>
+    <w:rsid w:val="004720E0"/>
     <w:rPr>
       <w:i/>
       <w:iCs/>
@@ -3710,7 +3830,7 @@
     <w:basedOn w:val="DefaultParagraphFont"/>
     <w:uiPriority w:val="32"/>
     <w:qFormat/>
-    <w:rsid w:val="00EB0B6C"/>
+    <w:rsid w:val="004720E0"/>
     <w:rPr>
       <w:b/>
       <w:bCs/>
@@ -3723,7 +3843,7 @@
     <w:name w:val="Grid Table 5 Dark"/>
     <w:basedOn w:val="TableNormal"/>
     <w:uiPriority w:val="50"/>
-    <w:rsid w:val="00EB0B6C"/>
+    <w:rsid w:val="004720E0"/>
     <w:pPr>
       <w:spacing w:after="0" w:line="240" w:lineRule="auto"/>
     </w:pPr>

</xml_diff>

<commit_message>
User stories: acceptance criteria, prioritization, and final review completed
</commit_message>
<xml_diff>
--- a/Documents/userstories.docx
+++ b/Documents/userstories.docx
@@ -9,21 +9,12 @@
           <w:bCs/>
         </w:rPr>
       </w:pPr>
-      <w:proofErr w:type="spellStart"/>
-      <w:r>
-        <w:rPr>
-          <w:b/>
-          <w:bCs/>
-        </w:rPr>
-        <w:t>AutoPrice</w:t>
-      </w:r>
-      <w:proofErr w:type="spellEnd"/>
-      <w:r>
-        <w:rPr>
-          <w:b/>
-          <w:bCs/>
-        </w:rPr>
-        <w:t xml:space="preserve"> AI – Used Vehicles Price Prediction</w:t>
+      <w:r>
+        <w:rPr>
+          <w:b/>
+          <w:bCs/>
+        </w:rPr>
+        <w:t>AutoPrice AI – Used Vehicles Price Prediction</w:t>
       </w:r>
     </w:p>
     <w:p>
@@ -47,7 +38,7 @@
     </w:p>
     <w:p>
       <w:r>
-        <w:pict w14:anchorId="77C7E87F">
+        <w:pict w14:anchorId="6A051524">
           <v:rect id="_x0000_i1025" style="width:0;height:.75pt" o:hralign="center" o:hrstd="t" o:hr="t" fillcolor="#a0a0a0" stroked="f"/>
         </w:pict>
       </w:r>
@@ -141,13 +132,8 @@
               <w:spacing w:after="160" w:line="278" w:lineRule="auto"/>
               <w:cnfStyle w:val="000000100000" w:firstRow="0" w:lastRow="0" w:firstColumn="0" w:lastColumn="0" w:oddVBand="0" w:evenVBand="0" w:oddHBand="1" w:evenHBand="0" w:firstRowFirstColumn="0" w:firstRowLastColumn="0" w:lastRowFirstColumn="0" w:lastRowLastColumn="0"/>
             </w:pPr>
-            <w:proofErr w:type="spellStart"/>
-            <w:r>
-              <w:t>AutoPrice</w:t>
-            </w:r>
-            <w:proofErr w:type="spellEnd"/>
-            <w:r>
-              <w:t xml:space="preserve"> AI</w:t>
+            <w:r>
+              <w:t>AutoPrice AI</w:t>
             </w:r>
           </w:p>
         </w:tc>
@@ -220,7 +206,10 @@
               <w:t xml:space="preserve"> </w:t>
             </w:r>
             <w:r>
-              <w:t>10</w:t>
+              <w:t>1</w:t>
+            </w:r>
+            <w:r>
+              <w:t>0</w:t>
             </w:r>
             <w:r>
               <w:t>, 202</w:t>
@@ -333,7 +322,7 @@
     </w:tbl>
     <w:p>
       <w:r>
-        <w:pict w14:anchorId="4B2F5044">
+        <w:pict w14:anchorId="6008E9CE">
           <v:rect id="_x0000_i1026" style="width:0;height:.75pt" o:hralign="center" o:hrstd="t" o:hr="t" fillcolor="#a0a0a0" stroked="f"/>
         </w:pict>
       </w:r>
@@ -578,7 +567,7 @@
     </w:p>
     <w:p>
       <w:r>
-        <w:pict w14:anchorId="71270B8E">
+        <w:pict w14:anchorId="50FE7AF9">
           <v:rect id="_x0000_i1027" style="width:0;height:.75pt" o:hralign="center" o:hrstd="t" o:hr="t" fillcolor="#a0a0a0" stroked="f"/>
         </w:pict>
       </w:r>
@@ -615,15 +604,7 @@
     </w:p>
     <w:p>
       <w:r>
-        <w:t xml:space="preserve">This document outlines user stories and acceptance criteria for the </w:t>
-      </w:r>
-      <w:proofErr w:type="spellStart"/>
-      <w:r>
-        <w:t>AutoPrice</w:t>
-      </w:r>
-      <w:proofErr w:type="spellEnd"/>
-      <w:r>
-        <w:t xml:space="preserve"> AI system, a specialized used vehicle price prediction platform for European markets. It ensures development aligns with business objectives and user needs for transparent, data-driven vehicle valuation.</w:t>
+        <w:t>This document outlines user stories and acceptance criteria for the AutoPrice AI system, a specialized used vehicle price prediction platform for European markets. It ensures development aligns with business objectives and user needs for transparent, data-driven vehicle valuation.</w:t>
       </w:r>
     </w:p>
     <w:p>
@@ -753,7 +734,7 @@
     </w:p>
     <w:p>
       <w:r>
-        <w:pict w14:anchorId="01F3320A">
+        <w:pict w14:anchorId="4DC074F4">
           <v:rect id="_x0000_i1028" style="width:0;height:.75pt" o:hralign="center" o:hrstd="t" o:hr="t" fillcolor="#a0a0a0" stroked="f"/>
         </w:pict>
       </w:r>
@@ -906,7 +887,7 @@
     </w:p>
     <w:p>
       <w:r>
-        <w:pict w14:anchorId="69D34907">
+        <w:pict w14:anchorId="6B538DF4">
           <v:rect id="_x0000_i1029" style="width:0;height:.75pt" o:hralign="center" o:hrstd="t" o:hr="t" fillcolor="#a0a0a0" stroked="f"/>
         </w:pict>
       </w:r>
@@ -1476,7 +1457,7 @@
     </w:p>
     <w:p>
       <w:r>
-        <w:pict w14:anchorId="69A56F81">
+        <w:pict w14:anchorId="7F79B742">
           <v:rect id="_x0000_i1030" style="width:0;height:.75pt" o:hralign="center" o:hrstd="t" o:hr="t" fillcolor="#a0a0a0" stroked="f"/>
         </w:pict>
       </w:r>
@@ -1512,7 +1493,7 @@
         </w:rPr>
         <w:lastRenderedPageBreak/>
         <w:drawing>
-          <wp:inline distT="0" distB="0" distL="0" distR="0" wp14:anchorId="70E9E4CB" wp14:editId="57FB2B6B">
+          <wp:inline distT="0" distB="0" distL="0" distR="0" wp14:anchorId="103B56CA" wp14:editId="755D5D6F">
             <wp:extent cx="5219700" cy="6840818"/>
             <wp:effectExtent l="0" t="0" r="0" b="0"/>
             <wp:docPr id="508513061" name="Picture 2"/>
@@ -1575,30 +1556,1361 @@
           <w:i/>
           <w:iCs/>
         </w:rPr>
-        <w:t xml:space="preserve">Figure 1: </w:t>
-      </w:r>
-      <w:proofErr w:type="spellStart"/>
-      <w:r>
-        <w:rPr>
-          <w:i/>
-          <w:iCs/>
-        </w:rPr>
-        <w:t>AutoPrice</w:t>
-      </w:r>
-      <w:proofErr w:type="spellEnd"/>
-      <w:r>
-        <w:rPr>
-          <w:i/>
-          <w:iCs/>
-        </w:rPr>
-        <w:t xml:space="preserve"> AI – Prediction System Architecture</w:t>
-      </w:r>
-    </w:p>
-    <w:p>
-      <w:r>
-        <w:pict w14:anchorId="2FE91C1A">
+        <w:t>Figure 1: AutoPrice AI – Prediction System Architecture</w:t>
+      </w:r>
+    </w:p>
+    <w:p>
+      <w:r>
+        <w:pict w14:anchorId="7B785549">
           <v:rect id="_x0000_i1031" style="width:0;height:.75pt" o:hralign="center" o:hrstd="t" o:hr="t" fillcolor="#a0a0a0" stroked="f"/>
         </w:pict>
+      </w:r>
+    </w:p>
+    <w:p>
+      <w:pPr>
+        <w:rPr>
+          <w:b/>
+          <w:bCs/>
+        </w:rPr>
+      </w:pPr>
+      <w:r>
+        <w:rPr>
+          <w:b/>
+          <w:bCs/>
+        </w:rPr>
+        <w:t>5. Acceptance Criteria Tables</w:t>
+      </w:r>
+    </w:p>
+    <w:p>
+      <w:pPr>
+        <w:rPr>
+          <w:b/>
+          <w:bCs/>
+        </w:rPr>
+      </w:pPr>
+      <w:r>
+        <w:rPr>
+          <w:b/>
+          <w:bCs/>
+        </w:rPr>
+        <w:lastRenderedPageBreak/>
+        <w:t>Table 1: Core Prediction Functionality</w:t>
+      </w:r>
+    </w:p>
+    <w:tbl>
+      <w:tblPr>
+        <w:tblStyle w:val="GridTable5Dark"/>
+        <w:tblW w:w="0" w:type="auto"/>
+        <w:tblLook w:val="04A0" w:firstRow="1" w:lastRow="0" w:firstColumn="1" w:lastColumn="0" w:noHBand="0" w:noVBand="1"/>
+      </w:tblPr>
+      <w:tblGrid>
+        <w:gridCol w:w="632"/>
+        <w:gridCol w:w="1647"/>
+        <w:gridCol w:w="4124"/>
+        <w:gridCol w:w="2947"/>
+      </w:tblGrid>
+      <w:tr>
+        <w:trPr>
+          <w:cnfStyle w:val="100000000000" w:firstRow="1" w:lastRow="0" w:firstColumn="0" w:lastColumn="0" w:oddVBand="0" w:evenVBand="0" w:oddHBand="0" w:evenHBand="0" w:firstRowFirstColumn="0" w:firstRowLastColumn="0" w:lastRowFirstColumn="0" w:lastRowLastColumn="0"/>
+        </w:trPr>
+        <w:tc>
+          <w:tcPr>
+            <w:cnfStyle w:val="001000000000" w:firstRow="0" w:lastRow="0" w:firstColumn="1" w:lastColumn="0" w:oddVBand="0" w:evenVBand="0" w:oddHBand="0" w:evenHBand="0" w:firstRowFirstColumn="0" w:firstRowLastColumn="0" w:lastRowFirstColumn="0" w:lastRowLastColumn="0"/>
+            <w:tcW w:w="0" w:type="auto"/>
+            <w:hideMark/>
+          </w:tcPr>
+          <w:p>
+            <w:pPr>
+              <w:spacing w:after="160" w:line="278" w:lineRule="auto"/>
+            </w:pPr>
+            <w:r>
+              <w:t>ID</w:t>
+            </w:r>
+          </w:p>
+        </w:tc>
+        <w:tc>
+          <w:tcPr>
+            <w:tcW w:w="0" w:type="auto"/>
+            <w:hideMark/>
+          </w:tcPr>
+          <w:p>
+            <w:pPr>
+              <w:spacing w:after="160" w:line="278" w:lineRule="auto"/>
+              <w:cnfStyle w:val="100000000000" w:firstRow="1" w:lastRow="0" w:firstColumn="0" w:lastColumn="0" w:oddVBand="0" w:evenVBand="0" w:oddHBand="0" w:evenHBand="0" w:firstRowFirstColumn="0" w:firstRowLastColumn="0" w:lastRowFirstColumn="0" w:lastRowLastColumn="0"/>
+            </w:pPr>
+            <w:r>
+              <w:t>Feature</w:t>
+            </w:r>
+          </w:p>
+        </w:tc>
+        <w:tc>
+          <w:tcPr>
+            <w:tcW w:w="0" w:type="auto"/>
+            <w:hideMark/>
+          </w:tcPr>
+          <w:p>
+            <w:pPr>
+              <w:spacing w:after="160" w:line="278" w:lineRule="auto"/>
+              <w:cnfStyle w:val="100000000000" w:firstRow="1" w:lastRow="0" w:firstColumn="0" w:lastColumn="0" w:oddVBand="0" w:evenVBand="0" w:oddHBand="0" w:evenHBand="0" w:firstRowFirstColumn="0" w:firstRowLastColumn="0" w:lastRowFirstColumn="0" w:lastRowLastColumn="0"/>
+            </w:pPr>
+            <w:r>
+              <w:t>Acceptance Criteria</w:t>
+            </w:r>
+          </w:p>
+        </w:tc>
+        <w:tc>
+          <w:tcPr>
+            <w:tcW w:w="0" w:type="auto"/>
+            <w:hideMark/>
+          </w:tcPr>
+          <w:p>
+            <w:pPr>
+              <w:spacing w:after="160" w:line="278" w:lineRule="auto"/>
+              <w:cnfStyle w:val="100000000000" w:firstRow="1" w:lastRow="0" w:firstColumn="0" w:lastColumn="0" w:oddVBand="0" w:evenVBand="0" w:oddHBand="0" w:evenHBand="0" w:firstRowFirstColumn="0" w:firstRowLastColumn="0" w:lastRowFirstColumn="0" w:lastRowLastColumn="0"/>
+            </w:pPr>
+            <w:r>
+              <w:t>Test Method</w:t>
+            </w:r>
+          </w:p>
+        </w:tc>
+      </w:tr>
+      <w:tr>
+        <w:trPr>
+          <w:cnfStyle w:val="000000100000" w:firstRow="0" w:lastRow="0" w:firstColumn="0" w:lastColumn="0" w:oddVBand="0" w:evenVBand="0" w:oddHBand="1" w:evenHBand="0" w:firstRowFirstColumn="0" w:firstRowLastColumn="0" w:lastRowFirstColumn="0" w:lastRowLastColumn="0"/>
+        </w:trPr>
+        <w:tc>
+          <w:tcPr>
+            <w:cnfStyle w:val="001000000000" w:firstRow="0" w:lastRow="0" w:firstColumn="1" w:lastColumn="0" w:oddVBand="0" w:evenVBand="0" w:oddHBand="0" w:evenHBand="0" w:firstRowFirstColumn="0" w:firstRowLastColumn="0" w:lastRowFirstColumn="0" w:lastRowLastColumn="0"/>
+            <w:tcW w:w="0" w:type="auto"/>
+            <w:hideMark/>
+          </w:tcPr>
+          <w:p>
+            <w:pPr>
+              <w:spacing w:after="160" w:line="278" w:lineRule="auto"/>
+            </w:pPr>
+            <w:r>
+              <w:t>CP-01</w:t>
+            </w:r>
+          </w:p>
+        </w:tc>
+        <w:tc>
+          <w:tcPr>
+            <w:tcW w:w="0" w:type="auto"/>
+            <w:hideMark/>
+          </w:tcPr>
+          <w:p>
+            <w:pPr>
+              <w:spacing w:after="160" w:line="278" w:lineRule="auto"/>
+              <w:cnfStyle w:val="000000100000" w:firstRow="0" w:lastRow="0" w:firstColumn="0" w:lastColumn="0" w:oddVBand="0" w:evenVBand="0" w:oddHBand="1" w:evenHBand="0" w:firstRowFirstColumn="0" w:firstRowLastColumn="0" w:lastRowFirstColumn="0" w:lastRowLastColumn="0"/>
+            </w:pPr>
+            <w:r>
+              <w:t>Single Prediction</w:t>
+            </w:r>
+          </w:p>
+        </w:tc>
+        <w:tc>
+          <w:tcPr>
+            <w:tcW w:w="0" w:type="auto"/>
+            <w:hideMark/>
+          </w:tcPr>
+          <w:p>
+            <w:pPr>
+              <w:spacing w:after="160" w:line="278" w:lineRule="auto"/>
+              <w:cnfStyle w:val="000000100000" w:firstRow="0" w:lastRow="0" w:firstColumn="0" w:lastColumn="0" w:oddVBand="0" w:evenVBand="0" w:oddHBand="1" w:evenHBand="0" w:firstRowFirstColumn="0" w:firstRowLastColumn="0" w:lastRowFirstColumn="0" w:lastRowLastColumn="0"/>
+            </w:pPr>
+            <w:r>
+              <w:t>Returns price within 8% of actual sale price for 90% of test cases.</w:t>
+            </w:r>
+          </w:p>
+        </w:tc>
+        <w:tc>
+          <w:tcPr>
+            <w:tcW w:w="0" w:type="auto"/>
+            <w:hideMark/>
+          </w:tcPr>
+          <w:p>
+            <w:pPr>
+              <w:spacing w:after="160" w:line="278" w:lineRule="auto"/>
+              <w:cnfStyle w:val="000000100000" w:firstRow="0" w:lastRow="0" w:firstColumn="0" w:lastColumn="0" w:oddVBand="0" w:evenVBand="0" w:oddHBand="1" w:evenHBand="0" w:firstRowFirstColumn="0" w:firstRowLastColumn="0" w:lastRowFirstColumn="0" w:lastRowLastColumn="0"/>
+            </w:pPr>
+            <w:r>
+              <w:t>Validate against historical sales data.</w:t>
+            </w:r>
+          </w:p>
+        </w:tc>
+      </w:tr>
+      <w:tr>
+        <w:tc>
+          <w:tcPr>
+            <w:cnfStyle w:val="001000000000" w:firstRow="0" w:lastRow="0" w:firstColumn="1" w:lastColumn="0" w:oddVBand="0" w:evenVBand="0" w:oddHBand="0" w:evenHBand="0" w:firstRowFirstColumn="0" w:firstRowLastColumn="0" w:lastRowFirstColumn="0" w:lastRowLastColumn="0"/>
+            <w:tcW w:w="0" w:type="auto"/>
+            <w:hideMark/>
+          </w:tcPr>
+          <w:p>
+            <w:pPr>
+              <w:spacing w:after="160" w:line="278" w:lineRule="auto"/>
+            </w:pPr>
+            <w:r>
+              <w:t>CP-02</w:t>
+            </w:r>
+          </w:p>
+        </w:tc>
+        <w:tc>
+          <w:tcPr>
+            <w:tcW w:w="0" w:type="auto"/>
+            <w:hideMark/>
+          </w:tcPr>
+          <w:p>
+            <w:pPr>
+              <w:spacing w:after="160" w:line="278" w:lineRule="auto"/>
+              <w:cnfStyle w:val="000000000000" w:firstRow="0" w:lastRow="0" w:firstColumn="0" w:lastColumn="0" w:oddVBand="0" w:evenVBand="0" w:oddHBand="0" w:evenHBand="0" w:firstRowFirstColumn="0" w:firstRowLastColumn="0" w:lastRowFirstColumn="0" w:lastRowLastColumn="0"/>
+            </w:pPr>
+            <w:r>
+              <w:t>Required Fields</w:t>
+            </w:r>
+          </w:p>
+        </w:tc>
+        <w:tc>
+          <w:tcPr>
+            <w:tcW w:w="0" w:type="auto"/>
+            <w:hideMark/>
+          </w:tcPr>
+          <w:p>
+            <w:pPr>
+              <w:spacing w:after="160" w:line="278" w:lineRule="auto"/>
+              <w:cnfStyle w:val="000000000000" w:firstRow="0" w:lastRow="0" w:firstColumn="0" w:lastColumn="0" w:oddVBand="0" w:evenVBand="0" w:oddHBand="0" w:evenHBand="0" w:firstRowFirstColumn="0" w:firstRowLastColumn="0" w:lastRowFirstColumn="0" w:lastRowLastColumn="0"/>
+            </w:pPr>
+            <w:r>
+              <w:t>Requires brand, model, year, mileage, fuel type, emission class.</w:t>
+            </w:r>
+          </w:p>
+        </w:tc>
+        <w:tc>
+          <w:tcPr>
+            <w:tcW w:w="0" w:type="auto"/>
+            <w:hideMark/>
+          </w:tcPr>
+          <w:p>
+            <w:pPr>
+              <w:spacing w:after="160" w:line="278" w:lineRule="auto"/>
+              <w:cnfStyle w:val="000000000000" w:firstRow="0" w:lastRow="0" w:firstColumn="0" w:lastColumn="0" w:oddVBand="0" w:evenVBand="0" w:oddHBand="0" w:evenHBand="0" w:firstRowFirstColumn="0" w:firstRowLastColumn="0" w:lastRowFirstColumn="0" w:lastRowLastColumn="0"/>
+            </w:pPr>
+            <w:r>
+              <w:t>Submit forms with missing required fields.</w:t>
+            </w:r>
+          </w:p>
+        </w:tc>
+      </w:tr>
+      <w:tr>
+        <w:trPr>
+          <w:cnfStyle w:val="000000100000" w:firstRow="0" w:lastRow="0" w:firstColumn="0" w:lastColumn="0" w:oddVBand="0" w:evenVBand="0" w:oddHBand="1" w:evenHBand="0" w:firstRowFirstColumn="0" w:firstRowLastColumn="0" w:lastRowFirstColumn="0" w:lastRowLastColumn="0"/>
+        </w:trPr>
+        <w:tc>
+          <w:tcPr>
+            <w:cnfStyle w:val="001000000000" w:firstRow="0" w:lastRow="0" w:firstColumn="1" w:lastColumn="0" w:oddVBand="0" w:evenVBand="0" w:oddHBand="0" w:evenHBand="0" w:firstRowFirstColumn="0" w:firstRowLastColumn="0" w:lastRowFirstColumn="0" w:lastRowLastColumn="0"/>
+            <w:tcW w:w="0" w:type="auto"/>
+            <w:hideMark/>
+          </w:tcPr>
+          <w:p>
+            <w:pPr>
+              <w:spacing w:after="160" w:line="278" w:lineRule="auto"/>
+            </w:pPr>
+            <w:r>
+              <w:t>CP-03</w:t>
+            </w:r>
+          </w:p>
+        </w:tc>
+        <w:tc>
+          <w:tcPr>
+            <w:tcW w:w="0" w:type="auto"/>
+            <w:hideMark/>
+          </w:tcPr>
+          <w:p>
+            <w:pPr>
+              <w:spacing w:after="160" w:line="278" w:lineRule="auto"/>
+              <w:cnfStyle w:val="000000100000" w:firstRow="0" w:lastRow="0" w:firstColumn="0" w:lastColumn="0" w:oddVBand="0" w:evenVBand="0" w:oddHBand="1" w:evenHBand="0" w:firstRowFirstColumn="0" w:firstRowLastColumn="0" w:lastRowFirstColumn="0" w:lastRowLastColumn="0"/>
+            </w:pPr>
+            <w:r>
+              <w:t>Confidence Interval</w:t>
+            </w:r>
+          </w:p>
+        </w:tc>
+        <w:tc>
+          <w:tcPr>
+            <w:tcW w:w="0" w:type="auto"/>
+            <w:hideMark/>
+          </w:tcPr>
+          <w:p>
+            <w:pPr>
+              <w:spacing w:after="160" w:line="278" w:lineRule="auto"/>
+              <w:cnfStyle w:val="000000100000" w:firstRow="0" w:lastRow="0" w:firstColumn="0" w:lastColumn="0" w:oddVBand="0" w:evenVBand="0" w:oddHBand="1" w:evenHBand="0" w:firstRowFirstColumn="0" w:firstRowLastColumn="0" w:lastRowFirstColumn="0" w:lastRowLastColumn="0"/>
+            </w:pPr>
+            <w:r>
+              <w:t>Provides ±€ range with 95% confidence level for each prediction.</w:t>
+            </w:r>
+          </w:p>
+        </w:tc>
+        <w:tc>
+          <w:tcPr>
+            <w:tcW w:w="0" w:type="auto"/>
+            <w:hideMark/>
+          </w:tcPr>
+          <w:p>
+            <w:pPr>
+              <w:spacing w:after="160" w:line="278" w:lineRule="auto"/>
+              <w:cnfStyle w:val="000000100000" w:firstRow="0" w:lastRow="0" w:firstColumn="0" w:lastColumn="0" w:oddVBand="0" w:evenVBand="0" w:oddHBand="1" w:evenHBand="0" w:firstRowFirstColumn="0" w:firstRowLastColumn="0" w:lastRowFirstColumn="0" w:lastRowLastColumn="0"/>
+            </w:pPr>
+            <w:r>
+              <w:t>Statistical validation of confidence intervals.</w:t>
+            </w:r>
+          </w:p>
+        </w:tc>
+      </w:tr>
+      <w:tr>
+        <w:tc>
+          <w:tcPr>
+            <w:cnfStyle w:val="001000000000" w:firstRow="0" w:lastRow="0" w:firstColumn="1" w:lastColumn="0" w:oddVBand="0" w:evenVBand="0" w:oddHBand="0" w:evenHBand="0" w:firstRowFirstColumn="0" w:firstRowLastColumn="0" w:lastRowFirstColumn="0" w:lastRowLastColumn="0"/>
+            <w:tcW w:w="0" w:type="auto"/>
+            <w:hideMark/>
+          </w:tcPr>
+          <w:p>
+            <w:pPr>
+              <w:spacing w:after="160" w:line="278" w:lineRule="auto"/>
+            </w:pPr>
+            <w:r>
+              <w:t>CP-04</w:t>
+            </w:r>
+          </w:p>
+        </w:tc>
+        <w:tc>
+          <w:tcPr>
+            <w:tcW w:w="0" w:type="auto"/>
+            <w:hideMark/>
+          </w:tcPr>
+          <w:p>
+            <w:pPr>
+              <w:spacing w:after="160" w:line="278" w:lineRule="auto"/>
+              <w:cnfStyle w:val="000000000000" w:firstRow="0" w:lastRow="0" w:firstColumn="0" w:lastColumn="0" w:oddVBand="0" w:evenVBand="0" w:oddHBand="0" w:evenHBand="0" w:firstRowFirstColumn="0" w:firstRowLastColumn="0" w:lastRowFirstColumn="0" w:lastRowLastColumn="0"/>
+            </w:pPr>
+            <w:r>
+              <w:t>Explanation</w:t>
+            </w:r>
+          </w:p>
+        </w:tc>
+        <w:tc>
+          <w:tcPr>
+            <w:tcW w:w="0" w:type="auto"/>
+            <w:hideMark/>
+          </w:tcPr>
+          <w:p>
+            <w:pPr>
+              <w:spacing w:after="160" w:line="278" w:lineRule="auto"/>
+              <w:cnfStyle w:val="000000000000" w:firstRow="0" w:lastRow="0" w:firstColumn="0" w:lastColumn="0" w:oddVBand="0" w:evenVBand="0" w:oddHBand="0" w:evenHBand="0" w:firstRowFirstColumn="0" w:firstRowLastColumn="0" w:lastRowFirstColumn="0" w:lastRowLastColumn="0"/>
+            </w:pPr>
+            <w:r>
+              <w:t>Lists top 3 price factors with impact percentages.</w:t>
+            </w:r>
+          </w:p>
+        </w:tc>
+        <w:tc>
+          <w:tcPr>
+            <w:tcW w:w="0" w:type="auto"/>
+            <w:hideMark/>
+          </w:tcPr>
+          <w:p>
+            <w:pPr>
+              <w:spacing w:after="160" w:line="278" w:lineRule="auto"/>
+              <w:cnfStyle w:val="000000000000" w:firstRow="0" w:lastRow="0" w:firstColumn="0" w:lastColumn="0" w:oddVBand="0" w:evenVBand="0" w:oddHBand="0" w:evenHBand="0" w:firstRowFirstColumn="0" w:firstRowLastColumn="0" w:lastRowFirstColumn="0" w:lastRowLastColumn="0"/>
+            </w:pPr>
+            <w:r>
+              <w:t>Verify factor ranking matches known market influences.</w:t>
+            </w:r>
+          </w:p>
+        </w:tc>
+      </w:tr>
+      <w:tr>
+        <w:trPr>
+          <w:cnfStyle w:val="000000100000" w:firstRow="0" w:lastRow="0" w:firstColumn="0" w:lastColumn="0" w:oddVBand="0" w:evenVBand="0" w:oddHBand="1" w:evenHBand="0" w:firstRowFirstColumn="0" w:firstRowLastColumn="0" w:lastRowFirstColumn="0" w:lastRowLastColumn="0"/>
+        </w:trPr>
+        <w:tc>
+          <w:tcPr>
+            <w:cnfStyle w:val="001000000000" w:firstRow="0" w:lastRow="0" w:firstColumn="1" w:lastColumn="0" w:oddVBand="0" w:evenVBand="0" w:oddHBand="0" w:evenHBand="0" w:firstRowFirstColumn="0" w:firstRowLastColumn="0" w:lastRowFirstColumn="0" w:lastRowLastColumn="0"/>
+            <w:tcW w:w="0" w:type="auto"/>
+            <w:hideMark/>
+          </w:tcPr>
+          <w:p>
+            <w:pPr>
+              <w:spacing w:after="160" w:line="278" w:lineRule="auto"/>
+            </w:pPr>
+            <w:r>
+              <w:t>CP-05</w:t>
+            </w:r>
+          </w:p>
+        </w:tc>
+        <w:tc>
+          <w:tcPr>
+            <w:tcW w:w="0" w:type="auto"/>
+            <w:hideMark/>
+          </w:tcPr>
+          <w:p>
+            <w:pPr>
+              <w:spacing w:after="160" w:line="278" w:lineRule="auto"/>
+              <w:cnfStyle w:val="000000100000" w:firstRow="0" w:lastRow="0" w:firstColumn="0" w:lastColumn="0" w:oddVBand="0" w:evenVBand="0" w:oddHBand="1" w:evenHBand="0" w:firstRowFirstColumn="0" w:firstRowLastColumn="0" w:lastRowFirstColumn="0" w:lastRowLastColumn="0"/>
+            </w:pPr>
+            <w:r>
+              <w:t>Supported Brands</w:t>
+            </w:r>
+          </w:p>
+        </w:tc>
+        <w:tc>
+          <w:tcPr>
+            <w:tcW w:w="0" w:type="auto"/>
+            <w:hideMark/>
+          </w:tcPr>
+          <w:p>
+            <w:pPr>
+              <w:spacing w:after="160" w:line="278" w:lineRule="auto"/>
+              <w:cnfStyle w:val="000000100000" w:firstRow="0" w:lastRow="0" w:firstColumn="0" w:lastColumn="0" w:oddVBand="0" w:evenVBand="0" w:oddHBand="1" w:evenHBand="0" w:firstRowFirstColumn="0" w:firstRowLastColumn="0" w:lastRowFirstColumn="0" w:lastRowLastColumn="0"/>
+            </w:pPr>
+            <w:r>
+              <w:t>Accurately processes all 8 supported brands with brand-specific depreciation curves.</w:t>
+            </w:r>
+          </w:p>
+        </w:tc>
+        <w:tc>
+          <w:tcPr>
+            <w:tcW w:w="0" w:type="auto"/>
+            <w:hideMark/>
+          </w:tcPr>
+          <w:p>
+            <w:pPr>
+              <w:spacing w:after="160" w:line="278" w:lineRule="auto"/>
+              <w:cnfStyle w:val="000000100000" w:firstRow="0" w:lastRow="0" w:firstColumn="0" w:lastColumn="0" w:oddVBand="0" w:evenVBand="0" w:oddHBand="1" w:evenHBand="0" w:firstRowFirstColumn="0" w:firstRowLastColumn="0" w:lastRowFirstColumn="0" w:lastRowLastColumn="0"/>
+            </w:pPr>
+            <w:r>
+              <w:t>Test each brand with multiple model examples.</w:t>
+            </w:r>
+          </w:p>
+        </w:tc>
+      </w:tr>
+    </w:tbl>
+    <w:p>
+      <w:pPr>
+        <w:rPr>
+          <w:b/>
+          <w:bCs/>
+        </w:rPr>
+      </w:pPr>
+      <w:r>
+        <w:rPr>
+          <w:b/>
+          <w:bCs/>
+        </w:rPr>
+        <w:t>Table 2: Data Processing &amp; Integration</w:t>
+      </w:r>
+    </w:p>
+    <w:tbl>
+      <w:tblPr>
+        <w:tblStyle w:val="GridTable5Dark"/>
+        <w:tblW w:w="0" w:type="auto"/>
+        <w:tblLook w:val="04A0" w:firstRow="1" w:lastRow="0" w:firstColumn="1" w:lastColumn="0" w:noHBand="0" w:noVBand="1"/>
+      </w:tblPr>
+      <w:tblGrid>
+        <w:gridCol w:w="605"/>
+        <w:gridCol w:w="1661"/>
+        <w:gridCol w:w="4042"/>
+        <w:gridCol w:w="3042"/>
+      </w:tblGrid>
+      <w:tr>
+        <w:trPr>
+          <w:cnfStyle w:val="100000000000" w:firstRow="1" w:lastRow="0" w:firstColumn="0" w:lastColumn="0" w:oddVBand="0" w:evenVBand="0" w:oddHBand="0" w:evenHBand="0" w:firstRowFirstColumn="0" w:firstRowLastColumn="0" w:lastRowFirstColumn="0" w:lastRowLastColumn="0"/>
+        </w:trPr>
+        <w:tc>
+          <w:tcPr>
+            <w:cnfStyle w:val="001000000000" w:firstRow="0" w:lastRow="0" w:firstColumn="1" w:lastColumn="0" w:oddVBand="0" w:evenVBand="0" w:oddHBand="0" w:evenHBand="0" w:firstRowFirstColumn="0" w:firstRowLastColumn="0" w:lastRowFirstColumn="0" w:lastRowLastColumn="0"/>
+            <w:tcW w:w="0" w:type="auto"/>
+            <w:hideMark/>
+          </w:tcPr>
+          <w:p>
+            <w:pPr>
+              <w:spacing w:after="160" w:line="278" w:lineRule="auto"/>
+            </w:pPr>
+            <w:r>
+              <w:t>ID</w:t>
+            </w:r>
+          </w:p>
+        </w:tc>
+        <w:tc>
+          <w:tcPr>
+            <w:tcW w:w="0" w:type="auto"/>
+            <w:hideMark/>
+          </w:tcPr>
+          <w:p>
+            <w:pPr>
+              <w:spacing w:after="160" w:line="278" w:lineRule="auto"/>
+              <w:cnfStyle w:val="100000000000" w:firstRow="1" w:lastRow="0" w:firstColumn="0" w:lastColumn="0" w:oddVBand="0" w:evenVBand="0" w:oddHBand="0" w:evenHBand="0" w:firstRowFirstColumn="0" w:firstRowLastColumn="0" w:lastRowFirstColumn="0" w:lastRowLastColumn="0"/>
+            </w:pPr>
+            <w:r>
+              <w:t>Feature</w:t>
+            </w:r>
+          </w:p>
+        </w:tc>
+        <w:tc>
+          <w:tcPr>
+            <w:tcW w:w="0" w:type="auto"/>
+            <w:hideMark/>
+          </w:tcPr>
+          <w:p>
+            <w:pPr>
+              <w:spacing w:after="160" w:line="278" w:lineRule="auto"/>
+              <w:cnfStyle w:val="100000000000" w:firstRow="1" w:lastRow="0" w:firstColumn="0" w:lastColumn="0" w:oddVBand="0" w:evenVBand="0" w:oddHBand="0" w:evenHBand="0" w:firstRowFirstColumn="0" w:firstRowLastColumn="0" w:lastRowFirstColumn="0" w:lastRowLastColumn="0"/>
+            </w:pPr>
+            <w:r>
+              <w:t>Acceptance Criteria</w:t>
+            </w:r>
+          </w:p>
+        </w:tc>
+        <w:tc>
+          <w:tcPr>
+            <w:tcW w:w="0" w:type="auto"/>
+            <w:hideMark/>
+          </w:tcPr>
+          <w:p>
+            <w:pPr>
+              <w:spacing w:after="160" w:line="278" w:lineRule="auto"/>
+              <w:cnfStyle w:val="100000000000" w:firstRow="1" w:lastRow="0" w:firstColumn="0" w:lastColumn="0" w:oddVBand="0" w:evenVBand="0" w:oddHBand="0" w:evenHBand="0" w:firstRowFirstColumn="0" w:firstRowLastColumn="0" w:lastRowFirstColumn="0" w:lastRowLastColumn="0"/>
+            </w:pPr>
+            <w:r>
+              <w:t>Test Method</w:t>
+            </w:r>
+          </w:p>
+        </w:tc>
+      </w:tr>
+      <w:tr>
+        <w:trPr>
+          <w:cnfStyle w:val="000000100000" w:firstRow="0" w:lastRow="0" w:firstColumn="0" w:lastColumn="0" w:oddVBand="0" w:evenVBand="0" w:oddHBand="1" w:evenHBand="0" w:firstRowFirstColumn="0" w:firstRowLastColumn="0" w:lastRowFirstColumn="0" w:lastRowLastColumn="0"/>
+        </w:trPr>
+        <w:tc>
+          <w:tcPr>
+            <w:cnfStyle w:val="001000000000" w:firstRow="0" w:lastRow="0" w:firstColumn="1" w:lastColumn="0" w:oddVBand="0" w:evenVBand="0" w:oddHBand="0" w:evenHBand="0" w:firstRowFirstColumn="0" w:firstRowLastColumn="0" w:lastRowFirstColumn="0" w:lastRowLastColumn="0"/>
+            <w:tcW w:w="0" w:type="auto"/>
+            <w:hideMark/>
+          </w:tcPr>
+          <w:p>
+            <w:pPr>
+              <w:spacing w:after="160" w:line="278" w:lineRule="auto"/>
+            </w:pPr>
+            <w:r>
+              <w:t>DI-01</w:t>
+            </w:r>
+          </w:p>
+        </w:tc>
+        <w:tc>
+          <w:tcPr>
+            <w:tcW w:w="0" w:type="auto"/>
+            <w:hideMark/>
+          </w:tcPr>
+          <w:p>
+            <w:pPr>
+              <w:spacing w:after="160" w:line="278" w:lineRule="auto"/>
+              <w:cnfStyle w:val="000000100000" w:firstRow="0" w:lastRow="0" w:firstColumn="0" w:lastColumn="0" w:oddVBand="0" w:evenVBand="0" w:oddHBand="1" w:evenHBand="0" w:firstRowFirstColumn="0" w:firstRowLastColumn="0" w:lastRowFirstColumn="0" w:lastRowLastColumn="0"/>
+            </w:pPr>
+            <w:r>
+              <w:t>Batch Processing</w:t>
+            </w:r>
+          </w:p>
+        </w:tc>
+        <w:tc>
+          <w:tcPr>
+            <w:tcW w:w="0" w:type="auto"/>
+            <w:hideMark/>
+          </w:tcPr>
+          <w:p>
+            <w:pPr>
+              <w:spacing w:after="160" w:line="278" w:lineRule="auto"/>
+              <w:cnfStyle w:val="000000100000" w:firstRow="0" w:lastRow="0" w:firstColumn="0" w:lastColumn="0" w:oddVBand="0" w:evenVBand="0" w:oddHBand="1" w:evenHBand="0" w:firstRowFirstColumn="0" w:firstRowLastColumn="0" w:lastRowFirstColumn="0" w:lastRowLastColumn="0"/>
+            </w:pPr>
+            <w:r>
+              <w:t>Processes 100-vehicle CSV in &lt;2 minutes with 95% prediction accuracy.</w:t>
+            </w:r>
+          </w:p>
+        </w:tc>
+        <w:tc>
+          <w:tcPr>
+            <w:tcW w:w="0" w:type="auto"/>
+            <w:hideMark/>
+          </w:tcPr>
+          <w:p>
+            <w:pPr>
+              <w:spacing w:after="160" w:line="278" w:lineRule="auto"/>
+              <w:cnfStyle w:val="000000100000" w:firstRow="0" w:lastRow="0" w:firstColumn="0" w:lastColumn="0" w:oddVBand="0" w:evenVBand="0" w:oddHBand="1" w:evenHBand="0" w:firstRowFirstColumn="0" w:firstRowLastColumn="0" w:lastRowFirstColumn="0" w:lastRowLastColumn="0"/>
+            </w:pPr>
+            <w:r>
+              <w:t>Upload test CSV files of varying sizes.</w:t>
+            </w:r>
+          </w:p>
+        </w:tc>
+      </w:tr>
+      <w:tr>
+        <w:tc>
+          <w:tcPr>
+            <w:cnfStyle w:val="001000000000" w:firstRow="0" w:lastRow="0" w:firstColumn="1" w:lastColumn="0" w:oddVBand="0" w:evenVBand="0" w:oddHBand="0" w:evenHBand="0" w:firstRowFirstColumn="0" w:firstRowLastColumn="0" w:lastRowFirstColumn="0" w:lastRowLastColumn="0"/>
+            <w:tcW w:w="0" w:type="auto"/>
+            <w:hideMark/>
+          </w:tcPr>
+          <w:p>
+            <w:pPr>
+              <w:spacing w:after="160" w:line="278" w:lineRule="auto"/>
+            </w:pPr>
+            <w:r>
+              <w:t>DI-02</w:t>
+            </w:r>
+          </w:p>
+        </w:tc>
+        <w:tc>
+          <w:tcPr>
+            <w:tcW w:w="0" w:type="auto"/>
+            <w:hideMark/>
+          </w:tcPr>
+          <w:p>
+            <w:pPr>
+              <w:spacing w:after="160" w:line="278" w:lineRule="auto"/>
+              <w:cnfStyle w:val="000000000000" w:firstRow="0" w:lastRow="0" w:firstColumn="0" w:lastColumn="0" w:oddVBand="0" w:evenVBand="0" w:oddHBand="0" w:evenHBand="0" w:firstRowFirstColumn="0" w:firstRowLastColumn="0" w:lastRowFirstColumn="0" w:lastRowLastColumn="0"/>
+            </w:pPr>
+            <w:r>
+              <w:t>CSV Export</w:t>
+            </w:r>
+          </w:p>
+        </w:tc>
+        <w:tc>
+          <w:tcPr>
+            <w:tcW w:w="0" w:type="auto"/>
+            <w:hideMark/>
+          </w:tcPr>
+          <w:p>
+            <w:pPr>
+              <w:spacing w:after="160" w:line="278" w:lineRule="auto"/>
+              <w:cnfStyle w:val="000000000000" w:firstRow="0" w:lastRow="0" w:firstColumn="0" w:lastColumn="0" w:oddVBand="0" w:evenVBand="0" w:oddHBand="0" w:evenHBand="0" w:firstRowFirstColumn="0" w:firstRowLastColumn="0" w:lastRowFirstColumn="0" w:lastRowLastColumn="0"/>
+            </w:pPr>
+            <w:r>
+              <w:t>Outputs results with columns: VIN, Prediction, Confidence, KeyFactors.</w:t>
+            </w:r>
+          </w:p>
+        </w:tc>
+        <w:tc>
+          <w:tcPr>
+            <w:tcW w:w="0" w:type="auto"/>
+            <w:hideMark/>
+          </w:tcPr>
+          <w:p>
+            <w:pPr>
+              <w:spacing w:after="160" w:line="278" w:lineRule="auto"/>
+              <w:cnfStyle w:val="000000000000" w:firstRow="0" w:lastRow="0" w:firstColumn="0" w:lastColumn="0" w:oddVBand="0" w:evenVBand="0" w:oddHBand="0" w:evenHBand="0" w:firstRowFirstColumn="0" w:firstRowLastColumn="0" w:lastRowFirstColumn="0" w:lastRowLastColumn="0"/>
+            </w:pPr>
+            <w:r>
+              <w:t>Open exported CSV in Excel; validate structure.</w:t>
+            </w:r>
+          </w:p>
+        </w:tc>
+      </w:tr>
+      <w:tr>
+        <w:trPr>
+          <w:cnfStyle w:val="000000100000" w:firstRow="0" w:lastRow="0" w:firstColumn="0" w:lastColumn="0" w:oddVBand="0" w:evenVBand="0" w:oddHBand="1" w:evenHBand="0" w:firstRowFirstColumn="0" w:firstRowLastColumn="0" w:lastRowFirstColumn="0" w:lastRowLastColumn="0"/>
+        </w:trPr>
+        <w:tc>
+          <w:tcPr>
+            <w:cnfStyle w:val="001000000000" w:firstRow="0" w:lastRow="0" w:firstColumn="1" w:lastColumn="0" w:oddVBand="0" w:evenVBand="0" w:oddHBand="0" w:evenHBand="0" w:firstRowFirstColumn="0" w:firstRowLastColumn="0" w:lastRowFirstColumn="0" w:lastRowLastColumn="0"/>
+            <w:tcW w:w="0" w:type="auto"/>
+            <w:hideMark/>
+          </w:tcPr>
+          <w:p>
+            <w:pPr>
+              <w:spacing w:after="160" w:line="278" w:lineRule="auto"/>
+            </w:pPr>
+            <w:r>
+              <w:t>DI-03</w:t>
+            </w:r>
+          </w:p>
+        </w:tc>
+        <w:tc>
+          <w:tcPr>
+            <w:tcW w:w="0" w:type="auto"/>
+            <w:hideMark/>
+          </w:tcPr>
+          <w:p>
+            <w:pPr>
+              <w:spacing w:after="160" w:line="278" w:lineRule="auto"/>
+              <w:cnfStyle w:val="000000100000" w:firstRow="0" w:lastRow="0" w:firstColumn="0" w:lastColumn="0" w:oddVBand="0" w:evenVBand="0" w:oddHBand="1" w:evenHBand="0" w:firstRowFirstColumn="0" w:firstRowLastColumn="0" w:lastRowFirstColumn="0" w:lastRowLastColumn="0"/>
+            </w:pPr>
+            <w:r>
+              <w:t>API Integration</w:t>
+            </w:r>
+          </w:p>
+        </w:tc>
+        <w:tc>
+          <w:tcPr>
+            <w:tcW w:w="0" w:type="auto"/>
+            <w:hideMark/>
+          </w:tcPr>
+          <w:p>
+            <w:pPr>
+              <w:spacing w:after="160" w:line="278" w:lineRule="auto"/>
+              <w:cnfStyle w:val="000000100000" w:firstRow="0" w:lastRow="0" w:firstColumn="0" w:lastColumn="0" w:oddVBand="0" w:evenVBand="0" w:oddHBand="1" w:evenHBand="0" w:firstRowFirstColumn="0" w:firstRowLastColumn="0" w:lastRowFirstColumn="0" w:lastRowLastColumn="0"/>
+            </w:pPr>
+            <w:r>
+              <w:t>REST API returns predictions within 500ms for authenticated requests.</w:t>
+            </w:r>
+          </w:p>
+        </w:tc>
+        <w:tc>
+          <w:tcPr>
+            <w:tcW w:w="0" w:type="auto"/>
+            <w:hideMark/>
+          </w:tcPr>
+          <w:p>
+            <w:pPr>
+              <w:spacing w:after="160" w:line="278" w:lineRule="auto"/>
+              <w:cnfStyle w:val="000000100000" w:firstRow="0" w:lastRow="0" w:firstColumn="0" w:lastColumn="0" w:oddVBand="0" w:evenVBand="0" w:oddHBand="1" w:evenHBand="0" w:firstRowFirstColumn="0" w:firstRowLastColumn="0" w:lastRowFirstColumn="0" w:lastRowLastColumn="0"/>
+            </w:pPr>
+            <w:r>
+              <w:t>Load test API with 100 concurrent requests.</w:t>
+            </w:r>
+          </w:p>
+        </w:tc>
+      </w:tr>
+      <w:tr>
+        <w:tc>
+          <w:tcPr>
+            <w:cnfStyle w:val="001000000000" w:firstRow="0" w:lastRow="0" w:firstColumn="1" w:lastColumn="0" w:oddVBand="0" w:evenVBand="0" w:oddHBand="0" w:evenHBand="0" w:firstRowFirstColumn="0" w:firstRowLastColumn="0" w:lastRowFirstColumn="0" w:lastRowLastColumn="0"/>
+            <w:tcW w:w="0" w:type="auto"/>
+            <w:hideMark/>
+          </w:tcPr>
+          <w:p>
+            <w:pPr>
+              <w:spacing w:after="160" w:line="278" w:lineRule="auto"/>
+            </w:pPr>
+            <w:r>
+              <w:t>DI-04</w:t>
+            </w:r>
+          </w:p>
+        </w:tc>
+        <w:tc>
+          <w:tcPr>
+            <w:tcW w:w="0" w:type="auto"/>
+            <w:hideMark/>
+          </w:tcPr>
+          <w:p>
+            <w:pPr>
+              <w:spacing w:after="160" w:line="278" w:lineRule="auto"/>
+              <w:cnfStyle w:val="000000000000" w:firstRow="0" w:lastRow="0" w:firstColumn="0" w:lastColumn="0" w:oddVBand="0" w:evenVBand="0" w:oddHBand="0" w:evenHBand="0" w:firstRowFirstColumn="0" w:firstRowLastColumn="0" w:lastRowFirstColumn="0" w:lastRowLastColumn="0"/>
+            </w:pPr>
+            <w:r>
+              <w:t>Data Enrichment</w:t>
+            </w:r>
+          </w:p>
+        </w:tc>
+        <w:tc>
+          <w:tcPr>
+            <w:tcW w:w="0" w:type="auto"/>
+            <w:hideMark/>
+          </w:tcPr>
+          <w:p>
+            <w:pPr>
+              <w:spacing w:after="160" w:line="278" w:lineRule="auto"/>
+              <w:cnfStyle w:val="000000000000" w:firstRow="0" w:lastRow="0" w:firstColumn="0" w:lastColumn="0" w:oddVBand="0" w:evenVBand="0" w:oddHBand="0" w:evenHBand="0" w:firstRowFirstColumn="0" w:firstRowLastColumn="0" w:lastRowFirstColumn="0" w:lastRowLastColumn="0"/>
+            </w:pPr>
+            <w:r>
+              <w:t>Automatically enriches basic inputs with market data, regional adjustments.</w:t>
+            </w:r>
+          </w:p>
+        </w:tc>
+        <w:tc>
+          <w:tcPr>
+            <w:tcW w:w="0" w:type="auto"/>
+            <w:hideMark/>
+          </w:tcPr>
+          <w:p>
+            <w:pPr>
+              <w:spacing w:after="160" w:line="278" w:lineRule="auto"/>
+              <w:cnfStyle w:val="000000000000" w:firstRow="0" w:lastRow="0" w:firstColumn="0" w:lastColumn="0" w:oddVBand="0" w:evenVBand="0" w:oddHBand="0" w:evenHBand="0" w:firstRowFirstColumn="0" w:firstRowLastColumn="0" w:lastRowFirstColumn="0" w:lastRowLastColumn="0"/>
+            </w:pPr>
+            <w:r>
+              <w:t>Compare predictions with/without enrichment.</w:t>
+            </w:r>
+          </w:p>
+        </w:tc>
+      </w:tr>
+      <w:tr>
+        <w:trPr>
+          <w:cnfStyle w:val="000000100000" w:firstRow="0" w:lastRow="0" w:firstColumn="0" w:lastColumn="0" w:oddVBand="0" w:evenVBand="0" w:oddHBand="1" w:evenHBand="0" w:firstRowFirstColumn="0" w:firstRowLastColumn="0" w:lastRowFirstColumn="0" w:lastRowLastColumn="0"/>
+        </w:trPr>
+        <w:tc>
+          <w:tcPr>
+            <w:cnfStyle w:val="001000000000" w:firstRow="0" w:lastRow="0" w:firstColumn="1" w:lastColumn="0" w:oddVBand="0" w:evenVBand="0" w:oddHBand="0" w:evenHBand="0" w:firstRowFirstColumn="0" w:firstRowLastColumn="0" w:lastRowFirstColumn="0" w:lastRowLastColumn="0"/>
+            <w:tcW w:w="0" w:type="auto"/>
+            <w:hideMark/>
+          </w:tcPr>
+          <w:p>
+            <w:pPr>
+              <w:spacing w:after="160" w:line="278" w:lineRule="auto"/>
+            </w:pPr>
+            <w:r>
+              <w:t>DI-05</w:t>
+            </w:r>
+          </w:p>
+        </w:tc>
+        <w:tc>
+          <w:tcPr>
+            <w:tcW w:w="0" w:type="auto"/>
+            <w:hideMark/>
+          </w:tcPr>
+          <w:p>
+            <w:pPr>
+              <w:spacing w:after="160" w:line="278" w:lineRule="auto"/>
+              <w:cnfStyle w:val="000000100000" w:firstRow="0" w:lastRow="0" w:firstColumn="0" w:lastColumn="0" w:oddVBand="0" w:evenVBand="0" w:oddHBand="1" w:evenHBand="0" w:firstRowFirstColumn="0" w:firstRowLastColumn="0" w:lastRowFirstColumn="0" w:lastRowLastColumn="0"/>
+            </w:pPr>
+            <w:r>
+              <w:t>Regulation Updates</w:t>
+            </w:r>
+          </w:p>
+        </w:tc>
+        <w:tc>
+          <w:tcPr>
+            <w:tcW w:w="0" w:type="auto"/>
+            <w:hideMark/>
+          </w:tcPr>
+          <w:p>
+            <w:pPr>
+              <w:spacing w:after="160" w:line="278" w:lineRule="auto"/>
+              <w:cnfStyle w:val="000000100000" w:firstRow="0" w:lastRow="0" w:firstColumn="0" w:lastColumn="0" w:oddVBand="0" w:evenVBand="0" w:oddHBand="1" w:evenHBand="0" w:firstRowFirstColumn="0" w:firstRowLastColumn="0" w:lastRowFirstColumn="0" w:lastRowLastColumn="0"/>
+            </w:pPr>
+            <w:r>
+              <w:t>Updates price calculations within 24 hours of emission regulation changes.</w:t>
+            </w:r>
+          </w:p>
+        </w:tc>
+        <w:tc>
+          <w:tcPr>
+            <w:tcW w:w="0" w:type="auto"/>
+            <w:hideMark/>
+          </w:tcPr>
+          <w:p>
+            <w:pPr>
+              <w:spacing w:after="160" w:line="278" w:lineRule="auto"/>
+              <w:cnfStyle w:val="000000100000" w:firstRow="0" w:lastRow="0" w:firstColumn="0" w:lastColumn="0" w:oddVBand="0" w:evenVBand="0" w:oddHBand="1" w:evenHBand="0" w:firstRowFirstColumn="0" w:firstRowLastColumn="0" w:lastRowFirstColumn="0" w:lastRowLastColumn="0"/>
+            </w:pPr>
+            <w:r>
+              <w:t>Simulate regulation change; monitor update timing.</w:t>
+            </w:r>
+          </w:p>
+        </w:tc>
+      </w:tr>
+    </w:tbl>
+    <w:p>
+      <w:pPr>
+        <w:rPr>
+          <w:b/>
+          <w:bCs/>
+        </w:rPr>
+      </w:pPr>
+      <w:r>
+        <w:rPr>
+          <w:b/>
+          <w:bCs/>
+        </w:rPr>
+        <w:t>Table 3: Performance &amp; Compliance</w:t>
+      </w:r>
+    </w:p>
+    <w:tbl>
+      <w:tblPr>
+        <w:tblStyle w:val="GridTable5Dark"/>
+        <w:tblW w:w="0" w:type="auto"/>
+        <w:tblLook w:val="04A0" w:firstRow="1" w:lastRow="0" w:firstColumn="1" w:lastColumn="0" w:noHBand="0" w:noVBand="1"/>
+      </w:tblPr>
+      <w:tblGrid>
+        <w:gridCol w:w="643"/>
+        <w:gridCol w:w="1735"/>
+        <w:gridCol w:w="4089"/>
+        <w:gridCol w:w="2883"/>
+      </w:tblGrid>
+      <w:tr>
+        <w:trPr>
+          <w:cnfStyle w:val="100000000000" w:firstRow="1" w:lastRow="0" w:firstColumn="0" w:lastColumn="0" w:oddVBand="0" w:evenVBand="0" w:oddHBand="0" w:evenHBand="0" w:firstRowFirstColumn="0" w:firstRowLastColumn="0" w:lastRowFirstColumn="0" w:lastRowLastColumn="0"/>
+        </w:trPr>
+        <w:tc>
+          <w:tcPr>
+            <w:cnfStyle w:val="001000000000" w:firstRow="0" w:lastRow="0" w:firstColumn="1" w:lastColumn="0" w:oddVBand="0" w:evenVBand="0" w:oddHBand="0" w:evenHBand="0" w:firstRowFirstColumn="0" w:firstRowLastColumn="0" w:lastRowFirstColumn="0" w:lastRowLastColumn="0"/>
+            <w:tcW w:w="0" w:type="auto"/>
+            <w:hideMark/>
+          </w:tcPr>
+          <w:p>
+            <w:pPr>
+              <w:spacing w:after="160" w:line="278" w:lineRule="auto"/>
+            </w:pPr>
+            <w:r>
+              <w:t>ID</w:t>
+            </w:r>
+          </w:p>
+        </w:tc>
+        <w:tc>
+          <w:tcPr>
+            <w:tcW w:w="0" w:type="auto"/>
+            <w:hideMark/>
+          </w:tcPr>
+          <w:p>
+            <w:pPr>
+              <w:spacing w:after="160" w:line="278" w:lineRule="auto"/>
+              <w:cnfStyle w:val="100000000000" w:firstRow="1" w:lastRow="0" w:firstColumn="0" w:lastColumn="0" w:oddVBand="0" w:evenVBand="0" w:oddHBand="0" w:evenHBand="0" w:firstRowFirstColumn="0" w:firstRowLastColumn="0" w:lastRowFirstColumn="0" w:lastRowLastColumn="0"/>
+            </w:pPr>
+            <w:r>
+              <w:t>Attribute</w:t>
+            </w:r>
+          </w:p>
+        </w:tc>
+        <w:tc>
+          <w:tcPr>
+            <w:tcW w:w="0" w:type="auto"/>
+            <w:hideMark/>
+          </w:tcPr>
+          <w:p>
+            <w:pPr>
+              <w:spacing w:after="160" w:line="278" w:lineRule="auto"/>
+              <w:cnfStyle w:val="100000000000" w:firstRow="1" w:lastRow="0" w:firstColumn="0" w:lastColumn="0" w:oddVBand="0" w:evenVBand="0" w:oddHBand="0" w:evenHBand="0" w:firstRowFirstColumn="0" w:firstRowLastColumn="0" w:lastRowFirstColumn="0" w:lastRowLastColumn="0"/>
+            </w:pPr>
+            <w:r>
+              <w:t>Acceptance Criteria</w:t>
+            </w:r>
+          </w:p>
+        </w:tc>
+        <w:tc>
+          <w:tcPr>
+            <w:tcW w:w="0" w:type="auto"/>
+            <w:hideMark/>
+          </w:tcPr>
+          <w:p>
+            <w:pPr>
+              <w:spacing w:after="160" w:line="278" w:lineRule="auto"/>
+              <w:cnfStyle w:val="100000000000" w:firstRow="1" w:lastRow="0" w:firstColumn="0" w:lastColumn="0" w:oddVBand="0" w:evenVBand="0" w:oddHBand="0" w:evenHBand="0" w:firstRowFirstColumn="0" w:firstRowLastColumn="0" w:lastRowFirstColumn="0" w:lastRowLastColumn="0"/>
+            </w:pPr>
+            <w:r>
+              <w:t>Test Method</w:t>
+            </w:r>
+          </w:p>
+        </w:tc>
+      </w:tr>
+      <w:tr>
+        <w:trPr>
+          <w:cnfStyle w:val="000000100000" w:firstRow="0" w:lastRow="0" w:firstColumn="0" w:lastColumn="0" w:oddVBand="0" w:evenVBand="0" w:oddHBand="1" w:evenHBand="0" w:firstRowFirstColumn="0" w:firstRowLastColumn="0" w:lastRowFirstColumn="0" w:lastRowLastColumn="0"/>
+        </w:trPr>
+        <w:tc>
+          <w:tcPr>
+            <w:cnfStyle w:val="001000000000" w:firstRow="0" w:lastRow="0" w:firstColumn="1" w:lastColumn="0" w:oddVBand="0" w:evenVBand="0" w:oddHBand="0" w:evenHBand="0" w:firstRowFirstColumn="0" w:firstRowLastColumn="0" w:lastRowFirstColumn="0" w:lastRowLastColumn="0"/>
+            <w:tcW w:w="0" w:type="auto"/>
+            <w:hideMark/>
+          </w:tcPr>
+          <w:p>
+            <w:pPr>
+              <w:spacing w:after="160" w:line="278" w:lineRule="auto"/>
+            </w:pPr>
+            <w:r>
+              <w:lastRenderedPageBreak/>
+              <w:t>PC-01</w:t>
+            </w:r>
+          </w:p>
+        </w:tc>
+        <w:tc>
+          <w:tcPr>
+            <w:tcW w:w="0" w:type="auto"/>
+            <w:hideMark/>
+          </w:tcPr>
+          <w:p>
+            <w:pPr>
+              <w:spacing w:after="160" w:line="278" w:lineRule="auto"/>
+              <w:cnfStyle w:val="000000100000" w:firstRow="0" w:lastRow="0" w:firstColumn="0" w:lastColumn="0" w:oddVBand="0" w:evenVBand="0" w:oddHBand="1" w:evenHBand="0" w:firstRowFirstColumn="0" w:firstRowLastColumn="0" w:lastRowFirstColumn="0" w:lastRowLastColumn="0"/>
+            </w:pPr>
+            <w:r>
+              <w:t>Prediction Accuracy</w:t>
+            </w:r>
+          </w:p>
+        </w:tc>
+        <w:tc>
+          <w:tcPr>
+            <w:tcW w:w="0" w:type="auto"/>
+            <w:hideMark/>
+          </w:tcPr>
+          <w:p>
+            <w:pPr>
+              <w:spacing w:after="160" w:line="278" w:lineRule="auto"/>
+              <w:cnfStyle w:val="000000100000" w:firstRow="0" w:lastRow="0" w:firstColumn="0" w:lastColumn="0" w:oddVBand="0" w:evenVBand="0" w:oddHBand="1" w:evenHBand="0" w:firstRowFirstColumn="0" w:firstRowLastColumn="0" w:lastRowFirstColumn="0" w:lastRowLastColumn="0"/>
+            </w:pPr>
+            <w:r>
+              <w:t>Maintains MAE (Mean Absolute Error) &lt;€800 for vehicles under €50,000.</w:t>
+            </w:r>
+          </w:p>
+        </w:tc>
+        <w:tc>
+          <w:tcPr>
+            <w:tcW w:w="0" w:type="auto"/>
+            <w:hideMark/>
+          </w:tcPr>
+          <w:p>
+            <w:pPr>
+              <w:spacing w:after="160" w:line="278" w:lineRule="auto"/>
+              <w:cnfStyle w:val="000000100000" w:firstRow="0" w:lastRow="0" w:firstColumn="0" w:lastColumn="0" w:oddVBand="0" w:evenVBand="0" w:oddHBand="1" w:evenHBand="0" w:firstRowFirstColumn="0" w:firstRowLastColumn="0" w:lastRowFirstColumn="0" w:lastRowLastColumn="0"/>
+            </w:pPr>
+            <w:r>
+              <w:t>Cross-validation with holdout dataset.</w:t>
+            </w:r>
+          </w:p>
+        </w:tc>
+      </w:tr>
+      <w:tr>
+        <w:tc>
+          <w:tcPr>
+            <w:cnfStyle w:val="001000000000" w:firstRow="0" w:lastRow="0" w:firstColumn="1" w:lastColumn="0" w:oddVBand="0" w:evenVBand="0" w:oddHBand="0" w:evenHBand="0" w:firstRowFirstColumn="0" w:firstRowLastColumn="0" w:lastRowFirstColumn="0" w:lastRowLastColumn="0"/>
+            <w:tcW w:w="0" w:type="auto"/>
+            <w:hideMark/>
+          </w:tcPr>
+          <w:p>
+            <w:pPr>
+              <w:spacing w:after="160" w:line="278" w:lineRule="auto"/>
+            </w:pPr>
+            <w:r>
+              <w:t>PC-02</w:t>
+            </w:r>
+          </w:p>
+        </w:tc>
+        <w:tc>
+          <w:tcPr>
+            <w:tcW w:w="0" w:type="auto"/>
+            <w:hideMark/>
+          </w:tcPr>
+          <w:p>
+            <w:pPr>
+              <w:spacing w:after="160" w:line="278" w:lineRule="auto"/>
+              <w:cnfStyle w:val="000000000000" w:firstRow="0" w:lastRow="0" w:firstColumn="0" w:lastColumn="0" w:oddVBand="0" w:evenVBand="0" w:oddHBand="0" w:evenHBand="0" w:firstRowFirstColumn="0" w:firstRowLastColumn="0" w:lastRowFirstColumn="0" w:lastRowLastColumn="0"/>
+            </w:pPr>
+            <w:r>
+              <w:t>Processing Speed</w:t>
+            </w:r>
+          </w:p>
+        </w:tc>
+        <w:tc>
+          <w:tcPr>
+            <w:tcW w:w="0" w:type="auto"/>
+            <w:hideMark/>
+          </w:tcPr>
+          <w:p>
+            <w:pPr>
+              <w:spacing w:after="160" w:line="278" w:lineRule="auto"/>
+              <w:cnfStyle w:val="000000000000" w:firstRow="0" w:lastRow="0" w:firstColumn="0" w:lastColumn="0" w:oddVBand="0" w:evenVBand="0" w:oddHBand="0" w:evenHBand="0" w:firstRowFirstColumn="0" w:firstRowLastColumn="0" w:lastRowFirstColumn="0" w:lastRowLastColumn="0"/>
+            </w:pPr>
+            <w:r>
+              <w:t>Single prediction &lt;3 seconds, batch (100 vehicles) &lt;2 minutes.</w:t>
+            </w:r>
+          </w:p>
+        </w:tc>
+        <w:tc>
+          <w:tcPr>
+            <w:tcW w:w="0" w:type="auto"/>
+            <w:hideMark/>
+          </w:tcPr>
+          <w:p>
+            <w:pPr>
+              <w:spacing w:after="160" w:line="278" w:lineRule="auto"/>
+              <w:cnfStyle w:val="000000000000" w:firstRow="0" w:lastRow="0" w:firstColumn="0" w:lastColumn="0" w:oddVBand="0" w:evenVBand="0" w:oddHBand="0" w:evenHBand="0" w:firstRowFirstColumn="0" w:firstRowLastColumn="0" w:lastRowFirstColumn="0" w:lastRowLastColumn="0"/>
+            </w:pPr>
+            <w:r>
+              <w:t>Performance testing with simulated loads.</w:t>
+            </w:r>
+          </w:p>
+        </w:tc>
+      </w:tr>
+      <w:tr>
+        <w:trPr>
+          <w:cnfStyle w:val="000000100000" w:firstRow="0" w:lastRow="0" w:firstColumn="0" w:lastColumn="0" w:oddVBand="0" w:evenVBand="0" w:oddHBand="1" w:evenHBand="0" w:firstRowFirstColumn="0" w:firstRowLastColumn="0" w:lastRowFirstColumn="0" w:lastRowLastColumn="0"/>
+        </w:trPr>
+        <w:tc>
+          <w:tcPr>
+            <w:cnfStyle w:val="001000000000" w:firstRow="0" w:lastRow="0" w:firstColumn="1" w:lastColumn="0" w:oddVBand="0" w:evenVBand="0" w:oddHBand="0" w:evenHBand="0" w:firstRowFirstColumn="0" w:firstRowLastColumn="0" w:lastRowFirstColumn="0" w:lastRowLastColumn="0"/>
+            <w:tcW w:w="0" w:type="auto"/>
+            <w:hideMark/>
+          </w:tcPr>
+          <w:p>
+            <w:pPr>
+              <w:spacing w:after="160" w:line="278" w:lineRule="auto"/>
+            </w:pPr>
+            <w:r>
+              <w:t>PC-03</w:t>
+            </w:r>
+          </w:p>
+        </w:tc>
+        <w:tc>
+          <w:tcPr>
+            <w:tcW w:w="0" w:type="auto"/>
+            <w:hideMark/>
+          </w:tcPr>
+          <w:p>
+            <w:pPr>
+              <w:spacing w:after="160" w:line="278" w:lineRule="auto"/>
+              <w:cnfStyle w:val="000000100000" w:firstRow="0" w:lastRow="0" w:firstColumn="0" w:lastColumn="0" w:oddVBand="0" w:evenVBand="0" w:oddHBand="1" w:evenHBand="0" w:firstRowFirstColumn="0" w:firstRowLastColumn="0" w:lastRowFirstColumn="0" w:lastRowLastColumn="0"/>
+            </w:pPr>
+            <w:r>
+              <w:t>Emission Compliance</w:t>
+            </w:r>
+          </w:p>
+        </w:tc>
+        <w:tc>
+          <w:tcPr>
+            <w:tcW w:w="0" w:type="auto"/>
+            <w:hideMark/>
+          </w:tcPr>
+          <w:p>
+            <w:pPr>
+              <w:spacing w:after="160" w:line="278" w:lineRule="auto"/>
+              <w:cnfStyle w:val="000000100000" w:firstRow="0" w:lastRow="0" w:firstColumn="0" w:lastColumn="0" w:oddVBand="0" w:evenVBand="0" w:oddHBand="1" w:evenHBand="0" w:firstRowFirstColumn="0" w:firstRowLastColumn="0" w:lastRowFirstColumn="0" w:lastRowLastColumn="0"/>
+            </w:pPr>
+            <w:r>
+              <w:t>Correctly applies Euro class adjustments per current EU regulations.</w:t>
+            </w:r>
+          </w:p>
+        </w:tc>
+        <w:tc>
+          <w:tcPr>
+            <w:tcW w:w="0" w:type="auto"/>
+            <w:hideMark/>
+          </w:tcPr>
+          <w:p>
+            <w:pPr>
+              <w:spacing w:after="160" w:line="278" w:lineRule="auto"/>
+              <w:cnfStyle w:val="000000100000" w:firstRow="0" w:lastRow="0" w:firstColumn="0" w:lastColumn="0" w:oddVBand="0" w:evenVBand="0" w:oddHBand="1" w:evenHBand="0" w:firstRowFirstColumn="0" w:firstRowLastColumn="0" w:lastRowFirstColumn="0" w:lastRowLastColumn="0"/>
+            </w:pPr>
+            <w:r>
+              <w:t>Test vehicles across different emission classes.</w:t>
+            </w:r>
+          </w:p>
+        </w:tc>
+      </w:tr>
+      <w:tr>
+        <w:tc>
+          <w:tcPr>
+            <w:cnfStyle w:val="001000000000" w:firstRow="0" w:lastRow="0" w:firstColumn="1" w:lastColumn="0" w:oddVBand="0" w:evenVBand="0" w:oddHBand="0" w:evenHBand="0" w:firstRowFirstColumn="0" w:firstRowLastColumn="0" w:lastRowFirstColumn="0" w:lastRowLastColumn="0"/>
+            <w:tcW w:w="0" w:type="auto"/>
+            <w:hideMark/>
+          </w:tcPr>
+          <w:p>
+            <w:pPr>
+              <w:spacing w:after="160" w:line="278" w:lineRule="auto"/>
+            </w:pPr>
+            <w:r>
+              <w:t>PC-04</w:t>
+            </w:r>
+          </w:p>
+        </w:tc>
+        <w:tc>
+          <w:tcPr>
+            <w:tcW w:w="0" w:type="auto"/>
+            <w:hideMark/>
+          </w:tcPr>
+          <w:p>
+            <w:pPr>
+              <w:spacing w:after="160" w:line="278" w:lineRule="auto"/>
+              <w:cnfStyle w:val="000000000000" w:firstRow="0" w:lastRow="0" w:firstColumn="0" w:lastColumn="0" w:oddVBand="0" w:evenVBand="0" w:oddHBand="0" w:evenHBand="0" w:firstRowFirstColumn="0" w:firstRowLastColumn="0" w:lastRowFirstColumn="0" w:lastRowLastColumn="0"/>
+            </w:pPr>
+            <w:r>
+              <w:t>Model Consistency</w:t>
+            </w:r>
+          </w:p>
+        </w:tc>
+        <w:tc>
+          <w:tcPr>
+            <w:tcW w:w="0" w:type="auto"/>
+            <w:hideMark/>
+          </w:tcPr>
+          <w:p>
+            <w:pPr>
+              <w:spacing w:after="160" w:line="278" w:lineRule="auto"/>
+              <w:cnfStyle w:val="000000000000" w:firstRow="0" w:lastRow="0" w:firstColumn="0" w:lastColumn="0" w:oddVBand="0" w:evenVBand="0" w:oddHBand="0" w:evenHBand="0" w:firstRowFirstColumn="0" w:firstRowLastColumn="0" w:lastRowFirstColumn="0" w:lastRowLastColumn="0"/>
+            </w:pPr>
+            <w:r>
+              <w:t>LLM and statistical models produce predictions within 5% of each other.</w:t>
+            </w:r>
+          </w:p>
+        </w:tc>
+        <w:tc>
+          <w:tcPr>
+            <w:tcW w:w="0" w:type="auto"/>
+            <w:hideMark/>
+          </w:tcPr>
+          <w:p>
+            <w:pPr>
+              <w:spacing w:after="160" w:line="278" w:lineRule="auto"/>
+              <w:cnfStyle w:val="000000000000" w:firstRow="0" w:lastRow="0" w:firstColumn="0" w:lastColumn="0" w:oddVBand="0" w:evenVBand="0" w:oddHBand="0" w:evenHBand="0" w:firstRowFirstColumn="0" w:firstRowLastColumn="0" w:lastRowFirstColumn="0" w:lastRowLastColumn="0"/>
+            </w:pPr>
+            <w:r>
+              <w:t>Run parallel predictions with both models.</w:t>
+            </w:r>
+          </w:p>
+        </w:tc>
+      </w:tr>
+      <w:tr>
+        <w:trPr>
+          <w:cnfStyle w:val="000000100000" w:firstRow="0" w:lastRow="0" w:firstColumn="0" w:lastColumn="0" w:oddVBand="0" w:evenVBand="0" w:oddHBand="1" w:evenHBand="0" w:firstRowFirstColumn="0" w:firstRowLastColumn="0" w:lastRowFirstColumn="0" w:lastRowLastColumn="0"/>
+        </w:trPr>
+        <w:tc>
+          <w:tcPr>
+            <w:cnfStyle w:val="001000000000" w:firstRow="0" w:lastRow="0" w:firstColumn="1" w:lastColumn="0" w:oddVBand="0" w:evenVBand="0" w:oddHBand="0" w:evenHBand="0" w:firstRowFirstColumn="0" w:firstRowLastColumn="0" w:lastRowFirstColumn="0" w:lastRowLastColumn="0"/>
+            <w:tcW w:w="0" w:type="auto"/>
+            <w:hideMark/>
+          </w:tcPr>
+          <w:p>
+            <w:pPr>
+              <w:spacing w:after="160" w:line="278" w:lineRule="auto"/>
+            </w:pPr>
+            <w:r>
+              <w:t>PC-05</w:t>
+            </w:r>
+          </w:p>
+        </w:tc>
+        <w:tc>
+          <w:tcPr>
+            <w:tcW w:w="0" w:type="auto"/>
+            <w:hideMark/>
+          </w:tcPr>
+          <w:p>
+            <w:pPr>
+              <w:spacing w:after="160" w:line="278" w:lineRule="auto"/>
+              <w:cnfStyle w:val="000000100000" w:firstRow="0" w:lastRow="0" w:firstColumn="0" w:lastColumn="0" w:oddVBand="0" w:evenVBand="0" w:oddHBand="1" w:evenHBand="0" w:firstRowFirstColumn="0" w:firstRowLastColumn="0" w:lastRowFirstColumn="0" w:lastRowLastColumn="0"/>
+            </w:pPr>
+            <w:r>
+              <w:t>Regional Focus</w:t>
+            </w:r>
+          </w:p>
+        </w:tc>
+        <w:tc>
+          <w:tcPr>
+            <w:tcW w:w="0" w:type="auto"/>
+            <w:hideMark/>
+          </w:tcPr>
+          <w:p>
+            <w:pPr>
+              <w:spacing w:after="160" w:line="278" w:lineRule="auto"/>
+              <w:cnfStyle w:val="000000100000" w:firstRow="0" w:lastRow="0" w:firstColumn="0" w:lastColumn="0" w:oddVBand="0" w:evenVBand="0" w:oddHBand="1" w:evenHBand="0" w:firstRowFirstColumn="0" w:firstRowLastColumn="0" w:lastRowFirstColumn="0" w:lastRowLastColumn="0"/>
+            </w:pPr>
+            <w:r>
+              <w:t>Belgium market predictions achieve 3% higher accuracy than generic EU models.</w:t>
+            </w:r>
+          </w:p>
+        </w:tc>
+        <w:tc>
+          <w:tcPr>
+            <w:tcW w:w="0" w:type="auto"/>
+            <w:hideMark/>
+          </w:tcPr>
+          <w:p>
+            <w:pPr>
+              <w:spacing w:after="160" w:line="278" w:lineRule="auto"/>
+              <w:cnfStyle w:val="000000100000" w:firstRow="0" w:lastRow="0" w:firstColumn="0" w:lastColumn="0" w:oddVBand="0" w:evenVBand="0" w:oddHBand="1" w:evenHBand="0" w:firstRowFirstColumn="0" w:firstRowLastColumn="0" w:lastRowFirstColumn="0" w:lastRowLastColumn="0"/>
+            </w:pPr>
+            <w:r>
+              <w:t>Compare Belgium-specific vs generic predictions.</w:t>
+            </w:r>
+          </w:p>
+        </w:tc>
+      </w:tr>
+      <w:tr>
+        <w:tc>
+          <w:tcPr>
+            <w:cnfStyle w:val="001000000000" w:firstRow="0" w:lastRow="0" w:firstColumn="1" w:lastColumn="0" w:oddVBand="0" w:evenVBand="0" w:oddHBand="0" w:evenHBand="0" w:firstRowFirstColumn="0" w:firstRowLastColumn="0" w:lastRowFirstColumn="0" w:lastRowLastColumn="0"/>
+            <w:tcW w:w="0" w:type="auto"/>
+            <w:hideMark/>
+          </w:tcPr>
+          <w:p>
+            <w:pPr>
+              <w:spacing w:after="160" w:line="278" w:lineRule="auto"/>
+            </w:pPr>
+            <w:r>
+              <w:t>PC-06</w:t>
+            </w:r>
+          </w:p>
+        </w:tc>
+        <w:tc>
+          <w:tcPr>
+            <w:tcW w:w="0" w:type="auto"/>
+            <w:hideMark/>
+          </w:tcPr>
+          <w:p>
+            <w:pPr>
+              <w:spacing w:after="160" w:line="278" w:lineRule="auto"/>
+              <w:cnfStyle w:val="000000000000" w:firstRow="0" w:lastRow="0" w:firstColumn="0" w:lastColumn="0" w:oddVBand="0" w:evenVBand="0" w:oddHBand="0" w:evenHBand="0" w:firstRowFirstColumn="0" w:firstRowLastColumn="0" w:lastRowFirstColumn="0" w:lastRowLastColumn="0"/>
+            </w:pPr>
+            <w:r>
+              <w:t>System Availability</w:t>
+            </w:r>
+          </w:p>
+        </w:tc>
+        <w:tc>
+          <w:tcPr>
+            <w:tcW w:w="0" w:type="auto"/>
+            <w:hideMark/>
+          </w:tcPr>
+          <w:p>
+            <w:pPr>
+              <w:spacing w:after="160" w:line="278" w:lineRule="auto"/>
+              <w:cnfStyle w:val="000000000000" w:firstRow="0" w:lastRow="0" w:firstColumn="0" w:lastColumn="0" w:oddVBand="0" w:evenVBand="0" w:oddHBand="0" w:evenHBand="0" w:firstRowFirstColumn="0" w:firstRowLastColumn="0" w:lastRowFirstColumn="0" w:lastRowLastColumn="0"/>
+            </w:pPr>
+            <w:r>
+              <w:t>99% uptime during European business hours (8 AM-8 PM CET).</w:t>
+            </w:r>
+          </w:p>
+        </w:tc>
+        <w:tc>
+          <w:tcPr>
+            <w:tcW w:w="0" w:type="auto"/>
+            <w:hideMark/>
+          </w:tcPr>
+          <w:p>
+            <w:pPr>
+              <w:spacing w:after="160" w:line="278" w:lineRule="auto"/>
+              <w:cnfStyle w:val="000000000000" w:firstRow="0" w:lastRow="0" w:firstColumn="0" w:lastColumn="0" w:oddVBand="0" w:evenVBand="0" w:oddHBand="0" w:evenHBand="0" w:firstRowFirstColumn="0" w:firstRowLastColumn="0" w:lastRowFirstColumn="0" w:lastRowLastColumn="0"/>
+            </w:pPr>
+            <w:r>
+              <w:t>30-day monitoring with uptime tracking.</w:t>
+            </w:r>
+          </w:p>
+        </w:tc>
+      </w:tr>
+    </w:tbl>
+    <w:p>
+      <w:r>
+        <w:pict w14:anchorId="526CCA87">
+          <v:rect id="_x0000_i1032" style="width:0;height:.75pt" o:hralign="center" o:hrstd="t" o:hr="t" fillcolor="#a0a0a0" stroked="f"/>
+        </w:pict>
+      </w:r>
+    </w:p>
+    <w:p>
+      <w:pPr>
+        <w:rPr>
+          <w:b/>
+          <w:bCs/>
+        </w:rPr>
+      </w:pPr>
+      <w:r>
+        <w:rPr>
+          <w:b/>
+          <w:bCs/>
+        </w:rPr>
+        <w:t>6. Conclusion</w:t>
+      </w:r>
+    </w:p>
+    <w:p>
+      <w:r>
+        <w:t>This document provides comprehensive user stories and acceptance criteria for the AutoPrice AI system. By meeting these criteria, the platform will deliver accurate, regulation-aware price predictions that address the European used vehicle market's unique challenges. The system's dual-model approach, emission compliance integration, and batch processing capabilities position it as a specialized solution for individual sellers, dealerships, and marketplace platforms seeking transparent, data-driven vehicle valuation.</w:t>
+      </w:r>
+    </w:p>
+    <w:p>
+      <w:r>
+        <w:t>The acceptance criteria ensure the product delivers its core value: reducing pricing subjectivity, incorporating regulatory factors, and providing reliable market-aligned price references for European used vehicles.</w:t>
       </w:r>
     </w:p>
     <w:p/>
@@ -3321,7 +4633,6 @@
   <w:style w:type="paragraph" w:default="1" w:styleId="Normal">
     <w:name w:val="Normal"/>
     <w:qFormat/>
-    <w:rsid w:val="004720E0"/>
   </w:style>
   <w:style w:type="paragraph" w:styleId="Heading1">
     <w:name w:val="heading 1"/>
@@ -3330,7 +4641,7 @@
     <w:link w:val="Heading1Char"/>
     <w:uiPriority w:val="9"/>
     <w:qFormat/>
-    <w:rsid w:val="004720E0"/>
+    <w:rsid w:val="00AD6F2F"/>
     <w:pPr>
       <w:keepNext/>
       <w:keepLines/>
@@ -3353,7 +4664,7 @@
     <w:semiHidden/>
     <w:unhideWhenUsed/>
     <w:qFormat/>
-    <w:rsid w:val="004720E0"/>
+    <w:rsid w:val="00AD6F2F"/>
     <w:pPr>
       <w:keepNext/>
       <w:keepLines/>
@@ -3376,7 +4687,7 @@
     <w:semiHidden/>
     <w:unhideWhenUsed/>
     <w:qFormat/>
-    <w:rsid w:val="004720E0"/>
+    <w:rsid w:val="00AD6F2F"/>
     <w:pPr>
       <w:keepNext/>
       <w:keepLines/>
@@ -3399,7 +4710,7 @@
     <w:semiHidden/>
     <w:unhideWhenUsed/>
     <w:qFormat/>
-    <w:rsid w:val="004720E0"/>
+    <w:rsid w:val="00AD6F2F"/>
     <w:pPr>
       <w:keepNext/>
       <w:keepLines/>
@@ -3422,7 +4733,7 @@
     <w:semiHidden/>
     <w:unhideWhenUsed/>
     <w:qFormat/>
-    <w:rsid w:val="004720E0"/>
+    <w:rsid w:val="00AD6F2F"/>
     <w:pPr>
       <w:keepNext/>
       <w:keepLines/>
@@ -3443,7 +4754,7 @@
     <w:semiHidden/>
     <w:unhideWhenUsed/>
     <w:qFormat/>
-    <w:rsid w:val="004720E0"/>
+    <w:rsid w:val="00AD6F2F"/>
     <w:pPr>
       <w:keepNext/>
       <w:keepLines/>
@@ -3466,7 +4777,7 @@
     <w:semiHidden/>
     <w:unhideWhenUsed/>
     <w:qFormat/>
-    <w:rsid w:val="004720E0"/>
+    <w:rsid w:val="00AD6F2F"/>
     <w:pPr>
       <w:keepNext/>
       <w:keepLines/>
@@ -3487,7 +4798,7 @@
     <w:semiHidden/>
     <w:unhideWhenUsed/>
     <w:qFormat/>
-    <w:rsid w:val="004720E0"/>
+    <w:rsid w:val="00AD6F2F"/>
     <w:pPr>
       <w:keepNext/>
       <w:keepLines/>
@@ -3510,7 +4821,7 @@
     <w:semiHidden/>
     <w:unhideWhenUsed/>
     <w:qFormat/>
-    <w:rsid w:val="004720E0"/>
+    <w:rsid w:val="00AD6F2F"/>
     <w:pPr>
       <w:keepNext/>
       <w:keepLines/>
@@ -3554,7 +4865,7 @@
     <w:basedOn w:val="DefaultParagraphFont"/>
     <w:link w:val="Heading1"/>
     <w:uiPriority w:val="9"/>
-    <w:rsid w:val="004720E0"/>
+    <w:rsid w:val="00AD6F2F"/>
     <w:rPr>
       <w:rFonts w:asciiTheme="majorHAnsi" w:eastAsiaTheme="majorEastAsia" w:hAnsiTheme="majorHAnsi" w:cstheme="majorBidi"/>
       <w:color w:val="2F5496" w:themeColor="accent1" w:themeShade="BF"/>
@@ -3568,7 +4879,7 @@
     <w:link w:val="Heading2"/>
     <w:uiPriority w:val="9"/>
     <w:semiHidden/>
-    <w:rsid w:val="004720E0"/>
+    <w:rsid w:val="00AD6F2F"/>
     <w:rPr>
       <w:rFonts w:asciiTheme="majorHAnsi" w:eastAsiaTheme="majorEastAsia" w:hAnsiTheme="majorHAnsi" w:cstheme="majorBidi"/>
       <w:color w:val="2F5496" w:themeColor="accent1" w:themeShade="BF"/>
@@ -3582,7 +4893,7 @@
     <w:link w:val="Heading3"/>
     <w:uiPriority w:val="9"/>
     <w:semiHidden/>
-    <w:rsid w:val="004720E0"/>
+    <w:rsid w:val="00AD6F2F"/>
     <w:rPr>
       <w:rFonts w:eastAsiaTheme="majorEastAsia" w:cstheme="majorBidi"/>
       <w:color w:val="2F5496" w:themeColor="accent1" w:themeShade="BF"/>
@@ -3596,7 +4907,7 @@
     <w:link w:val="Heading4"/>
     <w:uiPriority w:val="9"/>
     <w:semiHidden/>
-    <w:rsid w:val="004720E0"/>
+    <w:rsid w:val="00AD6F2F"/>
     <w:rPr>
       <w:rFonts w:eastAsiaTheme="majorEastAsia" w:cstheme="majorBidi"/>
       <w:i/>
@@ -3610,7 +4921,7 @@
     <w:link w:val="Heading5"/>
     <w:uiPriority w:val="9"/>
     <w:semiHidden/>
-    <w:rsid w:val="004720E0"/>
+    <w:rsid w:val="00AD6F2F"/>
     <w:rPr>
       <w:rFonts w:eastAsiaTheme="majorEastAsia" w:cstheme="majorBidi"/>
       <w:color w:val="2F5496" w:themeColor="accent1" w:themeShade="BF"/>
@@ -3622,7 +4933,7 @@
     <w:link w:val="Heading6"/>
     <w:uiPriority w:val="9"/>
     <w:semiHidden/>
-    <w:rsid w:val="004720E0"/>
+    <w:rsid w:val="00AD6F2F"/>
     <w:rPr>
       <w:rFonts w:eastAsiaTheme="majorEastAsia" w:cstheme="majorBidi"/>
       <w:i/>
@@ -3636,7 +4947,7 @@
     <w:link w:val="Heading7"/>
     <w:uiPriority w:val="9"/>
     <w:semiHidden/>
-    <w:rsid w:val="004720E0"/>
+    <w:rsid w:val="00AD6F2F"/>
     <w:rPr>
       <w:rFonts w:eastAsiaTheme="majorEastAsia" w:cstheme="majorBidi"/>
       <w:color w:val="595959" w:themeColor="text1" w:themeTint="A6"/>
@@ -3648,7 +4959,7 @@
     <w:link w:val="Heading8"/>
     <w:uiPriority w:val="9"/>
     <w:semiHidden/>
-    <w:rsid w:val="004720E0"/>
+    <w:rsid w:val="00AD6F2F"/>
     <w:rPr>
       <w:rFonts w:eastAsiaTheme="majorEastAsia" w:cstheme="majorBidi"/>
       <w:i/>
@@ -3662,7 +4973,7 @@
     <w:link w:val="Heading9"/>
     <w:uiPriority w:val="9"/>
     <w:semiHidden/>
-    <w:rsid w:val="004720E0"/>
+    <w:rsid w:val="00AD6F2F"/>
     <w:rPr>
       <w:rFonts w:eastAsiaTheme="majorEastAsia" w:cstheme="majorBidi"/>
       <w:color w:val="272727" w:themeColor="text1" w:themeTint="D8"/>
@@ -3675,7 +4986,7 @@
     <w:link w:val="TitleChar"/>
     <w:uiPriority w:val="10"/>
     <w:qFormat/>
-    <w:rsid w:val="004720E0"/>
+    <w:rsid w:val="00AD6F2F"/>
     <w:pPr>
       <w:spacing w:after="80" w:line="240" w:lineRule="auto"/>
       <w:contextualSpacing/>
@@ -3693,7 +5004,7 @@
     <w:basedOn w:val="DefaultParagraphFont"/>
     <w:link w:val="Title"/>
     <w:uiPriority w:val="10"/>
-    <w:rsid w:val="004720E0"/>
+    <w:rsid w:val="00AD6F2F"/>
     <w:rPr>
       <w:rFonts w:asciiTheme="majorHAnsi" w:eastAsiaTheme="majorEastAsia" w:hAnsiTheme="majorHAnsi" w:cstheme="majorBidi"/>
       <w:spacing w:val="-10"/>
@@ -3709,7 +5020,7 @@
     <w:link w:val="SubtitleChar"/>
     <w:uiPriority w:val="11"/>
     <w:qFormat/>
-    <w:rsid w:val="004720E0"/>
+    <w:rsid w:val="00AD6F2F"/>
     <w:pPr>
       <w:numPr>
         <w:ilvl w:val="1"/>
@@ -3728,7 +5039,7 @@
     <w:basedOn w:val="DefaultParagraphFont"/>
     <w:link w:val="Subtitle"/>
     <w:uiPriority w:val="11"/>
-    <w:rsid w:val="004720E0"/>
+    <w:rsid w:val="00AD6F2F"/>
     <w:rPr>
       <w:rFonts w:eastAsiaTheme="majorEastAsia" w:cstheme="majorBidi"/>
       <w:color w:val="595959" w:themeColor="text1" w:themeTint="A6"/>
@@ -3744,7 +5055,7 @@
     <w:link w:val="QuoteChar"/>
     <w:uiPriority w:val="29"/>
     <w:qFormat/>
-    <w:rsid w:val="004720E0"/>
+    <w:rsid w:val="00AD6F2F"/>
     <w:pPr>
       <w:spacing w:before="160"/>
       <w:jc w:val="center"/>
@@ -3760,7 +5071,7 @@
     <w:basedOn w:val="DefaultParagraphFont"/>
     <w:link w:val="Quote"/>
     <w:uiPriority w:val="29"/>
-    <w:rsid w:val="004720E0"/>
+    <w:rsid w:val="00AD6F2F"/>
     <w:rPr>
       <w:i/>
       <w:iCs/>
@@ -3772,7 +5083,7 @@
     <w:basedOn w:val="Normal"/>
     <w:uiPriority w:val="34"/>
     <w:qFormat/>
-    <w:rsid w:val="004720E0"/>
+    <w:rsid w:val="00AD6F2F"/>
     <w:pPr>
       <w:ind w:left="720"/>
       <w:contextualSpacing/>
@@ -3783,7 +5094,7 @@
     <w:basedOn w:val="DefaultParagraphFont"/>
     <w:uiPriority w:val="21"/>
     <w:qFormat/>
-    <w:rsid w:val="004720E0"/>
+    <w:rsid w:val="00AD6F2F"/>
     <w:rPr>
       <w:i/>
       <w:iCs/>
@@ -3797,7 +5108,7 @@
     <w:link w:val="IntenseQuoteChar"/>
     <w:uiPriority w:val="30"/>
     <w:qFormat/>
-    <w:rsid w:val="004720E0"/>
+    <w:rsid w:val="00AD6F2F"/>
     <w:pPr>
       <w:pBdr>
         <w:top w:val="single" w:sz="4" w:space="10" w:color="2F5496" w:themeColor="accent1" w:themeShade="BF"/>
@@ -3818,7 +5129,7 @@
     <w:basedOn w:val="DefaultParagraphFont"/>
     <w:link w:val="IntenseQuote"/>
     <w:uiPriority w:val="30"/>
-    <w:rsid w:val="004720E0"/>
+    <w:rsid w:val="00AD6F2F"/>
     <w:rPr>
       <w:i/>
       <w:iCs/>
@@ -3830,7 +5141,7 @@
     <w:basedOn w:val="DefaultParagraphFont"/>
     <w:uiPriority w:val="32"/>
     <w:qFormat/>
-    <w:rsid w:val="004720E0"/>
+    <w:rsid w:val="00AD6F2F"/>
     <w:rPr>
       <w:b/>
       <w:bCs/>
@@ -3843,7 +5154,7 @@
     <w:name w:val="Grid Table 5 Dark"/>
     <w:basedOn w:val="TableNormal"/>
     <w:uiPriority w:val="50"/>
-    <w:rsid w:val="004720E0"/>
+    <w:rsid w:val="00AD6F2F"/>
     <w:pPr>
       <w:spacing w:after="0" w:line="240" w:lineRule="auto"/>
     </w:pPr>

</xml_diff>